<commit_message>
correct year and new lab
</commit_message>
<xml_diff>
--- a/2 semester/1_Array/Array.docx
+++ b/2 semester/1_Array/Array.docx
@@ -402,7 +402,23 @@
           <w:sz w:val="28"/>
           <w:szCs w:val="28"/>
         </w:rPr>
-        <w:t>2023 г.</w:t>
+        <w:t>202</w:t>
+      </w:r>
+      <w:r>
+        <w:rPr>
+          <w:rFonts w:ascii="Times New Roman" w:hAnsi="Times New Roman" w:cs="Times New Roman"/>
+          <w:sz w:val="28"/>
+          <w:szCs w:val="28"/>
+        </w:rPr>
+        <w:t>4</w:t>
+      </w:r>
+      <w:r>
+        <w:rPr>
+          <w:rFonts w:ascii="Times New Roman" w:hAnsi="Times New Roman" w:cs="Times New Roman"/>
+          <w:sz w:val="28"/>
+          <w:szCs w:val="28"/>
+        </w:rPr>
+        <w:t xml:space="preserve"> г.</w:t>
       </w:r>
     </w:p>
     <w:p>
@@ -432,34 +448,7 @@
           <w:sz w:val="28"/>
           <w:szCs w:val="28"/>
         </w:rPr>
-        <w:t>н</w:t>
-      </w:r>
-      <w:r>
-        <w:rPr>
-          <w:rFonts w:ascii="Times New Roman" w:hAnsi="Times New Roman" w:cs="Times New Roman"/>
-          <w:b/>
-          <w:sz w:val="28"/>
-          <w:szCs w:val="28"/>
-        </w:rPr>
-        <w:t>ахождени</w:t>
-      </w:r>
-      <w:r>
-        <w:rPr>
-          <w:rFonts w:ascii="Times New Roman" w:hAnsi="Times New Roman" w:cs="Times New Roman"/>
-          <w:b/>
-          <w:sz w:val="28"/>
-          <w:szCs w:val="28"/>
-        </w:rPr>
-        <w:t>я</w:t>
-      </w:r>
-      <w:r>
-        <w:rPr>
-          <w:rFonts w:ascii="Times New Roman" w:hAnsi="Times New Roman" w:cs="Times New Roman"/>
-          <w:b/>
-          <w:sz w:val="28"/>
-          <w:szCs w:val="28"/>
-        </w:rPr>
-        <w:t xml:space="preserve"> максимального элемента в массиве</w:t>
+        <w:t>нахождения максимального элемента в массиве</w:t>
       </w:r>
     </w:p>
     <w:p>
@@ -766,19 +755,18 @@
           <w:sz w:val="28"/>
           <w:szCs w:val="28"/>
         </w:rPr>
-        <w:t xml:space="preserve">&gt; с ячейкой памяти </w:t>
-      </w:r>
-      <w:proofErr w:type="spellStart"/>
-      <w:r>
+        <w:t>&gt; с ячейкой памяти max, в которой находится кандидат на максимум.</w:t>
+      </w:r>
+    </w:p>
+    <w:p>
+      <w:pPr>
         <w:rPr>
           <w:rFonts w:ascii="Times New Roman" w:hAnsi="Times New Roman" w:cs="Times New Roman"/>
           <w:bCs/>
           <w:sz w:val="28"/>
           <w:szCs w:val="28"/>
         </w:rPr>
-        <w:t>max</w:t>
-      </w:r>
-      <w:proofErr w:type="spellEnd"/>
+      </w:pPr>
       <w:r>
         <w:rPr>
           <w:rFonts w:ascii="Times New Roman" w:hAnsi="Times New Roman" w:cs="Times New Roman"/>
@@ -786,18 +774,18 @@
           <w:sz w:val="28"/>
           <w:szCs w:val="28"/>
         </w:rPr>
-        <w:t>, в которой находится кандидат на максимум.</w:t>
-      </w:r>
-    </w:p>
-    <w:p>
-      <w:pPr>
+        <w:t>4.</w:t>
+      </w:r>
+      <w:r>
         <w:rPr>
           <w:rFonts w:ascii="Times New Roman" w:hAnsi="Times New Roman" w:cs="Times New Roman"/>
           <w:bCs/>
           <w:sz w:val="28"/>
           <w:szCs w:val="28"/>
         </w:rPr>
-      </w:pPr>
+        <w:tab/>
+        <w:t>Если max &lt; следующего элемента последовательности a, то изменяем значение max на a</w:t>
+      </w:r>
       <w:r>
         <w:rPr>
           <w:rFonts w:ascii="Times New Roman" w:hAnsi="Times New Roman" w:cs="Times New Roman"/>
@@ -805,19 +793,18 @@
           <w:sz w:val="28"/>
           <w:szCs w:val="28"/>
         </w:rPr>
-        <w:t>4.</w:t>
-      </w:r>
-      <w:r>
+        <w:t>.</w:t>
+      </w:r>
+    </w:p>
+    <w:p>
+      <w:pPr>
         <w:rPr>
           <w:rFonts w:ascii="Times New Roman" w:hAnsi="Times New Roman" w:cs="Times New Roman"/>
           <w:bCs/>
           <w:sz w:val="28"/>
           <w:szCs w:val="28"/>
         </w:rPr>
-        <w:tab/>
-        <w:t xml:space="preserve">Если </w:t>
-      </w:r>
-      <w:proofErr w:type="spellStart"/>
+      </w:pPr>
       <w:r>
         <w:rPr>
           <w:rFonts w:ascii="Times New Roman" w:hAnsi="Times New Roman" w:cs="Times New Roman"/>
@@ -825,9 +812,8 @@
           <w:sz w:val="28"/>
           <w:szCs w:val="28"/>
         </w:rPr>
-        <w:t>max</w:t>
-      </w:r>
-      <w:proofErr w:type="spellEnd"/>
+        <w:t>5.</w:t>
+      </w:r>
       <w:r>
         <w:rPr>
           <w:rFonts w:ascii="Times New Roman" w:hAnsi="Times New Roman" w:cs="Times New Roman"/>
@@ -835,19 +821,19 @@
           <w:sz w:val="28"/>
           <w:szCs w:val="28"/>
         </w:rPr>
-        <w:t xml:space="preserve"> &lt; следующего элемента последовательности a, то изменяем значение </w:t>
-      </w:r>
-      <w:proofErr w:type="spellStart"/>
-      <w:r>
+        <w:tab/>
+        <w:t>В цикле также проверяется равенство max и a и в S добавляется 1, если она совпадают; начальное значение S = 1.</w:t>
+      </w:r>
+    </w:p>
+    <w:p>
+      <w:pPr>
         <w:rPr>
           <w:rFonts w:ascii="Times New Roman" w:hAnsi="Times New Roman" w:cs="Times New Roman"/>
           <w:bCs/>
           <w:sz w:val="28"/>
           <w:szCs w:val="28"/>
         </w:rPr>
-        <w:t>max</w:t>
-      </w:r>
-      <w:proofErr w:type="spellEnd"/>
+      </w:pPr>
       <w:r>
         <w:rPr>
           <w:rFonts w:ascii="Times New Roman" w:hAnsi="Times New Roman" w:cs="Times New Roman"/>
@@ -855,7 +841,7 @@
           <w:sz w:val="28"/>
           <w:szCs w:val="28"/>
         </w:rPr>
-        <w:t xml:space="preserve"> на a</w:t>
+        <w:t>6.</w:t>
       </w:r>
       <w:r>
         <w:rPr>
@@ -864,105 +850,8 @@
           <w:sz w:val="28"/>
           <w:szCs w:val="28"/>
         </w:rPr>
-        <w:t>.</w:t>
-      </w:r>
-    </w:p>
-    <w:p>
-      <w:pPr>
-        <w:rPr>
-          <w:rFonts w:ascii="Times New Roman" w:hAnsi="Times New Roman" w:cs="Times New Roman"/>
-          <w:bCs/>
-          <w:sz w:val="28"/>
-          <w:szCs w:val="28"/>
-        </w:rPr>
-      </w:pPr>
-      <w:r>
-        <w:rPr>
-          <w:rFonts w:ascii="Times New Roman" w:hAnsi="Times New Roman" w:cs="Times New Roman"/>
-          <w:bCs/>
-          <w:sz w:val="28"/>
-          <w:szCs w:val="28"/>
-        </w:rPr>
-        <w:t>5.</w:t>
-      </w:r>
-      <w:r>
-        <w:rPr>
-          <w:rFonts w:ascii="Times New Roman" w:hAnsi="Times New Roman" w:cs="Times New Roman"/>
-          <w:bCs/>
-          <w:sz w:val="28"/>
-          <w:szCs w:val="28"/>
-        </w:rPr>
         <w:tab/>
-        <w:t xml:space="preserve">В цикле также проверяется равенство </w:t>
-      </w:r>
-      <w:proofErr w:type="spellStart"/>
-      <w:r>
-        <w:rPr>
-          <w:rFonts w:ascii="Times New Roman" w:hAnsi="Times New Roman" w:cs="Times New Roman"/>
-          <w:bCs/>
-          <w:sz w:val="28"/>
-          <w:szCs w:val="28"/>
-        </w:rPr>
-        <w:t>max</w:t>
-      </w:r>
-      <w:proofErr w:type="spellEnd"/>
-      <w:r>
-        <w:rPr>
-          <w:rFonts w:ascii="Times New Roman" w:hAnsi="Times New Roman" w:cs="Times New Roman"/>
-          <w:bCs/>
-          <w:sz w:val="28"/>
-          <w:szCs w:val="28"/>
-        </w:rPr>
-        <w:t xml:space="preserve"> и a и в S добавляется 1, если она совпадают; начальное значение S = 1.</w:t>
-      </w:r>
-    </w:p>
-    <w:p>
-      <w:pPr>
-        <w:rPr>
-          <w:rFonts w:ascii="Times New Roman" w:hAnsi="Times New Roman" w:cs="Times New Roman"/>
-          <w:bCs/>
-          <w:sz w:val="28"/>
-          <w:szCs w:val="28"/>
-        </w:rPr>
-      </w:pPr>
-      <w:r>
-        <w:rPr>
-          <w:rFonts w:ascii="Times New Roman" w:hAnsi="Times New Roman" w:cs="Times New Roman"/>
-          <w:bCs/>
-          <w:sz w:val="28"/>
-          <w:szCs w:val="28"/>
-        </w:rPr>
-        <w:t>6.</w:t>
-      </w:r>
-      <w:r>
-        <w:rPr>
-          <w:rFonts w:ascii="Times New Roman" w:hAnsi="Times New Roman" w:cs="Times New Roman"/>
-          <w:bCs/>
-          <w:sz w:val="28"/>
-          <w:szCs w:val="28"/>
-        </w:rPr>
-        <w:tab/>
-        <w:t xml:space="preserve">Одновременно с изменением ячейки </w:t>
-      </w:r>
-      <w:proofErr w:type="spellStart"/>
-      <w:r>
-        <w:rPr>
-          <w:rFonts w:ascii="Times New Roman" w:hAnsi="Times New Roman" w:cs="Times New Roman"/>
-          <w:bCs/>
-          <w:sz w:val="28"/>
-          <w:szCs w:val="28"/>
-        </w:rPr>
-        <w:t>max</w:t>
-      </w:r>
-      <w:proofErr w:type="spellEnd"/>
-      <w:r>
-        <w:rPr>
-          <w:rFonts w:ascii="Times New Roman" w:hAnsi="Times New Roman" w:cs="Times New Roman"/>
-          <w:bCs/>
-          <w:sz w:val="28"/>
-          <w:szCs w:val="28"/>
-        </w:rPr>
-        <w:t xml:space="preserve"> в переменную j фиксируется номер i.</w:t>
+        <w:t>Одновременно с изменением ячейки max в переменную j фиксируется номер i.</w:t>
       </w:r>
     </w:p>
     <w:p>
@@ -990,7 +879,6 @@
           <w:sz w:val="28"/>
           <w:szCs w:val="28"/>
           <w:vertAlign w:val="subscript"/>
-          <w:lang w:val="en-US"/>
         </w:rPr>
       </w:pPr>
     </w:p>
@@ -1001,7 +889,6 @@
           <w:sz w:val="28"/>
           <w:szCs w:val="28"/>
           <w:vertAlign w:val="subscript"/>
-          <w:lang w:val="en-US"/>
         </w:rPr>
       </w:pPr>
     </w:p>
@@ -1012,7 +899,6 @@
           <w:sz w:val="28"/>
           <w:szCs w:val="28"/>
           <w:vertAlign w:val="subscript"/>
-          <w:lang w:val="en-US"/>
         </w:rPr>
       </w:pPr>
     </w:p>
@@ -1023,7 +909,6 @@
           <w:sz w:val="28"/>
           <w:szCs w:val="28"/>
           <w:vertAlign w:val="subscript"/>
-          <w:lang w:val="en-US"/>
         </w:rPr>
       </w:pPr>
     </w:p>
@@ -1034,7 +919,6 @@
           <w:sz w:val="28"/>
           <w:szCs w:val="28"/>
           <w:vertAlign w:val="subscript"/>
-          <w:lang w:val="en-US"/>
         </w:rPr>
       </w:pPr>
     </w:p>
@@ -1045,7 +929,6 @@
           <w:sz w:val="28"/>
           <w:szCs w:val="28"/>
           <w:vertAlign w:val="subscript"/>
-          <w:lang w:val="en-US"/>
         </w:rPr>
       </w:pPr>
     </w:p>
@@ -1056,7 +939,6 @@
           <w:sz w:val="28"/>
           <w:szCs w:val="28"/>
           <w:vertAlign w:val="subscript"/>
-          <w:lang w:val="en-US"/>
         </w:rPr>
       </w:pPr>
     </w:p>
@@ -1067,7 +949,6 @@
           <w:sz w:val="28"/>
           <w:szCs w:val="28"/>
           <w:vertAlign w:val="subscript"/>
-          <w:lang w:val="en-US"/>
         </w:rPr>
       </w:pPr>
     </w:p>
@@ -1078,7 +959,6 @@
           <w:sz w:val="28"/>
           <w:szCs w:val="28"/>
           <w:vertAlign w:val="subscript"/>
-          <w:lang w:val="en-US"/>
         </w:rPr>
       </w:pPr>
     </w:p>
@@ -1336,7 +1216,7 @@
           <w:szCs w:val="28"/>
         </w:rPr>
         <w:lastRenderedPageBreak/>
-        <w:t xml:space="preserve">Код на языке </w:t>
+        <w:t>Код</w:t>
       </w:r>
       <w:r>
         <w:rPr>
@@ -1346,6 +1226,54 @@
           <w:szCs w:val="28"/>
           <w:lang w:val="en-US"/>
         </w:rPr>
+        <w:t xml:space="preserve"> </w:t>
+      </w:r>
+      <w:r>
+        <w:rPr>
+          <w:rFonts w:ascii="Times New Roman" w:hAnsi="Times New Roman" w:cs="Times New Roman"/>
+          <w:b/>
+          <w:sz w:val="28"/>
+          <w:szCs w:val="28"/>
+        </w:rPr>
+        <w:t>на</w:t>
+      </w:r>
+      <w:r>
+        <w:rPr>
+          <w:rFonts w:ascii="Times New Roman" w:hAnsi="Times New Roman" w:cs="Times New Roman"/>
+          <w:b/>
+          <w:sz w:val="28"/>
+          <w:szCs w:val="28"/>
+          <w:lang w:val="en-US"/>
+        </w:rPr>
+        <w:t xml:space="preserve"> </w:t>
+      </w:r>
+      <w:r>
+        <w:rPr>
+          <w:rFonts w:ascii="Times New Roman" w:hAnsi="Times New Roman" w:cs="Times New Roman"/>
+          <w:b/>
+          <w:sz w:val="28"/>
+          <w:szCs w:val="28"/>
+        </w:rPr>
+        <w:t>языке</w:t>
+      </w:r>
+      <w:r>
+        <w:rPr>
+          <w:rFonts w:ascii="Times New Roman" w:hAnsi="Times New Roman" w:cs="Times New Roman"/>
+          <w:b/>
+          <w:sz w:val="28"/>
+          <w:szCs w:val="28"/>
+          <w:lang w:val="en-US"/>
+        </w:rPr>
+        <w:t xml:space="preserve"> </w:t>
+      </w:r>
+      <w:r>
+        <w:rPr>
+          <w:rFonts w:ascii="Times New Roman" w:hAnsi="Times New Roman" w:cs="Times New Roman"/>
+          <w:b/>
+          <w:sz w:val="28"/>
+          <w:szCs w:val="28"/>
+          <w:lang w:val="en-US"/>
+        </w:rPr>
         <w:t>C++:</w:t>
       </w:r>
     </w:p>
@@ -1464,7 +1392,6 @@
         </w:rPr>
         <w:t>&lt;</w:t>
       </w:r>
-      <w:proofErr w:type="spellStart"/>
       <w:r>
         <w:rPr>
           <w:rFonts w:ascii="Fira Code" w:eastAsia="Times New Roman" w:hAnsi="Fira Code" w:cs="Fira Code"/>
@@ -1476,7 +1403,6 @@
         </w:rPr>
         <w:t>ctime</w:t>
       </w:r>
-      <w:proofErr w:type="spellEnd"/>
       <w:r>
         <w:rPr>
           <w:rFonts w:ascii="Fira Code" w:eastAsia="Times New Roman" w:hAnsi="Fira Code" w:cs="Fira Code"/>
@@ -1643,7 +1569,6 @@
         </w:rPr>
         <w:t xml:space="preserve">    </w:t>
       </w:r>
-      <w:proofErr w:type="spellStart"/>
       <w:r>
         <w:rPr>
           <w:rFonts w:ascii="Fira Code" w:eastAsia="Times New Roman" w:hAnsi="Fira Code" w:cs="Fira Code"/>
@@ -1655,7 +1580,6 @@
         </w:rPr>
         <w:t>srand</w:t>
       </w:r>
-      <w:proofErr w:type="spellEnd"/>
       <w:r>
         <w:rPr>
           <w:rFonts w:ascii="Fira Code" w:eastAsia="Times New Roman" w:hAnsi="Fira Code" w:cs="Fira Code"/>
@@ -2097,7 +2021,6 @@
         </w:rPr>
         <w:t xml:space="preserve"> </w:t>
       </w:r>
-      <w:proofErr w:type="spellStart"/>
       <w:r>
         <w:rPr>
           <w:rFonts w:ascii="Fira Code" w:eastAsia="Times New Roman" w:hAnsi="Fira Code" w:cs="Fira Code"/>
@@ -2109,7 +2032,6 @@
         </w:rPr>
         <w:t>i</w:t>
       </w:r>
-      <w:proofErr w:type="spellEnd"/>
       <w:r>
         <w:rPr>
           <w:rFonts w:ascii="Fira Code" w:eastAsia="Times New Roman" w:hAnsi="Fira Code" w:cs="Fira Code"/>
@@ -2143,7 +2065,6 @@
         </w:rPr>
         <w:t xml:space="preserve">; </w:t>
       </w:r>
-      <w:proofErr w:type="spellStart"/>
       <w:r>
         <w:rPr>
           <w:rFonts w:ascii="Fira Code" w:eastAsia="Times New Roman" w:hAnsi="Fira Code" w:cs="Fira Code"/>
@@ -2155,7 +2076,6 @@
         </w:rPr>
         <w:t>i</w:t>
       </w:r>
-      <w:proofErr w:type="spellEnd"/>
       <w:r>
         <w:rPr>
           <w:rFonts w:ascii="Fira Code" w:eastAsia="Times New Roman" w:hAnsi="Fira Code" w:cs="Fira Code"/>
@@ -2211,7 +2131,6 @@
         </w:rPr>
         <w:t xml:space="preserve">); </w:t>
       </w:r>
-      <w:proofErr w:type="spellStart"/>
       <w:r>
         <w:rPr>
           <w:rFonts w:ascii="Fira Code" w:eastAsia="Times New Roman" w:hAnsi="Fira Code" w:cs="Fira Code"/>
@@ -2223,7 +2142,6 @@
         </w:rPr>
         <w:t>i</w:t>
       </w:r>
-      <w:proofErr w:type="spellEnd"/>
       <w:r>
         <w:rPr>
           <w:rFonts w:ascii="Fira Code" w:eastAsia="Times New Roman" w:hAnsi="Fira Code" w:cs="Fira Code"/>
@@ -2282,7 +2200,6 @@
         </w:rPr>
         <w:t>[</w:t>
       </w:r>
-      <w:proofErr w:type="spellStart"/>
       <w:r>
         <w:rPr>
           <w:rFonts w:ascii="Fira Code" w:eastAsia="Times New Roman" w:hAnsi="Fira Code" w:cs="Fira Code"/>
@@ -2294,7 +2211,6 @@
         </w:rPr>
         <w:t>i</w:t>
       </w:r>
-      <w:proofErr w:type="spellEnd"/>
       <w:r>
         <w:rPr>
           <w:rFonts w:ascii="Fira Code" w:eastAsia="Times New Roman" w:hAnsi="Fira Code" w:cs="Fira Code"/>
@@ -2579,7 +2495,6 @@
         </w:rPr>
         <w:t xml:space="preserve"> </w:t>
       </w:r>
-      <w:proofErr w:type="spellStart"/>
       <w:r>
         <w:rPr>
           <w:rFonts w:ascii="Fira Code" w:eastAsia="Times New Roman" w:hAnsi="Fira Code" w:cs="Fira Code"/>
@@ -2591,7 +2506,6 @@
         </w:rPr>
         <w:t>i</w:t>
       </w:r>
-      <w:proofErr w:type="spellEnd"/>
       <w:r>
         <w:rPr>
           <w:rFonts w:ascii="Fira Code" w:eastAsia="Times New Roman" w:hAnsi="Fira Code" w:cs="Fira Code"/>
@@ -2625,7 +2539,6 @@
         </w:rPr>
         <w:t xml:space="preserve">; </w:t>
       </w:r>
-      <w:proofErr w:type="spellStart"/>
       <w:r>
         <w:rPr>
           <w:rFonts w:ascii="Fira Code" w:eastAsia="Times New Roman" w:hAnsi="Fira Code" w:cs="Fira Code"/>
@@ -2637,7 +2550,6 @@
         </w:rPr>
         <w:t>i</w:t>
       </w:r>
-      <w:proofErr w:type="spellEnd"/>
       <w:r>
         <w:rPr>
           <w:rFonts w:ascii="Fira Code" w:eastAsia="Times New Roman" w:hAnsi="Fira Code" w:cs="Fira Code"/>
@@ -2693,7 +2605,6 @@
         </w:rPr>
         <w:t xml:space="preserve">); </w:t>
       </w:r>
-      <w:proofErr w:type="spellStart"/>
       <w:r>
         <w:rPr>
           <w:rFonts w:ascii="Fira Code" w:eastAsia="Times New Roman" w:hAnsi="Fira Code" w:cs="Fira Code"/>
@@ -2705,7 +2616,6 @@
         </w:rPr>
         <w:t>i</w:t>
       </w:r>
-      <w:proofErr w:type="spellEnd"/>
       <w:r>
         <w:rPr>
           <w:rFonts w:ascii="Fira Code" w:eastAsia="Times New Roman" w:hAnsi="Fira Code" w:cs="Fira Code"/>
@@ -2786,7 +2696,6 @@
         </w:rPr>
         <w:t>[</w:t>
       </w:r>
-      <w:proofErr w:type="spellStart"/>
       <w:r>
         <w:rPr>
           <w:rFonts w:ascii="Fira Code" w:eastAsia="Times New Roman" w:hAnsi="Fira Code" w:cs="Fira Code"/>
@@ -2798,7 +2707,6 @@
         </w:rPr>
         <w:t>i</w:t>
       </w:r>
-      <w:proofErr w:type="spellEnd"/>
       <w:r>
         <w:rPr>
           <w:rFonts w:ascii="Fira Code" w:eastAsia="Times New Roman" w:hAnsi="Fira Code" w:cs="Fira Code"/>
@@ -2901,7 +2809,6 @@
         </w:rPr>
         <w:t>[</w:t>
       </w:r>
-      <w:proofErr w:type="spellStart"/>
       <w:r>
         <w:rPr>
           <w:rFonts w:ascii="Fira Code" w:eastAsia="Times New Roman" w:hAnsi="Fira Code" w:cs="Fira Code"/>
@@ -2913,7 +2820,6 @@
         </w:rPr>
         <w:t>i</w:t>
       </w:r>
-      <w:proofErr w:type="spellEnd"/>
       <w:r>
         <w:rPr>
           <w:rFonts w:ascii="Fira Code" w:eastAsia="Times New Roman" w:hAnsi="Fira Code" w:cs="Fira Code"/>
@@ -3041,7 +2947,6 @@
         </w:rPr>
         <w:t xml:space="preserve"> = </w:t>
       </w:r>
-      <w:proofErr w:type="spellStart"/>
       <w:r>
         <w:rPr>
           <w:rFonts w:ascii="Fira Code" w:eastAsia="Times New Roman" w:hAnsi="Fira Code" w:cs="Fira Code"/>
@@ -3053,7 +2958,6 @@
         </w:rPr>
         <w:t>i</w:t>
       </w:r>
-      <w:proofErr w:type="spellEnd"/>
       <w:r>
         <w:rPr>
           <w:rFonts w:ascii="Fira Code" w:eastAsia="Times New Roman" w:hAnsi="Fira Code" w:cs="Fira Code"/>
@@ -3181,7 +3085,6 @@
         </w:rPr>
         <w:t>[</w:t>
       </w:r>
-      <w:proofErr w:type="spellStart"/>
       <w:r>
         <w:rPr>
           <w:rFonts w:ascii="Fira Code" w:eastAsia="Times New Roman" w:hAnsi="Fira Code" w:cs="Fira Code"/>
@@ -3193,7 +3096,6 @@
         </w:rPr>
         <w:t>i</w:t>
       </w:r>
-      <w:proofErr w:type="spellEnd"/>
       <w:r>
         <w:rPr>
           <w:rFonts w:ascii="Fira Code" w:eastAsia="Times New Roman" w:hAnsi="Fira Code" w:cs="Fira Code"/>
@@ -3368,7 +3270,6 @@
         </w:rPr>
         <w:t xml:space="preserve"> </w:t>
       </w:r>
-      <w:proofErr w:type="spellStart"/>
       <w:r>
         <w:rPr>
           <w:rFonts w:ascii="Fira Code" w:eastAsia="Times New Roman" w:hAnsi="Fira Code" w:cs="Fira Code"/>
@@ -3380,7 +3281,6 @@
         </w:rPr>
         <w:t>i</w:t>
       </w:r>
-      <w:proofErr w:type="spellEnd"/>
       <w:r>
         <w:rPr>
           <w:rFonts w:ascii="Fira Code" w:eastAsia="Times New Roman" w:hAnsi="Fira Code" w:cs="Fira Code"/>
@@ -3414,7 +3314,6 @@
         </w:rPr>
         <w:t xml:space="preserve">; </w:t>
       </w:r>
-      <w:proofErr w:type="spellStart"/>
       <w:r>
         <w:rPr>
           <w:rFonts w:ascii="Fira Code" w:eastAsia="Times New Roman" w:hAnsi="Fira Code" w:cs="Fira Code"/>
@@ -3426,7 +3325,6 @@
         </w:rPr>
         <w:t>i</w:t>
       </w:r>
-      <w:proofErr w:type="spellEnd"/>
       <w:r>
         <w:rPr>
           <w:rFonts w:ascii="Fira Code" w:eastAsia="Times New Roman" w:hAnsi="Fira Code" w:cs="Fira Code"/>
@@ -3482,7 +3380,6 @@
         </w:rPr>
         <w:t xml:space="preserve">); </w:t>
       </w:r>
-      <w:proofErr w:type="spellStart"/>
       <w:r>
         <w:rPr>
           <w:rFonts w:ascii="Fira Code" w:eastAsia="Times New Roman" w:hAnsi="Fira Code" w:cs="Fira Code"/>
@@ -3494,7 +3391,6 @@
         </w:rPr>
         <w:t>i</w:t>
       </w:r>
-      <w:proofErr w:type="spellEnd"/>
       <w:r>
         <w:rPr>
           <w:rFonts w:ascii="Fira Code" w:eastAsia="Times New Roman" w:hAnsi="Fira Code" w:cs="Fira Code"/>
@@ -3529,9 +3425,19 @@
           <w:lang w:val="en-US" w:eastAsia="ru-RU"/>
           <w14:ligatures w14:val="none"/>
         </w:rPr>
-        <w:t xml:space="preserve">        </w:t>
-      </w:r>
-      <w:proofErr w:type="spellStart"/>
+        <w:t xml:space="preserve">        cout &lt;&lt; </w:t>
+      </w:r>
+      <w:r>
+        <w:rPr>
+          <w:rFonts w:ascii="Fira Code" w:eastAsia="Times New Roman" w:hAnsi="Fira Code" w:cs="Fira Code"/>
+          <w:color w:val="1F377F"/>
+          <w:sz w:val="21"/>
+          <w:szCs w:val="21"/>
+          <w:lang w:val="en-US" w:eastAsia="ru-RU"/>
+          <w14:ligatures w14:val="none"/>
+        </w:rPr>
+        <w:t>a</w:t>
+      </w:r>
       <w:r>
         <w:rPr>
           <w:rFonts w:ascii="Fira Code" w:eastAsia="Times New Roman" w:hAnsi="Fira Code" w:cs="Fira Code"/>
@@ -3541,19 +3447,7 @@
           <w:lang w:val="en-US" w:eastAsia="ru-RU"/>
           <w14:ligatures w14:val="none"/>
         </w:rPr>
-        <w:t>cout</w:t>
-      </w:r>
-      <w:proofErr w:type="spellEnd"/>
-      <w:r>
-        <w:rPr>
-          <w:rFonts w:ascii="Fira Code" w:eastAsia="Times New Roman" w:hAnsi="Fira Code" w:cs="Fira Code"/>
-          <w:color w:val="000000"/>
-          <w:sz w:val="21"/>
-          <w:szCs w:val="21"/>
-          <w:lang w:val="en-US" w:eastAsia="ru-RU"/>
-          <w14:ligatures w14:val="none"/>
-        </w:rPr>
-        <w:t xml:space="preserve"> &lt;&lt; </w:t>
+        <w:t>[</w:t>
       </w:r>
       <w:r>
         <w:rPr>
@@ -3564,32 +3458,8 @@
           <w:lang w:val="en-US" w:eastAsia="ru-RU"/>
           <w14:ligatures w14:val="none"/>
         </w:rPr>
-        <w:t>a</w:t>
-      </w:r>
-      <w:r>
-        <w:rPr>
-          <w:rFonts w:ascii="Fira Code" w:eastAsia="Times New Roman" w:hAnsi="Fira Code" w:cs="Fira Code"/>
-          <w:color w:val="000000"/>
-          <w:sz w:val="21"/>
-          <w:szCs w:val="21"/>
-          <w:lang w:val="en-US" w:eastAsia="ru-RU"/>
-          <w14:ligatures w14:val="none"/>
-        </w:rPr>
-        <w:t>[</w:t>
-      </w:r>
-      <w:proofErr w:type="spellStart"/>
-      <w:r>
-        <w:rPr>
-          <w:rFonts w:ascii="Fira Code" w:eastAsia="Times New Roman" w:hAnsi="Fira Code" w:cs="Fira Code"/>
-          <w:color w:val="1F377F"/>
-          <w:sz w:val="21"/>
-          <w:szCs w:val="21"/>
-          <w:lang w:val="en-US" w:eastAsia="ru-RU"/>
-          <w14:ligatures w14:val="none"/>
-        </w:rPr>
         <w:t>i</w:t>
       </w:r>
-      <w:proofErr w:type="spellEnd"/>
       <w:r>
         <w:rPr>
           <w:rFonts w:ascii="Fira Code" w:eastAsia="Times New Roman" w:hAnsi="Fira Code" w:cs="Fira Code"/>
@@ -3680,7 +3550,7 @@
           <w:color w:val="000000"/>
           <w:sz w:val="21"/>
           <w:szCs w:val="21"/>
-          <w:lang w:val="en-US" w:eastAsia="ru-RU"/>
+          <w:lang w:eastAsia="ru-RU"/>
           <w14:ligatures w14:val="none"/>
         </w:rPr>
       </w:pPr>
@@ -3693,28 +3563,169 @@
           <w:lang w:val="en-US" w:eastAsia="ru-RU"/>
           <w14:ligatures w14:val="none"/>
         </w:rPr>
-        <w:t xml:space="preserve">    </w:t>
-      </w:r>
-      <w:proofErr w:type="spellStart"/>
+        <w:t>    cout</w:t>
+      </w:r>
       <w:r>
         <w:rPr>
           <w:rFonts w:ascii="Fira Code" w:eastAsia="Times New Roman" w:hAnsi="Fira Code" w:cs="Fira Code"/>
           <w:color w:val="000000"/>
           <w:sz w:val="21"/>
           <w:szCs w:val="21"/>
-          <w:lang w:val="en-US" w:eastAsia="ru-RU"/>
-          <w14:ligatures w14:val="none"/>
-        </w:rPr>
-        <w:t>cout</w:t>
-      </w:r>
-      <w:proofErr w:type="spellEnd"/>
+          <w:lang w:eastAsia="ru-RU"/>
+          <w14:ligatures w14:val="none"/>
+        </w:rPr>
+        <w:t xml:space="preserve"> &lt;&lt; </w:t>
+      </w:r>
+      <w:r>
+        <w:rPr>
+          <w:rFonts w:ascii="Fira Code" w:eastAsia="Times New Roman" w:hAnsi="Fira Code" w:cs="Fira Code"/>
+          <w:color w:val="E21F1F"/>
+          <w:sz w:val="21"/>
+          <w:szCs w:val="21"/>
+          <w:lang w:eastAsia="ru-RU"/>
+          <w14:ligatures w14:val="none"/>
+        </w:rPr>
+        <w:t>"</w:t>
+      </w:r>
+      <w:r>
+        <w:rPr>
+          <w:rFonts w:ascii="Fira Code" w:eastAsia="Times New Roman" w:hAnsi="Fira Code" w:cs="Fira Code"/>
+          <w:color w:val="B776FB"/>
+          <w:sz w:val="21"/>
+          <w:szCs w:val="21"/>
+          <w:lang w:eastAsia="ru-RU"/>
+          <w14:ligatures w14:val="none"/>
+        </w:rPr>
+        <w:t>\</w:t>
+      </w:r>
+      <w:r>
+        <w:rPr>
+          <w:rFonts w:ascii="Fira Code" w:eastAsia="Times New Roman" w:hAnsi="Fira Code" w:cs="Fira Code"/>
+          <w:color w:val="B776FB"/>
+          <w:sz w:val="21"/>
+          <w:szCs w:val="21"/>
+          <w:lang w:val="en-US" w:eastAsia="ru-RU"/>
+          <w14:ligatures w14:val="none"/>
+        </w:rPr>
+        <w:t>n</w:t>
+      </w:r>
+      <w:r>
+        <w:rPr>
+          <w:rFonts w:ascii="Fira Code" w:eastAsia="Times New Roman" w:hAnsi="Fira Code" w:cs="Fira Code"/>
+          <w:color w:val="A31515"/>
+          <w:sz w:val="21"/>
+          <w:szCs w:val="21"/>
+          <w:lang w:eastAsia="ru-RU"/>
+          <w14:ligatures w14:val="none"/>
+        </w:rPr>
+        <w:t>Макс</w:t>
+      </w:r>
+      <w:r>
+        <w:rPr>
+          <w:rFonts w:ascii="Fira Code" w:eastAsia="Times New Roman" w:hAnsi="Fira Code" w:cs="Fira Code"/>
+          <w:color w:val="A31515"/>
+          <w:sz w:val="21"/>
+          <w:szCs w:val="21"/>
+          <w:lang w:eastAsia="ru-RU"/>
+          <w14:ligatures w14:val="none"/>
+        </w:rPr>
+        <w:t xml:space="preserve">. </w:t>
+      </w:r>
+      <w:r>
+        <w:rPr>
+          <w:rFonts w:ascii="Fira Code" w:eastAsia="Times New Roman" w:hAnsi="Fira Code" w:cs="Fira Code"/>
+          <w:color w:val="A31515"/>
+          <w:sz w:val="21"/>
+          <w:szCs w:val="21"/>
+          <w:lang w:eastAsia="ru-RU"/>
+          <w14:ligatures w14:val="none"/>
+        </w:rPr>
+        <w:t>элемент</w:t>
+      </w:r>
+      <w:r>
+        <w:rPr>
+          <w:rFonts w:ascii="Fira Code" w:eastAsia="Times New Roman" w:hAnsi="Fira Code" w:cs="Fira Code"/>
+          <w:color w:val="A31515"/>
+          <w:sz w:val="21"/>
+          <w:szCs w:val="21"/>
+          <w:lang w:eastAsia="ru-RU"/>
+          <w14:ligatures w14:val="none"/>
+        </w:rPr>
+        <w:t xml:space="preserve"> | </w:t>
+      </w:r>
+      <w:r>
+        <w:rPr>
+          <w:rFonts w:ascii="Fira Code" w:eastAsia="Times New Roman" w:hAnsi="Fira Code" w:cs="Fira Code"/>
+          <w:color w:val="A31515"/>
+          <w:sz w:val="21"/>
+          <w:szCs w:val="21"/>
+          <w:lang w:eastAsia="ru-RU"/>
+          <w14:ligatures w14:val="none"/>
+        </w:rPr>
+        <w:t>Кол</w:t>
+      </w:r>
+      <w:r>
+        <w:rPr>
+          <w:rFonts w:ascii="Fira Code" w:eastAsia="Times New Roman" w:hAnsi="Fira Code" w:cs="Fira Code"/>
+          <w:color w:val="A31515"/>
+          <w:sz w:val="21"/>
+          <w:szCs w:val="21"/>
+          <w:lang w:eastAsia="ru-RU"/>
+          <w14:ligatures w14:val="none"/>
+        </w:rPr>
+        <w:t>-</w:t>
+      </w:r>
+      <w:r>
+        <w:rPr>
+          <w:rFonts w:ascii="Fira Code" w:eastAsia="Times New Roman" w:hAnsi="Fira Code" w:cs="Fira Code"/>
+          <w:color w:val="A31515"/>
+          <w:sz w:val="21"/>
+          <w:szCs w:val="21"/>
+          <w:lang w:eastAsia="ru-RU"/>
+          <w14:ligatures w14:val="none"/>
+        </w:rPr>
+        <w:t>во</w:t>
+      </w:r>
+      <w:r>
+        <w:rPr>
+          <w:rFonts w:ascii="Fira Code" w:eastAsia="Times New Roman" w:hAnsi="Fira Code" w:cs="Fira Code"/>
+          <w:color w:val="A31515"/>
+          <w:sz w:val="21"/>
+          <w:szCs w:val="21"/>
+          <w:lang w:eastAsia="ru-RU"/>
+          <w14:ligatures w14:val="none"/>
+        </w:rPr>
+        <w:t xml:space="preserve"> | </w:t>
+      </w:r>
+      <w:r>
+        <w:rPr>
+          <w:rFonts w:ascii="Fira Code" w:eastAsia="Times New Roman" w:hAnsi="Fira Code" w:cs="Fira Code"/>
+          <w:color w:val="A31515"/>
+          <w:sz w:val="21"/>
+          <w:szCs w:val="21"/>
+          <w:lang w:eastAsia="ru-RU"/>
+          <w14:ligatures w14:val="none"/>
+        </w:rPr>
+        <w:t>Номер</w:t>
+      </w:r>
+      <w:r>
+        <w:rPr>
+          <w:rFonts w:ascii="Fira Code" w:eastAsia="Times New Roman" w:hAnsi="Fira Code" w:cs="Fira Code"/>
+          <w:color w:val="E21F1F"/>
+          <w:sz w:val="21"/>
+          <w:szCs w:val="21"/>
+          <w:lang w:eastAsia="ru-RU"/>
+          <w14:ligatures w14:val="none"/>
+        </w:rPr>
+        <w:t>"</w:t>
+      </w:r>
       <w:r>
         <w:rPr>
           <w:rFonts w:ascii="Fira Code" w:eastAsia="Times New Roman" w:hAnsi="Fira Code" w:cs="Fira Code"/>
           <w:color w:val="000000"/>
           <w:sz w:val="21"/>
           <w:szCs w:val="21"/>
-          <w:lang w:val="en-US" w:eastAsia="ru-RU"/>
+          <w:lang w:eastAsia="ru-RU"/>
           <w14:ligatures w14:val="none"/>
         </w:rPr>
         <w:t xml:space="preserve"> &lt;&lt; </w:t>
@@ -3722,166 +3733,21 @@
       <w:r>
         <w:rPr>
           <w:rFonts w:ascii="Fira Code" w:eastAsia="Times New Roman" w:hAnsi="Fira Code" w:cs="Fira Code"/>
-          <w:color w:val="E21F1F"/>
-          <w:sz w:val="21"/>
-          <w:szCs w:val="21"/>
-          <w:lang w:val="en-US" w:eastAsia="ru-RU"/>
-          <w14:ligatures w14:val="none"/>
-        </w:rPr>
-        <w:t>"</w:t>
-      </w:r>
-      <w:r>
-        <w:rPr>
-          <w:rFonts w:ascii="Fira Code" w:eastAsia="Times New Roman" w:hAnsi="Fira Code" w:cs="Fira Code"/>
-          <w:color w:val="B776FB"/>
-          <w:sz w:val="21"/>
-          <w:szCs w:val="21"/>
-          <w:lang w:val="en-US" w:eastAsia="ru-RU"/>
-          <w14:ligatures w14:val="none"/>
-        </w:rPr>
-        <w:t>\n</w:t>
-      </w:r>
-      <w:r>
-        <w:rPr>
-          <w:rFonts w:ascii="Fira Code" w:eastAsia="Times New Roman" w:hAnsi="Fira Code" w:cs="Fira Code"/>
-          <w:color w:val="A31515"/>
+          <w:color w:val="74531F"/>
+          <w:sz w:val="21"/>
+          <w:szCs w:val="21"/>
+          <w:lang w:val="en-US" w:eastAsia="ru-RU"/>
+          <w14:ligatures w14:val="none"/>
+        </w:rPr>
+        <w:t>endl</w:t>
+      </w:r>
+      <w:r>
+        <w:rPr>
+          <w:rFonts w:ascii="Fira Code" w:eastAsia="Times New Roman" w:hAnsi="Fira Code" w:cs="Fira Code"/>
+          <w:color w:val="000000"/>
           <w:sz w:val="21"/>
           <w:szCs w:val="21"/>
           <w:lang w:eastAsia="ru-RU"/>
-          <w14:ligatures w14:val="none"/>
-        </w:rPr>
-        <w:t>Макс</w:t>
-      </w:r>
-      <w:r>
-        <w:rPr>
-          <w:rFonts w:ascii="Fira Code" w:eastAsia="Times New Roman" w:hAnsi="Fira Code" w:cs="Fira Code"/>
-          <w:color w:val="A31515"/>
-          <w:sz w:val="21"/>
-          <w:szCs w:val="21"/>
-          <w:lang w:val="en-US" w:eastAsia="ru-RU"/>
-          <w14:ligatures w14:val="none"/>
-        </w:rPr>
-        <w:t xml:space="preserve">. </w:t>
-      </w:r>
-      <w:r>
-        <w:rPr>
-          <w:rFonts w:ascii="Fira Code" w:eastAsia="Times New Roman" w:hAnsi="Fira Code" w:cs="Fira Code"/>
-          <w:color w:val="A31515"/>
-          <w:sz w:val="21"/>
-          <w:szCs w:val="21"/>
-          <w:lang w:eastAsia="ru-RU"/>
-          <w14:ligatures w14:val="none"/>
-        </w:rPr>
-        <w:t>элемент</w:t>
-      </w:r>
-      <w:r>
-        <w:rPr>
-          <w:rFonts w:ascii="Fira Code" w:eastAsia="Times New Roman" w:hAnsi="Fira Code" w:cs="Fira Code"/>
-          <w:color w:val="A31515"/>
-          <w:sz w:val="21"/>
-          <w:szCs w:val="21"/>
-          <w:lang w:val="en-US" w:eastAsia="ru-RU"/>
-          <w14:ligatures w14:val="none"/>
-        </w:rPr>
-        <w:t xml:space="preserve"> | </w:t>
-      </w:r>
-      <w:r>
-        <w:rPr>
-          <w:rFonts w:ascii="Fira Code" w:eastAsia="Times New Roman" w:hAnsi="Fira Code" w:cs="Fira Code"/>
-          <w:color w:val="A31515"/>
-          <w:sz w:val="21"/>
-          <w:szCs w:val="21"/>
-          <w:lang w:eastAsia="ru-RU"/>
-          <w14:ligatures w14:val="none"/>
-        </w:rPr>
-        <w:t>Кол</w:t>
-      </w:r>
-      <w:r>
-        <w:rPr>
-          <w:rFonts w:ascii="Fira Code" w:eastAsia="Times New Roman" w:hAnsi="Fira Code" w:cs="Fira Code"/>
-          <w:color w:val="A31515"/>
-          <w:sz w:val="21"/>
-          <w:szCs w:val="21"/>
-          <w:lang w:val="en-US" w:eastAsia="ru-RU"/>
-          <w14:ligatures w14:val="none"/>
-        </w:rPr>
-        <w:t>-</w:t>
-      </w:r>
-      <w:r>
-        <w:rPr>
-          <w:rFonts w:ascii="Fira Code" w:eastAsia="Times New Roman" w:hAnsi="Fira Code" w:cs="Fira Code"/>
-          <w:color w:val="A31515"/>
-          <w:sz w:val="21"/>
-          <w:szCs w:val="21"/>
-          <w:lang w:eastAsia="ru-RU"/>
-          <w14:ligatures w14:val="none"/>
-        </w:rPr>
-        <w:t>во</w:t>
-      </w:r>
-      <w:r>
-        <w:rPr>
-          <w:rFonts w:ascii="Fira Code" w:eastAsia="Times New Roman" w:hAnsi="Fira Code" w:cs="Fira Code"/>
-          <w:color w:val="A31515"/>
-          <w:sz w:val="21"/>
-          <w:szCs w:val="21"/>
-          <w:lang w:val="en-US" w:eastAsia="ru-RU"/>
-          <w14:ligatures w14:val="none"/>
-        </w:rPr>
-        <w:t xml:space="preserve"> | </w:t>
-      </w:r>
-      <w:r>
-        <w:rPr>
-          <w:rFonts w:ascii="Fira Code" w:eastAsia="Times New Roman" w:hAnsi="Fira Code" w:cs="Fira Code"/>
-          <w:color w:val="A31515"/>
-          <w:sz w:val="21"/>
-          <w:szCs w:val="21"/>
-          <w:lang w:eastAsia="ru-RU"/>
-          <w14:ligatures w14:val="none"/>
-        </w:rPr>
-        <w:t>Номер</w:t>
-      </w:r>
-      <w:r>
-        <w:rPr>
-          <w:rFonts w:ascii="Fira Code" w:eastAsia="Times New Roman" w:hAnsi="Fira Code" w:cs="Fira Code"/>
-          <w:color w:val="E21F1F"/>
-          <w:sz w:val="21"/>
-          <w:szCs w:val="21"/>
-          <w:lang w:val="en-US" w:eastAsia="ru-RU"/>
-          <w14:ligatures w14:val="none"/>
-        </w:rPr>
-        <w:t>"</w:t>
-      </w:r>
-      <w:r>
-        <w:rPr>
-          <w:rFonts w:ascii="Fira Code" w:eastAsia="Times New Roman" w:hAnsi="Fira Code" w:cs="Fira Code"/>
-          <w:color w:val="000000"/>
-          <w:sz w:val="21"/>
-          <w:szCs w:val="21"/>
-          <w:lang w:val="en-US" w:eastAsia="ru-RU"/>
-          <w14:ligatures w14:val="none"/>
-        </w:rPr>
-        <w:t xml:space="preserve"> &lt;&lt; </w:t>
-      </w:r>
-      <w:proofErr w:type="spellStart"/>
-      <w:r>
-        <w:rPr>
-          <w:rFonts w:ascii="Fira Code" w:eastAsia="Times New Roman" w:hAnsi="Fira Code" w:cs="Fira Code"/>
-          <w:color w:val="74531F"/>
-          <w:sz w:val="21"/>
-          <w:szCs w:val="21"/>
-          <w:lang w:val="en-US" w:eastAsia="ru-RU"/>
-          <w14:ligatures w14:val="none"/>
-        </w:rPr>
-        <w:t>endl</w:t>
-      </w:r>
-      <w:proofErr w:type="spellEnd"/>
-      <w:r>
-        <w:rPr>
-          <w:rFonts w:ascii="Fira Code" w:eastAsia="Times New Roman" w:hAnsi="Fira Code" w:cs="Fira Code"/>
-          <w:color w:val="000000"/>
-          <w:sz w:val="21"/>
-          <w:szCs w:val="21"/>
-          <w:lang w:val="en-US" w:eastAsia="ru-RU"/>
           <w14:ligatures w14:val="none"/>
         </w:rPr>
         <w:t>;</w:t>
@@ -3909,21 +3775,19 @@
           <w:lang w:val="en-US" w:eastAsia="ru-RU"/>
           <w14:ligatures w14:val="none"/>
         </w:rPr>
-        <w:t xml:space="preserve">    </w:t>
-      </w:r>
-      <w:proofErr w:type="spellStart"/>
+        <w:t> </w:t>
+      </w:r>
       <w:r>
         <w:rPr>
           <w:rFonts w:ascii="Fira Code" w:eastAsia="Times New Roman" w:hAnsi="Fira Code" w:cs="Fira Code"/>
           <w:color w:val="000000"/>
           <w:sz w:val="21"/>
           <w:szCs w:val="21"/>
-          <w:lang w:val="en-US" w:eastAsia="ru-RU"/>
-          <w14:ligatures w14:val="none"/>
-        </w:rPr>
-        <w:t>cout</w:t>
-      </w:r>
-      <w:proofErr w:type="spellEnd"/>
+          <w:lang w:eastAsia="ru-RU"/>
+          <w14:ligatures w14:val="none"/>
+        </w:rPr>
+        <w:t xml:space="preserve"> </w:t>
+      </w:r>
       <w:r>
         <w:rPr>
           <w:rFonts w:ascii="Fira Code" w:eastAsia="Times New Roman" w:hAnsi="Fira Code" w:cs="Fira Code"/>
@@ -3933,18 +3797,106 @@
           <w:lang w:val="en-US" w:eastAsia="ru-RU"/>
           <w14:ligatures w14:val="none"/>
         </w:rPr>
+        <w:t> </w:t>
+      </w:r>
+      <w:r>
+        <w:rPr>
+          <w:rFonts w:ascii="Fira Code" w:eastAsia="Times New Roman" w:hAnsi="Fira Code" w:cs="Fira Code"/>
+          <w:color w:val="000000"/>
+          <w:sz w:val="21"/>
+          <w:szCs w:val="21"/>
+          <w:lang w:eastAsia="ru-RU"/>
+          <w14:ligatures w14:val="none"/>
+        </w:rPr>
+        <w:t xml:space="preserve"> </w:t>
+      </w:r>
+      <w:r>
+        <w:rPr>
+          <w:rFonts w:ascii="Fira Code" w:eastAsia="Times New Roman" w:hAnsi="Fira Code" w:cs="Fira Code"/>
+          <w:color w:val="000000"/>
+          <w:sz w:val="21"/>
+          <w:szCs w:val="21"/>
+          <w:lang w:val="en-US" w:eastAsia="ru-RU"/>
+          <w14:ligatures w14:val="none"/>
+        </w:rPr>
+        <w:t xml:space="preserve">cout &lt;&lt; </w:t>
+      </w:r>
+      <w:r>
+        <w:rPr>
+          <w:rFonts w:ascii="Fira Code" w:eastAsia="Times New Roman" w:hAnsi="Fira Code" w:cs="Fira Code"/>
+          <w:color w:val="1F377F"/>
+          <w:sz w:val="21"/>
+          <w:szCs w:val="21"/>
+          <w:lang w:val="en-US" w:eastAsia="ru-RU"/>
+          <w14:ligatures w14:val="none"/>
+        </w:rPr>
+        <w:t>max</w:t>
+      </w:r>
+      <w:r>
+        <w:rPr>
+          <w:rFonts w:ascii="Fira Code" w:eastAsia="Times New Roman" w:hAnsi="Fira Code" w:cs="Fira Code"/>
+          <w:color w:val="000000"/>
+          <w:sz w:val="21"/>
+          <w:szCs w:val="21"/>
+          <w:lang w:val="en-US" w:eastAsia="ru-RU"/>
+          <w14:ligatures w14:val="none"/>
+        </w:rPr>
         <w:t xml:space="preserve"> &lt;&lt; </w:t>
       </w:r>
       <w:r>
         <w:rPr>
           <w:rFonts w:ascii="Fira Code" w:eastAsia="Times New Roman" w:hAnsi="Fira Code" w:cs="Fira Code"/>
+          <w:color w:val="E21F1F"/>
+          <w:sz w:val="21"/>
+          <w:szCs w:val="21"/>
+          <w:lang w:val="en-US" w:eastAsia="ru-RU"/>
+          <w14:ligatures w14:val="none"/>
+        </w:rPr>
+        <w:t>"</w:t>
+      </w:r>
+      <w:r>
+        <w:rPr>
+          <w:rFonts w:ascii="Fira Code" w:eastAsia="Times New Roman" w:hAnsi="Fira Code" w:cs="Fira Code"/>
+          <w:color w:val="A31515"/>
+          <w:sz w:val="21"/>
+          <w:szCs w:val="21"/>
+          <w:lang w:val="en-US" w:eastAsia="ru-RU"/>
+          <w14:ligatures w14:val="none"/>
+        </w:rPr>
+        <w:t xml:space="preserve"> | </w:t>
+      </w:r>
+      <w:r>
+        <w:rPr>
+          <w:rFonts w:ascii="Fira Code" w:eastAsia="Times New Roman" w:hAnsi="Fira Code" w:cs="Fira Code"/>
+          <w:color w:val="E21F1F"/>
+          <w:sz w:val="21"/>
+          <w:szCs w:val="21"/>
+          <w:lang w:val="en-US" w:eastAsia="ru-RU"/>
+          <w14:ligatures w14:val="none"/>
+        </w:rPr>
+        <w:t>"</w:t>
+      </w:r>
+      <w:r>
+        <w:rPr>
+          <w:rFonts w:ascii="Fira Code" w:eastAsia="Times New Roman" w:hAnsi="Fira Code" w:cs="Fira Code"/>
+          <w:color w:val="000000"/>
+          <w:sz w:val="21"/>
+          <w:szCs w:val="21"/>
+          <w:lang w:val="en-US" w:eastAsia="ru-RU"/>
+          <w14:ligatures w14:val="none"/>
+        </w:rPr>
+        <w:t xml:space="preserve"> &lt;&lt; </w:t>
+      </w:r>
+      <w:r>
+        <w:rPr>
+          <w:rFonts w:ascii="Fira Code" w:eastAsia="Times New Roman" w:hAnsi="Fira Code" w:cs="Fira Code"/>
           <w:color w:val="1F377F"/>
           <w:sz w:val="21"/>
           <w:szCs w:val="21"/>
           <w:lang w:val="en-US" w:eastAsia="ru-RU"/>
           <w14:ligatures w14:val="none"/>
         </w:rPr>
-        <w:t>max</w:t>
+        <w:t>S</w:t>
       </w:r>
       <w:r>
         <w:rPr>
@@ -3999,7 +3951,7 @@
           <w:lang w:val="en-US" w:eastAsia="ru-RU"/>
           <w14:ligatures w14:val="none"/>
         </w:rPr>
-        <w:t xml:space="preserve"> &lt;&lt; </w:t>
+        <w:t xml:space="preserve"> &lt;&lt; (</w:t>
       </w:r>
       <w:r>
         <w:rPr>
@@ -4010,7 +3962,7 @@
           <w:lang w:val="en-US" w:eastAsia="ru-RU"/>
           <w14:ligatures w14:val="none"/>
         </w:rPr>
-        <w:t>S</w:t>
+        <w:t>j</w:t>
       </w:r>
       <w:r>
         <w:rPr>
@@ -4021,40 +3973,18 @@
           <w:lang w:val="en-US" w:eastAsia="ru-RU"/>
           <w14:ligatures w14:val="none"/>
         </w:rPr>
-        <w:t xml:space="preserve"> &lt;&lt; </w:t>
-      </w:r>
-      <w:r>
-        <w:rPr>
-          <w:rFonts w:ascii="Fira Code" w:eastAsia="Times New Roman" w:hAnsi="Fira Code" w:cs="Fira Code"/>
-          <w:color w:val="E21F1F"/>
-          <w:sz w:val="21"/>
-          <w:szCs w:val="21"/>
-          <w:lang w:val="en-US" w:eastAsia="ru-RU"/>
-          <w14:ligatures w14:val="none"/>
-        </w:rPr>
-        <w:t>"</w:t>
-      </w:r>
-      <w:r>
-        <w:rPr>
-          <w:rFonts w:ascii="Fira Code" w:eastAsia="Times New Roman" w:hAnsi="Fira Code" w:cs="Fira Code"/>
-          <w:color w:val="A31515"/>
-          <w:sz w:val="21"/>
-          <w:szCs w:val="21"/>
-          <w:lang w:val="en-US" w:eastAsia="ru-RU"/>
-          <w14:ligatures w14:val="none"/>
-        </w:rPr>
-        <w:t xml:space="preserve"> | </w:t>
-      </w:r>
-      <w:r>
-        <w:rPr>
-          <w:rFonts w:ascii="Fira Code" w:eastAsia="Times New Roman" w:hAnsi="Fira Code" w:cs="Fira Code"/>
-          <w:color w:val="E21F1F"/>
-          <w:sz w:val="21"/>
-          <w:szCs w:val="21"/>
-          <w:lang w:val="en-US" w:eastAsia="ru-RU"/>
-          <w14:ligatures w14:val="none"/>
-        </w:rPr>
-        <w:t>"</w:t>
+        <w:t>+</w:t>
+      </w:r>
+      <w:r>
+        <w:rPr>
+          <w:rFonts w:ascii="Fira Code" w:eastAsia="Times New Roman" w:hAnsi="Fira Code" w:cs="Fira Code"/>
+          <w:color w:val="098658"/>
+          <w:sz w:val="21"/>
+          <w:szCs w:val="21"/>
+          <w:lang w:val="en-US" w:eastAsia="ru-RU"/>
+          <w14:ligatures w14:val="none"/>
+        </w:rPr>
+        <w:t>1</w:t>
       </w:r>
       <w:r>
         <w:rPr>
@@ -4065,53 +3995,8 @@
           <w:lang w:val="en-US" w:eastAsia="ru-RU"/>
           <w14:ligatures w14:val="none"/>
         </w:rPr>
-        <w:t xml:space="preserve"> &lt;&lt; (</w:t>
-      </w:r>
-      <w:r>
-        <w:rPr>
-          <w:rFonts w:ascii="Fira Code" w:eastAsia="Times New Roman" w:hAnsi="Fira Code" w:cs="Fira Code"/>
-          <w:color w:val="1F377F"/>
-          <w:sz w:val="21"/>
-          <w:szCs w:val="21"/>
-          <w:lang w:val="en-US" w:eastAsia="ru-RU"/>
-          <w14:ligatures w14:val="none"/>
-        </w:rPr>
-        <w:t>j</w:t>
-      </w:r>
-      <w:r>
-        <w:rPr>
-          <w:rFonts w:ascii="Fira Code" w:eastAsia="Times New Roman" w:hAnsi="Fira Code" w:cs="Fira Code"/>
-          <w:color w:val="000000"/>
-          <w:sz w:val="21"/>
-          <w:szCs w:val="21"/>
-          <w:lang w:val="en-US" w:eastAsia="ru-RU"/>
-          <w14:ligatures w14:val="none"/>
-        </w:rPr>
-        <w:t>+</w:t>
-      </w:r>
-      <w:r>
-        <w:rPr>
-          <w:rFonts w:ascii="Fira Code" w:eastAsia="Times New Roman" w:hAnsi="Fira Code" w:cs="Fira Code"/>
-          <w:color w:val="098658"/>
-          <w:sz w:val="21"/>
-          <w:szCs w:val="21"/>
-          <w:lang w:val="en-US" w:eastAsia="ru-RU"/>
-          <w14:ligatures w14:val="none"/>
-        </w:rPr>
-        <w:t>1</w:t>
-      </w:r>
-      <w:r>
-        <w:rPr>
-          <w:rFonts w:ascii="Fira Code" w:eastAsia="Times New Roman" w:hAnsi="Fira Code" w:cs="Fira Code"/>
-          <w:color w:val="000000"/>
-          <w:sz w:val="21"/>
-          <w:szCs w:val="21"/>
-          <w:lang w:val="en-US" w:eastAsia="ru-RU"/>
-          <w14:ligatures w14:val="none"/>
-        </w:rPr>
         <w:t xml:space="preserve">) &lt;&lt; </w:t>
       </w:r>
-      <w:proofErr w:type="spellStart"/>
       <w:r>
         <w:rPr>
           <w:rFonts w:ascii="Fira Code" w:eastAsia="Times New Roman" w:hAnsi="Fira Code" w:cs="Fira Code"/>
@@ -4123,7 +4008,6 @@
         </w:rPr>
         <w:t>endl</w:t>
       </w:r>
-      <w:proofErr w:type="spellEnd"/>
       <w:r>
         <w:rPr>
           <w:rFonts w:ascii="Fira Code" w:eastAsia="Times New Roman" w:hAnsi="Fira Code" w:cs="Fira Code"/>
@@ -4320,8 +4204,8 @@
         <w:tblLook w:val="04A0" w:firstRow="1" w:lastRow="0" w:firstColumn="1" w:lastColumn="0" w:noHBand="0" w:noVBand="1"/>
       </w:tblPr>
       <w:tblGrid>
-        <w:gridCol w:w="916"/>
-        <w:gridCol w:w="7897"/>
+        <w:gridCol w:w="975"/>
+        <w:gridCol w:w="8370"/>
       </w:tblGrid>
       <w:tr>
         <w:trPr>
@@ -4422,6 +4306,7 @@
             <w:r>
               <w:rPr>
                 <w:rFonts w:ascii="Times New Roman" w:hAnsi="Times New Roman" w:cs="Times New Roman"/>
+                <w:noProof/>
                 <w:sz w:val="28"/>
                 <w:szCs w:val="28"/>
                 <w:lang w:val="en-US"/>
@@ -4511,6 +4396,7 @@
             <w:r>
               <w:rPr>
                 <w:rFonts w:ascii="Times New Roman" w:hAnsi="Times New Roman" w:cs="Times New Roman"/>
+                <w:noProof/>
                 <w:sz w:val="28"/>
                 <w:szCs w:val="28"/>
                 <w:lang w:val="en-US"/>
@@ -4600,6 +4486,7 @@
             <w:r>
               <w:rPr>
                 <w:rFonts w:ascii="Times New Roman" w:hAnsi="Times New Roman" w:cs="Times New Roman"/>
+                <w:noProof/>
                 <w:sz w:val="28"/>
                 <w:szCs w:val="28"/>
                 <w:lang w:val="en-US"/>
@@ -4689,6 +4576,7 @@
             <w:r>
               <w:rPr>
                 <w:rFonts w:ascii="Times New Roman" w:hAnsi="Times New Roman" w:cs="Times New Roman"/>
+                <w:noProof/>
                 <w:sz w:val="28"/>
                 <w:szCs w:val="28"/>
                 <w:lang w:val="en-US"/>
@@ -4751,6 +4639,64 @@
                 <w:lang w:val="en-US"/>
               </w:rPr>
             </w:pPr>
+            <w:r>
+              <w:rPr>
+                <w:rFonts w:ascii="Times New Roman" w:hAnsi="Times New Roman" w:cs="Times New Roman"/>
+                <w:noProof/>
+                <w:sz w:val="28"/>
+                <w:szCs w:val="28"/>
+                <w:lang w:val="en-US"/>
+              </w:rPr>
+              <w:drawing>
+                <wp:anchor distT="0" distB="0" distL="114300" distR="114300" simplePos="0" relativeHeight="251658240" behindDoc="0" locked="0" layoutInCell="1" allowOverlap="1" wp14:anchorId="7E3B5149" wp14:editId="522BEF03">
+                  <wp:simplePos x="0" y="0"/>
+                  <wp:positionH relativeFrom="column">
+                    <wp:posOffset>-65193</wp:posOffset>
+                  </wp:positionH>
+                  <wp:positionV relativeFrom="paragraph">
+                    <wp:posOffset>212</wp:posOffset>
+                  </wp:positionV>
+                  <wp:extent cx="5940425" cy="1511935"/>
+                  <wp:effectExtent l="0" t="0" r="3175" b="0"/>
+                  <wp:wrapSquare wrapText="bothSides"/>
+                  <wp:docPr id="962651580" name="Рисунок 1"/>
+                  <wp:cNvGraphicFramePr>
+                    <a:graphicFrameLocks xmlns:a="http://schemas.openxmlformats.org/drawingml/2006/main" noChangeAspect="1"/>
+                  </wp:cNvGraphicFramePr>
+                  <a:graphic xmlns:a="http://schemas.openxmlformats.org/drawingml/2006/main">
+                    <a:graphicData uri="http://schemas.openxmlformats.org/drawingml/2006/picture">
+                      <pic:pic xmlns:pic="http://schemas.openxmlformats.org/drawingml/2006/picture">
+                        <pic:nvPicPr>
+                          <pic:cNvPr id="962651580" name=""/>
+                          <pic:cNvPicPr/>
+                        </pic:nvPicPr>
+                        <pic:blipFill>
+                          <a:blip r:embed="rId58" cstate="print">
+                            <a:extLst>
+                              <a:ext uri="{28A0092B-C50C-407E-A947-70E740481C1C}">
+                                <a14:useLocalDpi xmlns:a14="http://schemas.microsoft.com/office/drawing/2010/main" val="0"/>
+                              </a:ext>
+                            </a:extLst>
+                          </a:blip>
+                          <a:stretch>
+                            <a:fillRect/>
+                          </a:stretch>
+                        </pic:blipFill>
+                        <pic:spPr>
+                          <a:xfrm>
+                            <a:off x="0" y="0"/>
+                            <a:ext cx="5940425" cy="1511935"/>
+                          </a:xfrm>
+                          <a:prstGeom prst="rect">
+                            <a:avLst/>
+                          </a:prstGeom>
+                        </pic:spPr>
+                      </pic:pic>
+                    </a:graphicData>
+                  </a:graphic>
+                </wp:anchor>
+              </w:drawing>
+            </w:r>
           </w:p>
         </w:tc>
       </w:tr>
@@ -4826,7 +4772,7 @@
       </w:r>
     </w:p>
     <w:sectPr>
-      <w:footerReference w:type="default" r:id="rId58"/>
+      <w:footerReference w:type="default" r:id="rId59"/>
       <w:pgSz w:w="11906" w:h="16838"/>
       <w:pgMar w:top="1134" w:right="850" w:bottom="1134" w:left="1701" w:header="708" w:footer="708" w:gutter="0"/>
       <w:cols w:space="708"/>
@@ -6323,6 +6269,7 @@
   <w:style w:type="character" w:default="1" w:styleId="a0">
     <w:name w:val="Default Paragraph Font"/>
     <w:uiPriority w:val="1"/>
+    <w:semiHidden/>
     <w:unhideWhenUsed/>
   </w:style>
   <w:style w:type="table" w:default="1" w:styleId="a1">
@@ -17981,30 +17928,14 @@
           <inkml:channelProperty channel="F" name="resolution" value="0" units="1/dev"/>
         </inkml:channelProperties>
       </inkml:inkSource>
-      <inkml:timestamp xml:id="ts0" timeString="2023-10-27T07:43:16.355"/>
+      <inkml:timestamp xml:id="ts0" timeString="2023-10-27T07:46:57.854"/>
     </inkml:context>
     <inkml:brush xml:id="br0">
       <inkml:brushProperty name="width" value="0.035" units="cm"/>
       <inkml:brushProperty name="height" value="0.035" units="cm"/>
     </inkml:brush>
   </inkml:definitions>
-  <inkml:trace contextRef="#ctx0" brushRef="#br0">17 133 24575,'8'0'0,"422"4"-409,-2 24 9,907 54 400,3329-84 809,-4285 12-809,-30-2 0,1207-7 38,-746-2-684,-412-8 646,-14-1 0,-144 10 79,597-11 450,-477 6-529,-91 2 0,-213 1 0,0-4 0,0-2 0,0-3 0,-1-1 0,69-27 0,-104 34 0,1 0 0,1 2 0,-2 0 0,1 1 0,23 1 0,-14 0 0,49-8 0,112-14 0,12-3 0,-106 4 0,-39 8 0,-1 2 0,2 4 0,81-4 0,1031 14-1365,-1155-2-5461</inkml:trace>
-  <inkml:trace contextRef="#ctx0" brushRef="#br0" timeOffset="2478.88">94 932 24575,'0'1'0,"1"0"0,-1 0 0,0-1 0,1 1 0,0 0 0,-1 0 0,1 0 0,-1 0 0,1-1 0,0 1 0,0 0 0,-1-1 0,1 1 0,0-1 0,0 0 0,0 1 0,0-1 0,-1 0 0,0 1 0,1-1 0,0 1 0,0-1 0,0 0 0,0 0 0,0 0 0,0 0 0,0 0 0,2 0 0,34 3 0,-31-3 0,164 5 0,133 6 0,635-2-2439,1276-52 2123,-1704 45 123,797-4-620,-1165 0 829,0-6-1,192-36 1,-179 20 1222,2 5 0,228 5 0,1077 13-1238,-670 2 0,-574-11 0,-7 0 0,973 11 0,-986 9 0,1 0 0,1701-11 0,-1700 10 0,13 1 0,1302-11 0,-1504 1 32,-1-1 0,1-1 0,14-4 0,13-1-1525,-24 6-5333</inkml:trace>
-  <inkml:trace contextRef="#ctx0" brushRef="#br0" timeOffset="6898.72">38 170 24575,'-2'0'0,"0"0"0,1 0 0,-1 0 0,1 0 0,-1 0 0,1 0 0,-1 1 0,1-1 0,-1 1 0,1-1 0,0 1 0,-1 0 0,1 0 0,0-1 0,0 1 0,0 0 0,0 0 0,0 0 0,0 0 0,0 0 0,0 1 0,0-1 0,0 0 0,0 0 0,0 1 0,0-1 0,1 0 0,-1 1 0,1-1 0,-1 1 0,1-2 0,-1 2 0,1-1 0,0 1 0,0-1 0,0 1 0,0 3 0,0 6 0,1 0 0,0 0 0,1 1 0,4 13 0,-1 0 0,-3 19 0,-2-33 0,0 0 0,1-1 0,3 18 0,-3-24 0,1-1 0,-1 1 0,0-1 0,1 1 0,0-1 0,0 1 0,0-1 0,0-1 0,0 1 0,1 0 0,-1 0 0,0-1 0,1 1 0,4 3 0,-3-3 0,5 1 0,-2 2 0,1 0 0,0 1 0,-1 0 0,-1-1 0,8 10 0,-13-13 0,1-1 0,-1 1 0,0-1 0,0 0 0,0 1 0,0-1 0,0 1 0,0 0 0,-1 0 0,0 0 0,1 0 0,-1 0 0,0 0 0,0-1 0,0 0 0,-1 1 0,1 0 0,-1 0 0,0 0 0,0-1 0,1 1 0,-2 0 0,1-1 0,0 1 0,-1 0 0,-1 1 0,-2 3 0,0 0 0,0-1 0,-1 0 0,0-1 0,0 1 0,0-1 0,-10 7 0,-4 3 0,18-13 0,-1-1 0,1 2 0,0-1 0,0 0 0,0 0 0,0 1 0,0-1 0,0 0 0,1 0 0,-1 1 0,1 0 0,-1 0 0,1 0 0,0 0 0,1 0 0,0 0 0,-1 0 0,1 0 0,-1-1 0,1 1 0,0 0 0,0 0 0,0 0 0,1 1 0,-1-1 0,1 0 0,-1 0 0,2 3 0,4 8 0,0-1 0,1-1 0,0 0 0,17 23 0,0-2 0,-17-18-124,-1-1 0,-1 1 0,0-1 0,0 2 0,-1-2 0,-1 2-1,-1-1 1,0 1 0,-1-1 0,-1 23 0,0-20-6702</inkml:trace>
-  <inkml:trace contextRef="#ctx0" brushRef="#br0" timeOffset="9351.64">15119 3 24575,'2'3'0,"0"-1"0,0 1 0,0 0 0,0-1 0,-1 2 0,1-1 0,-1 0 0,0 0 0,0 1 0,0-1 0,0 0 0,-1 1 0,1-1 0,-1 7 0,-1-8 0,1 1 0,0-1 0,0 1 0,0-1 0,1 1 0,-1-1 0,0 0 0,1 0 0,0 0 0,-1 0 0,1 1 0,0-1 0,0 0 0,0 0 0,0 0 0,0 1 0,1-1 0,-1-1 0,1 1 0,-1 0 0,1 0 0,0-1 0,0 0 0,0 0 0,0 1 0,0-1 0,0 0 0,0 0 0,1 0 0,1 1 0,1 0 0,1 0 0,1 0 0,-1 0 0,0 1 0,0-1 0,0 2 0,9 4 0,-14-7 0,-1-1 0,0 1 0,1 0 0,0 0 0,0 0 0,-1 0 0,1 0 0,0 0 0,-1 0 0,1 0 0,-1 0 0,1 0 0,-1 0 0,0 0 0,0 0 0,1 1 0,-1-1 0,0 1 0,0 0 0,-1 0 0,1-1 0,-1 1 0,1 0 0,-1 0 0,0 0 0,0 0 0,1 0 0,-1 0 0,-1 0 0,2-1 0,-1 1 0,-3 2 0,-37 46 0,-51 84 0,91-132 0,0-1 0,0 0 0,0 1 0,0 0 0,0 0 0,0 0 0,0 0 0,1 0 0,-1 0 0,1 1 0,-1-1 0,1 0 0,0 0 0,0 0 0,0 0 0,0 0 0,0 0 0,1 0 0,-1 0 0,1 3 0,1-1 0,1 0 0,-1 0 0,1-1 0,0 1 0,-1-1 0,2 0 0,-1 1 0,4 2 0,-5-4 0,0 1 0,0-1 0,0 0 0,0 1 0,-1-2 0,1 2 0,-1-1 0,1 1 0,-1 0 0,0 0 0,0-1 0,0 1 0,0 0 0,0 0 0,-1 0 0,0-1 0,1 1 0,-1 0 0,0 0 0,-1 4 0,-1 4 0,0-1 0,-1 1 0,0-1 0,-7 13 0,6-14 0,2 1 0,-2-1 0,2 1 0,-3 14 0,4-15 0,1 1 0,0 0 0,1-1 0,1 1 0,-1 0 0,1-1 0,1 1 0,5 15 0,2-5 0,-1-2 0,1 0 0,14 18 0,-9-7-1365,-10-14-5461</inkml:trace>
-  <inkml:trace contextRef="#ctx0" brushRef="#br0" timeOffset="13602.41">1153 225 24575,'0'0'0,"0"-1"0,0 1 0,-1-1 0,1 0 0,0 0 0,0 1 0,0-1 0,0 0 0,0 0 0,1 1 0,-1-1 0,0 0 0,0 0 0,0 1 0,1-1 0,-1 0 0,0 1 0,1-1 0,-1 0 0,0 1 0,1-1 0,-1 1 0,1-1 0,-1 0 0,1 1 0,-1-1 0,1 1 0,0-1 0,0 1 0,0 1 0,0-1 0,-1 1 0,1-1 0,0 1 0,-1 0 0,1-1 0,-1 1 0,1 0 0,-1-1 0,1 1 0,-1 0 0,1 0 0,-1-1 0,0 1 0,0 0 0,1 0 0,-1 0 0,0-1 0,0 1 0,0 0 0,0 0 0,0 0 0,0 1 0,5 57 0,-5 99 0,-3-57 0,3 234-1365,0-320-5461</inkml:trace>
-  <inkml:trace contextRef="#ctx0" brushRef="#br0" timeOffset="14750.84">2382 355 24575,'2'92'0,"-4"97"0,-7-134 0,6-39 0,0 2 0,-1 22 0,4-21 0,-1-2 0,-1 2 0,-6 27 0,1 3-1365,6-34-5461</inkml:trace>
-  <inkml:trace contextRef="#ctx0" brushRef="#br0" timeOffset="16052.41">3593 432 24575,'-1'0'0,"1"0"0,-1 0 0,0 0 0,1 1 0,-1-1 0,0 0 0,1 1 0,-1-1 0,1 0 0,-1 1 0,0-1 0,1 0 0,-1 0 0,1 1 0,-1-1 0,1 1 0,0-1 0,-1 1 0,1 0 0,0-1 0,-1 1 0,1-1 0,0 1 0,-1 0 0,1-1 0,0 1 0,0 0 0,0 0 0,0-1 0,0 1 0,0 0 0,0-1 0,0 1 0,0 0 0,0-1 0,1 2 0,3 29 0,-3-28 0,14 60 0,-4 1 0,-2-1 0,0 85 0,-9-131 0,1-8 0,-1-1 0,0 2 0,-1-1 0,0-1 0,0 2 0,-1-1 0,0 0 0,-1-1 0,0 1 0,-4 7 0,0-1-1365,2-2-5461</inkml:trace>
-  <inkml:trace contextRef="#ctx0" brushRef="#br0" timeOffset="17126.74">4673 355 24575,'2'98'0,"-4"103"0,-1-182 0,-1-1 0,0-1 0,-14 36 0,8-25 0,-15 37-1365,20-46-5461</inkml:trace>
-  <inkml:trace contextRef="#ctx0" brushRef="#br0" timeOffset="18240.7">5660 432 24575,'2'77'0,"-4"88"0,-17-72 0,18-86 0,-1 0 0,0 0 0,0-1 0,-1 1 0,-4 6 0,4-6 0,-1-1 0,1 2 0,1-1 0,-3 12 0,-10 42-1365,11-48-5461</inkml:trace>
-  <inkml:trace contextRef="#ctx0" brushRef="#br0" timeOffset="20167.95">6869 523 24575,'2'81'0,"-4"92"0,2-170 0,0-1 0,-1 1 0,1 0 0,-1 0 0,1-1 0,-1 0 0,0 1 0,0-1 0,0 1 0,0-1 0,0 1 0,0-1 0,-1 0 0,1 0 0,-1 1 0,0-1 0,0 0 0,0 0 0,-3 1 0,4-3 0,1 0 0,-1 0 0,1-1 0,0 1 0,-1 0 0,1 0 0,-1 0 0,1 0 0,-1-1 0,1 1 0,-1 0 0,1 0 0,0-1 0,-1 1 0,1 0 0,-1 0 0,1 0 0,0 0 0,-1-1 0,1 1 0,0-1 0,0 1 0,-1 0 0,1-1 0,0 1 0,0-1 0,0 1 0,-1-1 0,1 1 0,0-1 0,0 1 0,0-1 0,0 1 0,0-1 0,0 1 0,0-2 0,-1-21 0,1 22 0,0-248 0,1 235 0,1 0 0,5-25 0,3-24 0,-10 60 0,-1-1 0,1-1 0,1 0 0,-1 0 0,0 0 0,1 0 0,0 1 0,1-1 0,-1 0 0,1 0 0,-1 0 0,1 1 0,0-1 0,4-4 0,1-2-1365,-1 1-5461</inkml:trace>
-  <inkml:trace contextRef="#ctx0" brushRef="#br0" timeOffset="21561.06">7746 821 24575,'-2'-91'0,"4"-98"0,1 176 21,-1 2 0,1-1 1,1 0-1,-1 0 0,10-16 0,-7 16-320,-1 1 1,-1-1 0,-1 0-1,5-21 1,-6 18-6528</inkml:trace>
-  <inkml:trace contextRef="#ctx0" brushRef="#br0" timeOffset="22952.15">8824 821 24575,'2'0'0,"0"-1"0,0 1 0,-1-1 0,1 1 0,0-1 0,-2 0 0,2 0 0,-1 0 0,1 0 0,-1 0 0,1 0 0,-1 0 0,0 0 0,0 0 0,1-1 0,-1 1 0,0-1 0,0 1 0,0-1 0,-1 1 0,1-1 0,0 1 0,0-1 0,-1 0 0,1 1 0,-1 0 0,0-1 0,1-3 0,6-49 0,-7-124 108,-2 74-1581,2 88-5353</inkml:trace>
-  <inkml:trace contextRef="#ctx0" brushRef="#br0" timeOffset="24006">9980 766 24575,'-1'-73'0,"3"-79"0,7 85 0,-5 40 0,2-46 0,-7-1-1365,1 58-5461</inkml:trace>
-  <inkml:trace contextRef="#ctx0" brushRef="#br0" timeOffset="25016.06">11152 784 24575,'1'-73'0,"-3"-79"0,1 145 0,0 0 0,-1 0 0,0-1 0,-1 2 0,0-1 0,-2-6 0,1 6 0,1 1 0,0-2 0,0 1 0,1-1 0,-2-13 0,2-51-1365,3 55-5461</inkml:trace>
-  <inkml:trace contextRef="#ctx0" brushRef="#br0" timeOffset="26243.6">12102 839 24575,'0'-336'0,"-1"326"-117,-1-1 0,0 0 0,-1 1 0,1-1-1,-1 0 1,-1 2 0,0-1 0,-1 0 0,0 1 0,-7-12-1,11 20 42,-5-8-6750</inkml:trace>
-  <inkml:trace contextRef="#ctx0" brushRef="#br0" timeOffset="27302.6">13051 784 24575,'0'-597'-1365,"0"581"-5461</inkml:trace>
-  <inkml:trace contextRef="#ctx0" brushRef="#br0" timeOffset="29334.54">14076 673 24575,'0'-36'0,"1"19"0,0 2 0,-1-1 0,-1 0 0,-1 0 0,0 1 0,-1-1 0,-9-28 0,7 31 0,1 1 0,1-1 0,-3-15 0,4 17 0,1 0 0,-2 0 0,0 1 0,-9-19 0,8 20 0,1 0 0,-1-1 0,3 2 0,-2-2 0,1 1 0,1 0 0,-1-13 0,3-70 0,1 38 0,-1 49 0,-1 1 0,1-1 0,0 1 0,0-1 0,0 0 0,4-8 0,-5 13 0,0-1 0,1 0 0,-1 0 0,0 1 0,0-1 0,1 0 0,-1 1 0,1-1 0,-1 0 0,1 1 0,-1-1 0,1 0 0,-1 1 0,1-1 0,-1 1 0,1-1 0,0 1 0,-1-1 0,1 1 0,0 0 0,-1-1 0,1 1 0,0 0 0,0 0 0,-1-1 0,1 1 0,0 0 0,0 0 0,-1 0 0,1 0 0,0 0 0,0 0 0,0 0 0,-1 0 0,1 0 0,0 0 0,0 1 0,-1-1 0,1 0 0,0 0 0,-1 1 0,0-1 0,1 1 0,0-1 0,-1 0 0,1 1 0,0-1 0,-1 1 0,1-1 0,-1 1 0,1 0 0,0 0 0,1 2 0,0 0 0,0 0 0,-1-1 0,1 1 0,-1 0 0,1 0 0,-1 0 0,0 1 0,0-1 0,-1 0 0,1 1 0,-1-1 0,1 3 0,-2 50 0,0-36 0,0 11 0,0-1 0,0 0 0,2 0 0,1 0 0,7 34 0,-4-32 0,-1-1 0,-1 1 0,-2 1 0,-4 35 0,1 8 0,2-21-1365,0-40-5461</inkml:trace>
+  <inkml:trace contextRef="#ctx0" brushRef="#br0">21 95 24575,'-1'-1'0,"0"0"0,0 0 0,1 0 0,-1 0 0,0 0 0,0 0 0,0 1 0,0-1 0,0 0 0,0 1 0,0-1 0,0 0 0,0 1 0,0 0 0,-1-1 0,0 1 0,1 0 0,1 0 0,0 1 0,0-1 0,-1 0 0,1 1 0,0-1 0,0 1 0,0-1 0,-1 1 0,1-1 0,0 1 0,0-1 0,0 1 0,0-1 0,0 0 0,0 1 0,0-1 0,0 1 0,0-1 0,0 1 0,0-1 0,1 1 0,-1-1 0,0 1 0,0-1 0,1 1 0,1 6 0,0-1 0,1 1 0,0-1 0,5 10 0,95 138 0,-70-109 0,-27-37 0,1 1 0,-1-1 0,0 1 0,-1 0 0,0 0 0,0 1 0,-1 0 0,4 11 0,5 42 0,-9-40 0,1 0 0,0 0 0,14 33 0,-8-35 0,-6-11 0,0 1 0,-1 0 0,0 0 0,5 19 0,-8-25 0,1 0 0,-1 0 0,1-1 0,0 1 0,1-1 0,3 7 0,-3-7 0,-1 0 0,1 1 0,-1-1 0,0 1 0,0-1 0,2 11 0,-3-12 0,-1 1 0,1-1 0,0 0 0,0 1 0,0-1 0,0 0 0,1 0 0,-1 0 0,4 4 0,-5-6 0,0-1 0,0 0 0,1 0 0,-1 1 0,0-1 0,0 0 0,1 0 0,-1 0 0,0 0 0,1 1 0,-1-1 0,0 0 0,0 0 0,1 0 0,-1 0 0,0 0 0,1 0 0,-1 0 0,0 0 0,1 0 0,-1 0 0,0 0 0,1 0 0,-1 0 0,0 0 0,1 0 0,-1 0 0,0 0 0,1 0 0,-1 0 0,0 0 0,0 0 0,1-1 0,-1 1 0,12-21 0,15-73 0,-19 61 0,20-54 0,-8 36 0,-13 30 0,1 1 0,0-1 0,2 2 0,22-34 0,-15 28 0,18-33 0,-14 22 0,-17 27 0,0-1 0,-1 0 0,0 1 0,-1-2 0,0 1 0,0 0 0,0-16 0,3-16 0,-1 10-455,-1 1 0,-2-42 0,-2 57-6371</inkml:trace>
 </inkml:ink>
 </file>
 
@@ -18051,14 +17982,14 @@
           <inkml:channelProperty channel="F" name="resolution" value="0" units="1/dev"/>
         </inkml:channelProperties>
       </inkml:inkSource>
-      <inkml:timestamp xml:id="ts0" timeString="2023-10-27T07:55:50.241"/>
+      <inkml:timestamp xml:id="ts0" timeString="2023-10-27T07:46:01.026"/>
     </inkml:context>
     <inkml:brush xml:id="br0">
       <inkml:brushProperty name="width" value="0.035" units="cm"/>
       <inkml:brushProperty name="height" value="0.035" units="cm"/>
     </inkml:brush>
   </inkml:definitions>
-  <inkml:trace contextRef="#ctx0" brushRef="#br0">0 1 24575,'0'0'-8191</inkml:trace>
+  <inkml:trace contextRef="#ctx0" brushRef="#br0">25 350 24575,'-1'-8'0,"1"0"0,-2 0 0,1 0 0,-5-10 0,-4-28 0,9 26 0,-1 3 0,1-1 0,1 1 0,0 0 0,1-1 0,6-30 0,-5 43 0,1 0 0,-1 1 0,1-1 0,0 1 0,1-1 0,-1 1 0,1 0 0,-1 1 0,1-1 0,0 1 0,0-1 0,1 1 0,-1 0 0,1 1 0,7-4 0,0 0 0,1 1 0,0 0 0,0 1 0,26-5 0,-12 6 0,0 1 0,0 1 0,42 4 0,-68-3 0,1 0 0,0 1 0,-1-1 0,1 0 0,0 0 0,0 1 0,-1-1 0,1 1 0,-1-1 0,1 1 0,0 0 0,-1 0 0,1 0 0,-1-1 0,0 1 0,1 1 0,-1-1 0,0 0 0,0 0 0,1 0 0,-1 1 0,0-1 0,0 1 0,1 1 0,-2 0 0,1-1 0,-1 1 0,1 0 0,-1-1 0,0 1 0,0-1 0,0 1 0,-1 0 0,1-1 0,-1 1 0,1-1 0,-1 1 0,0-1 0,-1 4 0,-3 5 0,-1 0 0,0 0 0,0-1 0,-1 0 0,-13 15 0,-50 58 0,65-77 0,-1-1 0,-1 0 0,1 0 0,-1 0 0,1-1 0,-2 0 0,1 0 0,0 0 0,-12 3 0,-16 9 0,28-13-227,1 0-1,-1 0 1,1-1-1,-1 0 1,-11 2-1,2-2-6598</inkml:trace>
 </inkml:ink>
 </file>
 
@@ -18078,18 +18009,208 @@
           <inkml:channelProperty channel="F" name="resolution" value="0" units="1/dev"/>
         </inkml:channelProperties>
       </inkml:inkSource>
-      <inkml:timestamp xml:id="ts0" timeString="2023-10-27T07:47:17.805"/>
+      <inkml:timestamp xml:id="ts0" timeString="2023-10-27T07:55:50.835"/>
     </inkml:context>
     <inkml:brush xml:id="br0">
       <inkml:brushProperty name="width" value="0.035" units="cm"/>
       <inkml:brushProperty name="height" value="0.035" units="cm"/>
     </inkml:brush>
   </inkml:definitions>
-  <inkml:trace contextRef="#ctx0" brushRef="#br0">194 0 24575,'1'14'0,"-2"0"0,0 0 0,0 0 0,-1 0 0,-1 0 0,0 0 0,-1-1 0,-1 1 0,0-1 0,0 0 0,-2-1 0,-13 22 0,7-16 0,1 1 0,1 0 0,1 1 0,0 0 0,2 0 0,-10 33 0,16-45 0,-7 25 0,-19 47 0,25-73 0,0 0 0,1 0 0,-1 1 0,2-1 0,-1 1 0,1-1 0,0 1 0,1 0 0,0 8 0,0-15 0,0-1 0,0 0 0,0 0 0,0 1 0,0-1 0,0 0 0,0 0 0,0 1 0,0-1 0,0 0 0,0 0 0,0 1 0,0-1 0,0 0 0,0 0 0,0 0 0,0 1 0,1-1 0,-1 0 0,0 0 0,0 0 0,0 1 0,0-1 0,1 0 0,-1 0 0,0 0 0,0 0 0,0 0 0,1 1 0,-1-1 0,0 0 0,0 0 0,0 0 0,1 0 0,-1 0 0,0 0 0,0 0 0,1 0 0,-1 0 0,0 0 0,0 0 0,1 0 0,-1 0 0,0 0 0,12-9 0,8-15 0,14-33 0,-27 43 0,0 0 0,2 0 0,-1 1 0,2 1 0,-1-1 0,2 2 0,0-1 0,16-12 0,49-14-1365,-66 32-5461</inkml:trace>
+  <inkml:trace contextRef="#ctx0" brushRef="#br0">1 1 24575,'0'0'-8191</inkml:trace>
 </inkml:ink>
 </file>
 
 <file path=customXml/item13.xml><?xml version="1.0" encoding="utf-8"?>
+<inkml:ink xmlns:inkml="http://www.w3.org/2003/InkML">
+  <inkml:definitions>
+    <inkml:context xml:id="ctx0">
+      <inkml:inkSource xml:id="inkSrc0">
+        <inkml:traceFormat>
+          <inkml:channel name="X" type="integer" min="-2.14748E9" max="2.14748E9" units="cm"/>
+          <inkml:channel name="Y" type="integer" min="-2.14748E9" max="2.14748E9" units="cm"/>
+          <inkml:channel name="F" type="integer" max="32767" units="dev"/>
+        </inkml:traceFormat>
+        <inkml:channelProperties>
+          <inkml:channelProperty channel="X" name="resolution" value="1000" units="1/cm"/>
+          <inkml:channelProperty channel="Y" name="resolution" value="1000" units="1/cm"/>
+          <inkml:channelProperty channel="F" name="resolution" value="0" units="1/dev"/>
+        </inkml:channelProperties>
+      </inkml:inkSource>
+      <inkml:timestamp xml:id="ts0" timeString="2023-10-27T07:47:16.654"/>
+    </inkml:context>
+    <inkml:brush xml:id="br0">
+      <inkml:brushProperty name="width" value="0.035" units="cm"/>
+      <inkml:brushProperty name="height" value="0.035" units="cm"/>
+    </inkml:brush>
+  </inkml:definitions>
+  <inkml:trace contextRef="#ctx0" brushRef="#br0">41 264 24575,'-1'-55'0,"2"-63"0,0 113 0,1-1 0,0 1 0,0 0 0,0 0 0,1 1 0,-1-1 0,1 0 0,0 1 0,1 0 0,-1-1 0,1 1 0,-1 0 0,1 1 0,0-1 0,1 1 0,-1 0 0,1 0 0,-1 0 0,1 1 0,0-1 0,8-2 0,-12 5 0,1 0 0,-1 0 0,0-1 0,0 1 0,0 0 0,1 0 0,-1 0 0,0 1 0,0-1 0,0 0 0,1 0 0,-1 1 0,0-1 0,0 0 0,0 1 0,0-1 0,0 1 0,0 0 0,0-1 0,0 1 0,0 0 0,0 0 0,1 1 0,0 0 0,0 1 0,0 0 0,0 0 0,-1-1 0,1 1 0,-1 0 0,0 1 0,2 3 0,0 6 0,-1-1 0,0 0 0,1 19 0,-3-19 0,0 0 0,0 0 0,-1 0 0,0 0 0,-1-1 0,0 1 0,-5 12 0,6-21 0,-1 0 0,1 0 0,-1 0 0,0 0 0,0 0 0,0 0 0,0 0 0,0-1 0,0 1 0,-1-1 0,1 0 0,-1 0 0,0 1 0,1-2 0,-1 1 0,0 0 0,0-1 0,-1 1 0,1-1 0,0 0 0,0 0 0,-1 0 0,1 0 0,0-1 0,-1 0 0,1 1 0,0-1 0,-1 0 0,-3-1 0,4 1 6,0-1 0,-1 1 0,1-1 0,0 0 0,0 0 0,0 0 0,0-1 0,0 1 0,1 0 0,-1-1 0,0 0 0,1 0 0,-1 0 0,1 0 0,-1 0 0,1-1 0,0 1 0,0 0 0,-2-5 0,0 2-155,1 0 1,0 0-1,1-1 1,-1 0-1,1 1 1,0-1-1,1 0 1,-1 0-1,0-7 1,1-3-6678</inkml:trace>
+</inkml:ink>
+</file>
+
+<file path=customXml/item14.xml><?xml version="1.0" encoding="utf-8"?>
+<inkml:ink xmlns:inkml="http://www.w3.org/2003/InkML">
+  <inkml:definitions>
+    <inkml:context xml:id="ctx0">
+      <inkml:inkSource xml:id="inkSrc0">
+        <inkml:traceFormat>
+          <inkml:channel name="X" type="integer" min="-2.14748E9" max="2.14748E9" units="cm"/>
+          <inkml:channel name="Y" type="integer" min="-2.14748E9" max="2.14748E9" units="cm"/>
+          <inkml:channel name="F" type="integer" max="32767" units="dev"/>
+        </inkml:traceFormat>
+        <inkml:channelProperties>
+          <inkml:channelProperty channel="X" name="resolution" value="1000" units="1/cm"/>
+          <inkml:channelProperty channel="Y" name="resolution" value="1000" units="1/cm"/>
+          <inkml:channelProperty channel="F" name="resolution" value="0" units="1/dev"/>
+        </inkml:channelProperties>
+      </inkml:inkSource>
+      <inkml:timestamp xml:id="ts0" timeString="2023-10-27T07:55:47.408"/>
+    </inkml:context>
+    <inkml:brush xml:id="br0">
+      <inkml:brushProperty name="width" value="0.035" units="cm"/>
+      <inkml:brushProperty name="height" value="0.035" units="cm"/>
+    </inkml:brush>
+  </inkml:definitions>
+  <inkml:trace contextRef="#ctx0" brushRef="#br0">1 0 24575,'0'0'-8191</inkml:trace>
+</inkml:ink>
+</file>
+
+<file path=customXml/item15.xml><?xml version="1.0" encoding="utf-8"?>
+<inkml:ink xmlns:inkml="http://www.w3.org/2003/InkML">
+  <inkml:definitions>
+    <inkml:context xml:id="ctx0">
+      <inkml:inkSource xml:id="inkSrc0">
+        <inkml:traceFormat>
+          <inkml:channel name="X" type="integer" min="-2.14748E9" max="2.14748E9" units="cm"/>
+          <inkml:channel name="Y" type="integer" min="-2.14748E9" max="2.14748E9" units="cm"/>
+          <inkml:channel name="F" type="integer" max="32767" units="dev"/>
+        </inkml:traceFormat>
+        <inkml:channelProperties>
+          <inkml:channelProperty channel="X" name="resolution" value="1000" units="1/cm"/>
+          <inkml:channelProperty channel="Y" name="resolution" value="1000" units="1/cm"/>
+          <inkml:channelProperty channel="F" name="resolution" value="0" units="1/dev"/>
+        </inkml:channelProperties>
+      </inkml:inkSource>
+      <inkml:timestamp xml:id="ts0" timeString="2023-10-27T07:55:49.508"/>
+    </inkml:context>
+    <inkml:brush xml:id="br0">
+      <inkml:brushProperty name="width" value="0.035" units="cm"/>
+      <inkml:brushProperty name="height" value="0.035" units="cm"/>
+    </inkml:brush>
+  </inkml:definitions>
+  <inkml:trace contextRef="#ctx0" brushRef="#br0">1 1 24575,'3'0'0</inkml:trace>
+</inkml:ink>
+</file>
+
+<file path=customXml/item16.xml><?xml version="1.0" encoding="utf-8"?>
+<inkml:ink xmlns:inkml="http://www.w3.org/2003/InkML">
+  <inkml:definitions>
+    <inkml:context xml:id="ctx0">
+      <inkml:inkSource xml:id="inkSrc0">
+        <inkml:traceFormat>
+          <inkml:channel name="X" type="integer" min="-2.14748E9" max="2.14748E9" units="cm"/>
+          <inkml:channel name="Y" type="integer" min="-2.14748E9" max="2.14748E9" units="cm"/>
+          <inkml:channel name="F" type="integer" max="32767" units="dev"/>
+        </inkml:traceFormat>
+        <inkml:channelProperties>
+          <inkml:channelProperty channel="X" name="resolution" value="1000" units="1/cm"/>
+          <inkml:channelProperty channel="Y" name="resolution" value="1000" units="1/cm"/>
+          <inkml:channelProperty channel="F" name="resolution" value="0" units="1/dev"/>
+        </inkml:channelProperties>
+      </inkml:inkSource>
+      <inkml:timestamp xml:id="ts0" timeString="2023-10-27T07:55:48.434"/>
+    </inkml:context>
+    <inkml:brush xml:id="br0">
+      <inkml:brushProperty name="width" value="0.035" units="cm"/>
+      <inkml:brushProperty name="height" value="0.035" units="cm"/>
+    </inkml:brush>
+  </inkml:definitions>
+  <inkml:trace contextRef="#ctx0" brushRef="#br0">0 0 24575,'0'0'-8191</inkml:trace>
+</inkml:ink>
+</file>
+
+<file path=customXml/item17.xml><?xml version="1.0" encoding="utf-8"?>
+<inkml:ink xmlns:inkml="http://www.w3.org/2003/InkML">
+  <inkml:definitions>
+    <inkml:context xml:id="ctx0">
+      <inkml:inkSource xml:id="inkSrc0">
+        <inkml:traceFormat>
+          <inkml:channel name="X" type="integer" min="-2.14748E9" max="2.14748E9" units="cm"/>
+          <inkml:channel name="Y" type="integer" min="-2.14748E9" max="2.14748E9" units="cm"/>
+          <inkml:channel name="F" type="integer" max="32767" units="dev"/>
+        </inkml:traceFormat>
+        <inkml:channelProperties>
+          <inkml:channelProperty channel="X" name="resolution" value="1000" units="1/cm"/>
+          <inkml:channelProperty channel="Y" name="resolution" value="1000" units="1/cm"/>
+          <inkml:channelProperty channel="F" name="resolution" value="0" units="1/dev"/>
+        </inkml:channelProperties>
+      </inkml:inkSource>
+      <inkml:timestamp xml:id="ts0" timeString="2023-10-27T07:55:43.910"/>
+    </inkml:context>
+    <inkml:brush xml:id="br0">
+      <inkml:brushProperty name="width" value="0.035" units="cm"/>
+      <inkml:brushProperty name="height" value="0.035" units="cm"/>
+    </inkml:brush>
+  </inkml:definitions>
+  <inkml:trace contextRef="#ctx0" brushRef="#br0">169 0 24575,'-2'1'0,"-1"-1"0,0 0 0,0 1 0,1-1 0,-1 1 0,0 0 0,1 0 0,-1 0 0,1 0 0,-1 0 0,1 1 0,0-1 0,-1 1 0,1 0 0,0-1 0,0 1 0,0 0 0,-2 2 0,-3 6 0,0 0 0,0 0 0,-5 12 0,-17 23 0,12-28 0,11-12 0,1 1 0,0-1 0,0 1 0,0 0 0,1 0 0,-7 12 0,11-17 0,0-1 0,0 1 0,0 0 0,0 0 0,0 0 0,0 0 0,0 0 0,0 0 0,1 0 0,-1 0 0,0 0 0,1 0 0,-1-1 0,1 1 0,-1 0 0,1 0 0,-1 0 0,1-1 0,-1 1 0,1 0 0,0-1 0,-1 1 0,1 0 0,0-1 0,0 1 0,-1-1 0,1 1 0,0-1 0,1 1 0,32 16 0,-26-13 0,31 10 0,-31-12 0,0 0 0,-1 1 0,1 0 0,-1 1 0,10 5 0,24 11-1365,-27-14-5461</inkml:trace>
+  <inkml:trace contextRef="#ctx0" brushRef="#br0" timeOffset="1242.67">400 57 24575,'7'1'0,"0"0"0,0 1 0,0 0 0,0 0 0,0 1 0,-1 0 0,1 0 0,-1 0 0,10 8 0,24 11 0,-33-19 0,0 1 0,0 0 0,0 0 0,-1 1 0,7 5 0,-10-6 0,2-1 0,-1 0 0,0 1 0,1-2 0,-1 1 0,1 0 0,0-1 0,0 0 0,0 0 0,0 0 0,0-1 0,7 2 0,0-2 0,-18 0 0,-22 7 0,0 8 0,8-5 0,1 1 0,-24 19 0,2 1-14,24-19-324,1 0 1,0 1-1,-14 16 0,20-18-6488</inkml:trace>
+</inkml:ink>
+</file>
+
+<file path=customXml/item18.xml><?xml version="1.0" encoding="utf-8"?>
+<inkml:ink xmlns:inkml="http://www.w3.org/2003/InkML">
+  <inkml:definitions>
+    <inkml:context xml:id="ctx0">
+      <inkml:inkSource xml:id="inkSrc0">
+        <inkml:traceFormat>
+          <inkml:channel name="X" type="integer" min="-2.14748E9" max="2.14748E9" units="cm"/>
+          <inkml:channel name="Y" type="integer" min="-2.14748E9" max="2.14748E9" units="cm"/>
+          <inkml:channel name="F" type="integer" max="32767" units="dev"/>
+        </inkml:traceFormat>
+        <inkml:channelProperties>
+          <inkml:channelProperty channel="X" name="resolution" value="1000" units="1/cm"/>
+          <inkml:channelProperty channel="Y" name="resolution" value="1000" units="1/cm"/>
+          <inkml:channelProperty channel="F" name="resolution" value="0" units="1/dev"/>
+        </inkml:channelProperties>
+      </inkml:inkSource>
+      <inkml:timestamp xml:id="ts0" timeString="2023-10-27T07:45:56.216"/>
+    </inkml:context>
+    <inkml:brush xml:id="br0">
+      <inkml:brushProperty name="width" value="0.035" units="cm"/>
+      <inkml:brushProperty name="height" value="0.035" units="cm"/>
+    </inkml:brush>
+  </inkml:definitions>
+  <inkml:trace contextRef="#ctx0" brushRef="#br0">117 1 24575,'-3'0'0,"0"0"0,0 0 0,0 0 0,0 0 0,0 1 0,0-1 0,0 1 0,0 0 0,0 0 0,0 0 0,0 0 0,0 0 0,1 1 0,-1-1 0,0 1 0,1 0 0,-1 0 0,1 0 0,0 0 0,-4 4 0,3-1 0,1-1 0,0 1 0,0 0 0,0 0 0,0 0 0,1 0 0,0 0 0,0 0 0,1 1 0,-1-1 0,2 9 0,-3 0 0,1 1 0,-2-1 0,0 0 0,-7 22 0,5-20 0,1 0 0,-5 33 0,7 11-1365,3-44-5461</inkml:trace>
+</inkml:ink>
+</file>
+
+<file path=customXml/item19.xml><?xml version="1.0" encoding="utf-8"?>
+<inkml:ink xmlns:inkml="http://www.w3.org/2003/InkML">
+  <inkml:definitions>
+    <inkml:context xml:id="ctx0">
+      <inkml:inkSource xml:id="inkSrc0">
+        <inkml:traceFormat>
+          <inkml:channel name="X" type="integer" min="-2.14748E9" max="2.14748E9" units="cm"/>
+          <inkml:channel name="Y" type="integer" min="-2.14748E9" max="2.14748E9" units="cm"/>
+          <inkml:channel name="F" type="integer" max="32767" units="dev"/>
+        </inkml:traceFormat>
+        <inkml:channelProperties>
+          <inkml:channelProperty channel="X" name="resolution" value="1000" units="1/cm"/>
+          <inkml:channelProperty channel="Y" name="resolution" value="1000" units="1/cm"/>
+          <inkml:channelProperty channel="F" name="resolution" value="0" units="1/dev"/>
+        </inkml:channelProperties>
+      </inkml:inkSource>
+      <inkml:timestamp xml:id="ts0" timeString="2023-10-27T07:46:05.852"/>
+    </inkml:context>
+    <inkml:brush xml:id="br0">
+      <inkml:brushProperty name="width" value="0.035" units="cm"/>
+      <inkml:brushProperty name="height" value="0.035" units="cm"/>
+    </inkml:brush>
+  </inkml:definitions>
+  <inkml:trace contextRef="#ctx0" brushRef="#br0">1 0 24575,'0'0'-8191</inkml:trace>
+</inkml:ink>
+</file>
+
+<file path=customXml/item2.xml><?xml version="1.0" encoding="utf-8"?>
 <inkml:ink xmlns:inkml="http://www.w3.org/2003/InkML">
   <inkml:definitions>
     <inkml:context xml:id="ctx0">
@@ -18116,115 +18237,7 @@
 </inkml:ink>
 </file>
 
-<file path=customXml/item14.xml><?xml version="1.0" encoding="utf-8"?>
-<inkml:ink xmlns:inkml="http://www.w3.org/2003/InkML">
-  <inkml:definitions>
-    <inkml:context xml:id="ctx0">
-      <inkml:inkSource xml:id="inkSrc0">
-        <inkml:traceFormat>
-          <inkml:channel name="X" type="integer" min="-2.14748E9" max="2.14748E9" units="cm"/>
-          <inkml:channel name="Y" type="integer" min="-2.14748E9" max="2.14748E9" units="cm"/>
-          <inkml:channel name="F" type="integer" max="32767" units="dev"/>
-        </inkml:traceFormat>
-        <inkml:channelProperties>
-          <inkml:channelProperty channel="X" name="resolution" value="1000" units="1/cm"/>
-          <inkml:channelProperty channel="Y" name="resolution" value="1000" units="1/cm"/>
-          <inkml:channelProperty channel="F" name="resolution" value="0" units="1/dev"/>
-        </inkml:channelProperties>
-      </inkml:inkSource>
-      <inkml:timestamp xml:id="ts0" timeString="2023-10-27T07:45:52.410"/>
-    </inkml:context>
-    <inkml:brush xml:id="br0">
-      <inkml:brushProperty name="width" value="0.035" units="cm"/>
-      <inkml:brushProperty name="height" value="0.035" units="cm"/>
-    </inkml:brush>
-  </inkml:definitions>
-  <inkml:trace contextRef="#ctx0" brushRef="#br0">340 1 24575,'-9'1'0,"0"0"0,0 1 0,0 1 0,1-1 0,-1 2 0,1-1 0,0 1 0,-12 7 0,-29 12 0,34-17 0,0 0 0,1 1 0,-21 15 0,-12 5 0,26-17 0,-21 13 0,30-12 0,13-5 0,24-4 0,-6-2 0,-6 3 0,0 0 0,0 1 0,0 0 0,-1 1 0,1 0 0,-1 1 0,13 8 0,22 10 0,52 26-1365,-86-43-5461</inkml:trace>
-</inkml:ink>
-</file>
-
-<file path=customXml/item15.xml><?xml version="1.0" encoding="utf-8"?>
-<inkml:ink xmlns:inkml="http://www.w3.org/2003/InkML">
-  <inkml:definitions>
-    <inkml:context xml:id="ctx0">
-      <inkml:inkSource xml:id="inkSrc0">
-        <inkml:traceFormat>
-          <inkml:channel name="X" type="integer" min="-2.14748E9" max="2.14748E9" units="cm"/>
-          <inkml:channel name="Y" type="integer" min="-2.14748E9" max="2.14748E9" units="cm"/>
-          <inkml:channel name="F" type="integer" max="32767" units="dev"/>
-        </inkml:traceFormat>
-        <inkml:channelProperties>
-          <inkml:channelProperty channel="X" name="resolution" value="1000" units="1/cm"/>
-          <inkml:channelProperty channel="Y" name="resolution" value="1000" units="1/cm"/>
-          <inkml:channelProperty channel="F" name="resolution" value="0" units="1/dev"/>
-        </inkml:channelProperties>
-      </inkml:inkSource>
-      <inkml:timestamp xml:id="ts0" timeString="2023-10-27T07:55:58.908"/>
-    </inkml:context>
-    <inkml:brush xml:id="br0">
-      <inkml:brushProperty name="width" value="0.035" units="cm"/>
-      <inkml:brushProperty name="height" value="0.035" units="cm"/>
-    </inkml:brush>
-  </inkml:definitions>
-  <inkml:trace contextRef="#ctx0" brushRef="#br0">0 1 24575,'0'0'-8191</inkml:trace>
-</inkml:ink>
-</file>
-
-<file path=customXml/item16.xml><?xml version="1.0" encoding="utf-8"?>
-<inkml:ink xmlns:inkml="http://www.w3.org/2003/InkML">
-  <inkml:definitions>
-    <inkml:context xml:id="ctx0">
-      <inkml:inkSource xml:id="inkSrc0">
-        <inkml:traceFormat>
-          <inkml:channel name="X" type="integer" min="-2.14748E9" max="2.14748E9" units="cm"/>
-          <inkml:channel name="Y" type="integer" min="-2.14748E9" max="2.14748E9" units="cm"/>
-          <inkml:channel name="F" type="integer" max="32767" units="dev"/>
-        </inkml:traceFormat>
-        <inkml:channelProperties>
-          <inkml:channelProperty channel="X" name="resolution" value="1000" units="1/cm"/>
-          <inkml:channelProperty channel="Y" name="resolution" value="1000" units="1/cm"/>
-          <inkml:channelProperty channel="F" name="resolution" value="0" units="1/dev"/>
-        </inkml:channelProperties>
-      </inkml:inkSource>
-      <inkml:timestamp xml:id="ts0" timeString="2023-10-27T07:47:16.654"/>
-    </inkml:context>
-    <inkml:brush xml:id="br0">
-      <inkml:brushProperty name="width" value="0.035" units="cm"/>
-      <inkml:brushProperty name="height" value="0.035" units="cm"/>
-    </inkml:brush>
-  </inkml:definitions>
-  <inkml:trace contextRef="#ctx0" brushRef="#br0">41 264 24575,'-1'-55'0,"2"-63"0,0 113 0,1-1 0,0 1 0,0 0 0,0 0 0,1 1 0,-1-1 0,1 0 0,0 1 0,1 0 0,-1-1 0,1 1 0,-1 0 0,1 1 0,0-1 0,1 1 0,-1 0 0,1 0 0,-1 0 0,1 1 0,0-1 0,8-2 0,-12 5 0,1 0 0,-1 0 0,0-1 0,0 1 0,0 0 0,1 0 0,-1 0 0,0 1 0,0-1 0,0 0 0,1 0 0,-1 1 0,0-1 0,0 0 0,0 1 0,0-1 0,0 1 0,0 0 0,0-1 0,0 1 0,0 0 0,0 0 0,1 1 0,0 0 0,0 1 0,0 0 0,0 0 0,-1-1 0,1 1 0,-1 0 0,0 1 0,2 3 0,0 6 0,-1-1 0,0 0 0,1 19 0,-3-19 0,0 0 0,0 0 0,-1 0 0,0 0 0,-1-1 0,0 1 0,-5 12 0,6-21 0,-1 0 0,1 0 0,-1 0 0,0 0 0,0 0 0,0 0 0,0 0 0,0-1 0,0 1 0,-1-1 0,1 0 0,-1 0 0,0 1 0,1-2 0,-1 1 0,0 0 0,0-1 0,-1 1 0,1-1 0,0 0 0,0 0 0,-1 0 0,1 0 0,0-1 0,-1 0 0,1 1 0,0-1 0,-1 0 0,-3-1 0,4 1 6,0-1 0,-1 1 0,1-1 0,0 0 0,0 0 0,0 0 0,0-1 0,0 1 0,1 0 0,-1-1 0,0 0 0,1 0 0,-1 0 0,1 0 0,-1 0 0,1-1 0,0 1 0,0 0 0,-2-5 0,0 2-155,1 0 1,0 0-1,1-1 1,-1 0-1,1 1 1,0-1-1,1 0 1,-1 0-1,0-7 1,1-3-6678</inkml:trace>
-</inkml:ink>
-</file>
-
-<file path=customXml/item17.xml><?xml version="1.0" encoding="utf-8"?>
-<inkml:ink xmlns:inkml="http://www.w3.org/2003/InkML">
-  <inkml:definitions>
-    <inkml:context xml:id="ctx0">
-      <inkml:inkSource xml:id="inkSrc0">
-        <inkml:traceFormat>
-          <inkml:channel name="X" type="integer" min="-2.14748E9" max="2.14748E9" units="cm"/>
-          <inkml:channel name="Y" type="integer" min="-2.14748E9" max="2.14748E9" units="cm"/>
-          <inkml:channel name="F" type="integer" max="32767" units="dev"/>
-        </inkml:traceFormat>
-        <inkml:channelProperties>
-          <inkml:channelProperty channel="X" name="resolution" value="1000" units="1/cm"/>
-          <inkml:channelProperty channel="Y" name="resolution" value="1000" units="1/cm"/>
-          <inkml:channelProperty channel="F" name="resolution" value="0" units="1/dev"/>
-        </inkml:channelProperties>
-      </inkml:inkSource>
-      <inkml:timestamp xml:id="ts0" timeString="2023-10-27T07:55:56.191"/>
-    </inkml:context>
-    <inkml:brush xml:id="br0">
-      <inkml:brushProperty name="width" value="0.035" units="cm"/>
-      <inkml:brushProperty name="height" value="0.035" units="cm"/>
-    </inkml:brush>
-  </inkml:definitions>
-  <inkml:trace contextRef="#ctx0" brushRef="#br0">1 0 24575,'0'0'-8191</inkml:trace>
-</inkml:ink>
-</file>
-
-<file path=customXml/item18.xml><?xml version="1.0" encoding="utf-8"?>
+<file path=customXml/item20.xml><?xml version="1.0" encoding="utf-8"?>
 <inkml:ink xmlns:inkml="http://www.w3.org/2003/InkML">
   <inkml:definitions>
     <inkml:context xml:id="ctx0">
@@ -18251,87 +18264,6 @@
 </inkml:ink>
 </file>
 
-<file path=customXml/item19.xml><?xml version="1.0" encoding="utf-8"?>
-<inkml:ink xmlns:inkml="http://www.w3.org/2003/InkML">
-  <inkml:definitions>
-    <inkml:context xml:id="ctx0">
-      <inkml:inkSource xml:id="inkSrc0">
-        <inkml:traceFormat>
-          <inkml:channel name="X" type="integer" min="-2.14748E9" max="2.14748E9" units="cm"/>
-          <inkml:channel name="Y" type="integer" min="-2.14748E9" max="2.14748E9" units="cm"/>
-          <inkml:channel name="F" type="integer" max="32767" units="dev"/>
-        </inkml:traceFormat>
-        <inkml:channelProperties>
-          <inkml:channelProperty channel="X" name="resolution" value="1000" units="1/cm"/>
-          <inkml:channelProperty channel="Y" name="resolution" value="1000" units="1/cm"/>
-          <inkml:channelProperty channel="F" name="resolution" value="0" units="1/dev"/>
-        </inkml:channelProperties>
-      </inkml:inkSource>
-      <inkml:timestamp xml:id="ts0" timeString="2023-10-27T07:55:49.508"/>
-    </inkml:context>
-    <inkml:brush xml:id="br0">
-      <inkml:brushProperty name="width" value="0.035" units="cm"/>
-      <inkml:brushProperty name="height" value="0.035" units="cm"/>
-    </inkml:brush>
-  </inkml:definitions>
-  <inkml:trace contextRef="#ctx0" brushRef="#br0">1 1 24575,'3'0'0</inkml:trace>
-</inkml:ink>
-</file>
-
-<file path=customXml/item2.xml><?xml version="1.0" encoding="utf-8"?>
-<inkml:ink xmlns:inkml="http://www.w3.org/2003/InkML">
-  <inkml:definitions>
-    <inkml:context xml:id="ctx0">
-      <inkml:inkSource xml:id="inkSrc0">
-        <inkml:traceFormat>
-          <inkml:channel name="X" type="integer" min="-2.14748E9" max="2.14748E9" units="cm"/>
-          <inkml:channel name="Y" type="integer" min="-2.14748E9" max="2.14748E9" units="cm"/>
-          <inkml:channel name="F" type="integer" max="32767" units="dev"/>
-        </inkml:traceFormat>
-        <inkml:channelProperties>
-          <inkml:channelProperty channel="X" name="resolution" value="1000" units="1/cm"/>
-          <inkml:channelProperty channel="Y" name="resolution" value="1000" units="1/cm"/>
-          <inkml:channelProperty channel="F" name="resolution" value="0" units="1/dev"/>
-        </inkml:channelProperties>
-      </inkml:inkSource>
-      <inkml:timestamp xml:id="ts0" timeString="2023-10-27T07:45:55.177"/>
-    </inkml:context>
-    <inkml:brush xml:id="br0">
-      <inkml:brushProperty name="width" value="0.035" units="cm"/>
-      <inkml:brushProperty name="height" value="0.035" units="cm"/>
-    </inkml:brush>
-  </inkml:definitions>
-  <inkml:trace contextRef="#ctx0" brushRef="#br0">42 268 24575,'-1'-1'0,"-1"1"0,1 0 0,-1 0 0,1 0 0,0-1 0,-1 1 0,1 0 0,0-1 0,-1 1 0,1-1 0,0 0 0,0 1 0,-1-1 0,1 0 0,0 0 0,0 0 0,0 0 0,0 0 0,0 0 0,0 0 0,-1-2 0,0-1 0,0 1 0,1-1 0,-1 1 0,1-1 0,0 0 0,0 0 0,0 0 0,0-3 0,0-4 0,0 1 0,1 0 0,1 0 0,0 0 0,3-17 0,-2 21 0,1-1 0,0 1 0,0 0 0,0 1 0,1-1 0,0 1 0,0-1 0,1 1 0,-1 0 0,1 1 0,0-1 0,0 1 0,0 0 0,1 0 0,10-5 0,1 0 0,1 0 0,-1 2 0,1 0 0,25-6 0,-39 12 0,-1 0 0,1 0 0,0 1 0,-1-1 0,1 1 0,0 0 0,-1 0 0,1 0 0,0 0 0,-1 1 0,1-1 0,0 1 0,4 1 0,-6 0 0,-1-1 0,1 0 0,0 1 0,-1-1 0,1 1 0,0-1 0,-1 1 0,0 0 0,1-1 0,-1 1 0,0 0 0,0 0 0,0 0 0,0 0 0,-1 0 0,1 0 0,0 0 0,-1 1 0,1-1 0,-1 0 0,0 0 0,0 0 0,0 4 0,1 3 0,-1 0 0,0 0 0,0-1 0,-1 1 0,0 0 0,-1 0 0,-3 11 0,3-16 0,1 0 0,-1 0 0,0-1 0,0 1 0,-1-1 0,1 1 0,-1-1 0,0 0 0,0 1 0,0-1 0,0-1 0,0 1 0,-1 0 0,1-1 0,-1 0 0,1 0 0,-6 3 0,-120 51-1365,117-49-5461</inkml:trace>
-</inkml:ink>
-</file>
-
-<file path=customXml/item20.xml><?xml version="1.0" encoding="utf-8"?>
-<inkml:ink xmlns:inkml="http://www.w3.org/2003/InkML">
-  <inkml:definitions>
-    <inkml:context xml:id="ctx0">
-      <inkml:inkSource xml:id="inkSrc0">
-        <inkml:traceFormat>
-          <inkml:channel name="X" type="integer" min="-2.14748E9" max="2.14748E9" units="cm"/>
-          <inkml:channel name="Y" type="integer" min="-2.14748E9" max="2.14748E9" units="cm"/>
-          <inkml:channel name="F" type="integer" max="32767" units="dev"/>
-        </inkml:traceFormat>
-        <inkml:channelProperties>
-          <inkml:channelProperty channel="X" name="resolution" value="1000" units="1/cm"/>
-          <inkml:channelProperty channel="Y" name="resolution" value="1000" units="1/cm"/>
-          <inkml:channelProperty channel="F" name="resolution" value="0" units="1/dev"/>
-        </inkml:channelProperties>
-      </inkml:inkSource>
-      <inkml:timestamp xml:id="ts0" timeString="2023-10-27T07:56:02.701"/>
-    </inkml:context>
-    <inkml:brush xml:id="br0">
-      <inkml:brushProperty name="width" value="0.035" units="cm"/>
-      <inkml:brushProperty name="height" value="0.035" units="cm"/>
-    </inkml:brush>
-  </inkml:definitions>
-  <inkml:trace contextRef="#ctx0" brushRef="#br0">1 0 24575,'0'0'-8191</inkml:trace>
-</inkml:ink>
-</file>
-
 <file path=customXml/item21.xml><?xml version="1.0" encoding="utf-8"?>
 <inkml:ink xmlns:inkml="http://www.w3.org/2003/InkML">
   <inkml:definitions>
@@ -18348,7 +18280,7 @@
           <inkml:channelProperty channel="F" name="resolution" value="0" units="1/dev"/>
         </inkml:channelProperties>
       </inkml:inkSource>
-      <inkml:timestamp xml:id="ts0" timeString="2023-10-27T07:55:49.151"/>
+      <inkml:timestamp xml:id="ts0" timeString="2023-10-27T07:55:48.808"/>
     </inkml:context>
     <inkml:brush xml:id="br0">
       <inkml:brushProperty name="width" value="0.035" units="cm"/>
@@ -18375,14 +18307,14 @@
           <inkml:channelProperty channel="F" name="resolution" value="0" units="1/dev"/>
         </inkml:channelProperties>
       </inkml:inkSource>
-      <inkml:timestamp xml:id="ts0" timeString="2023-10-27T07:55:49.866"/>
+      <inkml:timestamp xml:id="ts0" timeString="2023-10-27T07:46:03.515"/>
     </inkml:context>
     <inkml:brush xml:id="br0">
       <inkml:brushProperty name="width" value="0.035" units="cm"/>
       <inkml:brushProperty name="height" value="0.035" units="cm"/>
     </inkml:brush>
   </inkml:definitions>
-  <inkml:trace contextRef="#ctx0" brushRef="#br0">20 0 24575,'-3'0'0,"-5"0"0,0 0-8191</inkml:trace>
+  <inkml:trace contextRef="#ctx0" brushRef="#br0">0 1 24575,'0'3'0</inkml:trace>
 </inkml:ink>
 </file>
 
@@ -18402,14 +18334,14 @@
           <inkml:channelProperty channel="F" name="resolution" value="0" units="1/dev"/>
         </inkml:channelProperties>
       </inkml:inkSource>
-      <inkml:timestamp xml:id="ts0" timeString="2023-10-27T07:46:57.854"/>
+      <inkml:timestamp xml:id="ts0" timeString="2023-10-27T07:55:47.750"/>
     </inkml:context>
     <inkml:brush xml:id="br0">
       <inkml:brushProperty name="width" value="0.035" units="cm"/>
       <inkml:brushProperty name="height" value="0.035" units="cm"/>
     </inkml:brush>
   </inkml:definitions>
-  <inkml:trace contextRef="#ctx0" brushRef="#br0">21 95 24575,'-1'-1'0,"0"0"0,0 0 0,1 0 0,-1 0 0,0 0 0,0 0 0,0 1 0,0-1 0,0 0 0,0 1 0,0-1 0,0 0 0,0 1 0,0 0 0,-1-1 0,0 1 0,1 0 0,1 0 0,0 1 0,0-1 0,-1 0 0,1 1 0,0-1 0,0 1 0,0-1 0,-1 1 0,1-1 0,0 1 0,0-1 0,0 1 0,0-1 0,0 0 0,0 1 0,0-1 0,0 1 0,0-1 0,0 1 0,0-1 0,1 1 0,-1-1 0,0 1 0,0-1 0,1 1 0,1 6 0,0-1 0,1 1 0,0-1 0,5 10 0,95 138 0,-70-109 0,-27-37 0,1 1 0,-1-1 0,0 1 0,-1 0 0,0 0 0,0 1 0,-1 0 0,4 11 0,5 42 0,-9-40 0,1 0 0,0 0 0,14 33 0,-8-35 0,-6-11 0,0 1 0,-1 0 0,0 0 0,5 19 0,-8-25 0,1 0 0,-1 0 0,1-1 0,0 1 0,1-1 0,3 7 0,-3-7 0,-1 0 0,1 1 0,-1-1 0,0 1 0,0-1 0,2 11 0,-3-12 0,-1 1 0,1-1 0,0 0 0,0 1 0,0-1 0,0 0 0,1 0 0,-1 0 0,4 4 0,-5-6 0,0-1 0,0 0 0,1 0 0,-1 1 0,0-1 0,0 0 0,1 0 0,-1 0 0,0 0 0,1 1 0,-1-1 0,0 0 0,0 0 0,1 0 0,-1 0 0,0 0 0,1 0 0,-1 0 0,0 0 0,1 0 0,-1 0 0,0 0 0,1 0 0,-1 0 0,0 0 0,1 0 0,-1 0 0,0 0 0,1 0 0,-1 0 0,0 0 0,0 0 0,1-1 0,-1 1 0,12-21 0,15-73 0,-19 61 0,20-54 0,-8 36 0,-13 30 0,1 1 0,0-1 0,2 2 0,22-34 0,-15 28 0,18-33 0,-14 22 0,-17 27 0,0-1 0,-1 0 0,0 1 0,-1-2 0,0 1 0,0 0 0,0-16 0,3-16 0,-1 10-455,-1 1 0,-2-42 0,-2 57-6371</inkml:trace>
+  <inkml:trace contextRef="#ctx0" brushRef="#br0">1 0 24575,'0'0'-8191</inkml:trace>
 </inkml:ink>
 </file>
 
@@ -18429,14 +18361,14 @@
           <inkml:channelProperty channel="F" name="resolution" value="0" units="1/dev"/>
         </inkml:channelProperties>
       </inkml:inkSource>
-      <inkml:timestamp xml:id="ts0" timeString="2023-10-27T07:55:48.808"/>
+      <inkml:timestamp xml:id="ts0" timeString="2023-10-27T07:46:04.350"/>
     </inkml:context>
     <inkml:brush xml:id="br0">
       <inkml:brushProperty name="width" value="0.035" units="cm"/>
       <inkml:brushProperty name="height" value="0.035" units="cm"/>
     </inkml:brush>
   </inkml:definitions>
-  <inkml:trace contextRef="#ctx0" brushRef="#br0">0 0 24575,'0'0'-8191</inkml:trace>
+  <inkml:trace contextRef="#ctx0" brushRef="#br0">1 0 24575,'0'4'0</inkml:trace>
 </inkml:ink>
 </file>
 
@@ -18468,7 +18400,30 @@
 </file>
 
 <file path=customXml/item26.xml><?xml version="1.0" encoding="utf-8"?>
-<b:Sources xmlns:b="http://schemas.openxmlformats.org/officeDocument/2006/bibliography" xmlns="http://schemas.openxmlformats.org/officeDocument/2006/bibliography" SelectedStyle="\APASixthEditionOfficeOnline.xsl" StyleName="APA" Version="6"/>
+<inkml:ink xmlns:inkml="http://www.w3.org/2003/InkML">
+  <inkml:definitions>
+    <inkml:context xml:id="ctx0">
+      <inkml:inkSource xml:id="inkSrc0">
+        <inkml:traceFormat>
+          <inkml:channel name="X" type="integer" min="-2.14748E9" max="2.14748E9" units="cm"/>
+          <inkml:channel name="Y" type="integer" min="-2.14748E9" max="2.14748E9" units="cm"/>
+          <inkml:channel name="F" type="integer" max="32767" units="dev"/>
+        </inkml:traceFormat>
+        <inkml:channelProperties>
+          <inkml:channelProperty channel="X" name="resolution" value="1000" units="1/cm"/>
+          <inkml:channelProperty channel="Y" name="resolution" value="1000" units="1/cm"/>
+          <inkml:channelProperty channel="F" name="resolution" value="0" units="1/dev"/>
+        </inkml:channelProperties>
+      </inkml:inkSource>
+      <inkml:timestamp xml:id="ts0" timeString="2023-10-27T07:55:58.908"/>
+    </inkml:context>
+    <inkml:brush xml:id="br0">
+      <inkml:brushProperty name="width" value="0.035" units="cm"/>
+      <inkml:brushProperty name="height" value="0.035" units="cm"/>
+    </inkml:brush>
+  </inkml:definitions>
+  <inkml:trace contextRef="#ctx0" brushRef="#br0">0 1 24575,'0'0'-8191</inkml:trace>
+</inkml:ink>
 </file>
 
 <file path=customXml/item27.xml><?xml version="1.0" encoding="utf-8"?>
@@ -18487,14 +18442,14 @@
           <inkml:channelProperty channel="F" name="resolution" value="0" units="1/dev"/>
         </inkml:channelProperties>
       </inkml:inkSource>
-      <inkml:timestamp xml:id="ts0" timeString="2023-10-27T07:46:04.350"/>
+      <inkml:timestamp xml:id="ts0" timeString="2023-10-27T07:55:52.191"/>
     </inkml:context>
     <inkml:brush xml:id="br0">
       <inkml:brushProperty name="width" value="0.035" units="cm"/>
       <inkml:brushProperty name="height" value="0.035" units="cm"/>
     </inkml:brush>
   </inkml:definitions>
-  <inkml:trace contextRef="#ctx0" brushRef="#br0">1 0 24575,'0'4'0</inkml:trace>
+  <inkml:trace contextRef="#ctx0" brushRef="#br0">0 1 24575,'0'0'-8191</inkml:trace>
 </inkml:ink>
 </file>
 
@@ -18514,7 +18469,88 @@
           <inkml:channelProperty channel="F" name="resolution" value="0" units="1/dev"/>
         </inkml:channelProperties>
       </inkml:inkSource>
-      <inkml:timestamp xml:id="ts0" timeString="2023-10-27T07:46:05.852"/>
+      <inkml:timestamp xml:id="ts0" timeString="2023-10-27T07:55:49.151"/>
+    </inkml:context>
+    <inkml:brush xml:id="br0">
+      <inkml:brushProperty name="width" value="0.035" units="cm"/>
+      <inkml:brushProperty name="height" value="0.035" units="cm"/>
+    </inkml:brush>
+  </inkml:definitions>
+  <inkml:trace contextRef="#ctx0" brushRef="#br0">0 0 24575,'0'0'-8191</inkml:trace>
+</inkml:ink>
+</file>
+
+<file path=customXml/item29.xml><?xml version="1.0" encoding="utf-8"?>
+<inkml:ink xmlns:inkml="http://www.w3.org/2003/InkML">
+  <inkml:definitions>
+    <inkml:context xml:id="ctx0">
+      <inkml:inkSource xml:id="inkSrc0">
+        <inkml:traceFormat>
+          <inkml:channel name="X" type="integer" min="-2.14748E9" max="2.14748E9" units="cm"/>
+          <inkml:channel name="Y" type="integer" min="-2.14748E9" max="2.14748E9" units="cm"/>
+          <inkml:channel name="F" type="integer" max="32767" units="dev"/>
+        </inkml:traceFormat>
+        <inkml:channelProperties>
+          <inkml:channelProperty channel="X" name="resolution" value="1000" units="1/cm"/>
+          <inkml:channelProperty channel="Y" name="resolution" value="1000" units="1/cm"/>
+          <inkml:channelProperty channel="F" name="resolution" value="0" units="1/dev"/>
+        </inkml:channelProperties>
+      </inkml:inkSource>
+      <inkml:timestamp xml:id="ts0" timeString="2023-10-27T07:55:53.765"/>
+    </inkml:context>
+    <inkml:brush xml:id="br0">
+      <inkml:brushProperty name="width" value="0.035" units="cm"/>
+      <inkml:brushProperty name="height" value="0.035" units="cm"/>
+    </inkml:brush>
+  </inkml:definitions>
+  <inkml:trace contextRef="#ctx0" brushRef="#br0">1 0 24575</inkml:trace>
+</inkml:ink>
+</file>
+
+<file path=customXml/item3.xml><?xml version="1.0" encoding="utf-8"?>
+<inkml:ink xmlns:inkml="http://www.w3.org/2003/InkML">
+  <inkml:definitions>
+    <inkml:context xml:id="ctx0">
+      <inkml:inkSource xml:id="inkSrc0">
+        <inkml:traceFormat>
+          <inkml:channel name="X" type="integer" min="-2.14748E9" max="2.14748E9" units="cm"/>
+          <inkml:channel name="Y" type="integer" min="-2.14748E9" max="2.14748E9" units="cm"/>
+          <inkml:channel name="F" type="integer" max="32767" units="dev"/>
+        </inkml:traceFormat>
+        <inkml:channelProperties>
+          <inkml:channelProperty channel="X" name="resolution" value="1000" units="1/cm"/>
+          <inkml:channelProperty channel="Y" name="resolution" value="1000" units="1/cm"/>
+          <inkml:channelProperty channel="F" name="resolution" value="0" units="1/dev"/>
+        </inkml:channelProperties>
+      </inkml:inkSource>
+      <inkml:timestamp xml:id="ts0" timeString="2023-10-27T07:55:50.241"/>
+    </inkml:context>
+    <inkml:brush xml:id="br0">
+      <inkml:brushProperty name="width" value="0.035" units="cm"/>
+      <inkml:brushProperty name="height" value="0.035" units="cm"/>
+    </inkml:brush>
+  </inkml:definitions>
+  <inkml:trace contextRef="#ctx0" brushRef="#br0">0 1 24575,'0'0'-8191</inkml:trace>
+</inkml:ink>
+</file>
+
+<file path=customXml/item30.xml><?xml version="1.0" encoding="utf-8"?>
+<inkml:ink xmlns:inkml="http://www.w3.org/2003/InkML">
+  <inkml:definitions>
+    <inkml:context xml:id="ctx0">
+      <inkml:inkSource xml:id="inkSrc0">
+        <inkml:traceFormat>
+          <inkml:channel name="X" type="integer" min="-2.14748E9" max="2.14748E9" units="cm"/>
+          <inkml:channel name="Y" type="integer" min="-2.14748E9" max="2.14748E9" units="cm"/>
+          <inkml:channel name="F" type="integer" max="32767" units="dev"/>
+        </inkml:traceFormat>
+        <inkml:channelProperties>
+          <inkml:channelProperty channel="X" name="resolution" value="1000" units="1/cm"/>
+          <inkml:channelProperty channel="Y" name="resolution" value="1000" units="1/cm"/>
+          <inkml:channelProperty channel="F" name="resolution" value="0" units="1/dev"/>
+        </inkml:channelProperties>
+      </inkml:inkSource>
+      <inkml:timestamp xml:id="ts0" timeString="2023-10-27T07:46:05.463"/>
     </inkml:context>
     <inkml:brush xml:id="br0">
       <inkml:brushProperty name="width" value="0.035" units="cm"/>
@@ -18525,7 +18561,34 @@
 </inkml:ink>
 </file>
 
-<file path=customXml/item29.xml><?xml version="1.0" encoding="utf-8"?>
+<file path=customXml/item31.xml><?xml version="1.0" encoding="utf-8"?>
+<inkml:ink xmlns:inkml="http://www.w3.org/2003/InkML">
+  <inkml:definitions>
+    <inkml:context xml:id="ctx0">
+      <inkml:inkSource xml:id="inkSrc0">
+        <inkml:traceFormat>
+          <inkml:channel name="X" type="integer" min="-2.14748E9" max="2.14748E9" units="cm"/>
+          <inkml:channel name="Y" type="integer" min="-2.14748E9" max="2.14748E9" units="cm"/>
+          <inkml:channel name="F" type="integer" max="32767" units="dev"/>
+        </inkml:traceFormat>
+        <inkml:channelProperties>
+          <inkml:channelProperty channel="X" name="resolution" value="1000" units="1/cm"/>
+          <inkml:channelProperty channel="Y" name="resolution" value="1000" units="1/cm"/>
+          <inkml:channelProperty channel="F" name="resolution" value="0" units="1/dev"/>
+        </inkml:channelProperties>
+      </inkml:inkSource>
+      <inkml:timestamp xml:id="ts0" timeString="2023-10-27T07:47:00.979"/>
+    </inkml:context>
+    <inkml:brush xml:id="br0">
+      <inkml:brushProperty name="width" value="0.035" units="cm"/>
+      <inkml:brushProperty name="height" value="0.035" units="cm"/>
+    </inkml:brush>
+  </inkml:definitions>
+  <inkml:trace contextRef="#ctx0" brushRef="#br0">777 852 24575,'-31'0'0,"-14"0"0,-57 6 0,87-4 0,0 1 0,-1 0 0,1 2 0,1-1 0,-1 2 0,1 0 0,-21 12 0,20-11 0,1-1 0,-1-1 0,-1-1 0,1 0 0,-1 0 0,1-2 0,-27 2 0,5 0 0,-11 0 0,0-1 0,-86-7 0,131 3 0,1 1 0,0-1 0,0 0 0,0 1 0,0-1 0,0 0 0,0-1 0,0 1 0,0 0 0,0 0 0,0-1 0,0 1 0,1-1 0,-1 0 0,1 1 0,-1-1 0,1 0 0,0 0 0,-1 0 0,1 0 0,0 0 0,0 0 0,1 0 0,-1-1 0,0 1 0,1 0 0,-1 0 0,1-1 0,0 1 0,0 0 0,0-4 0,-1-10 0,1-1 0,0 1 0,4-22 0,-3 28 0,8-51 0,-4 32 0,2-56 0,-9 12 0,4-84 0,7 100 0,-6 39 0,0 1 0,1-25 0,-2 1 0,9-45 0,-5 39 0,-5 44 0,-1-1 0,1 0 0,0 1 0,0-1 0,0 1 0,1-1 0,-1 1 0,1 0 0,0-1 0,0 1 0,0 0 0,0 0 0,0 1 0,1-1 0,-1 0 0,1 1 0,0-1 0,0 1 0,0 0 0,0 0 0,0 0 0,0 0 0,1 1 0,-1-1 0,0 1 0,1 0 0,-1 0 0,6-1 0,10-1 0,0 1 0,0 1 0,-1 1 0,29 3 0,-6-1 0,571-2 0,-609-1 0,-1 1 0,0 0 0,1 0 0,-1 0 0,1 1 0,-1-1 0,0 1 0,0-1 0,1 1 0,-1 0 0,0-1 0,0 1 0,0 0 0,0 1 0,0-1 0,0 0 0,0 1 0,0-1 0,0 1 0,0-1 0,1 3 0,-1 0 0,0 0 0,0 0 0,-1 0 0,0 0 0,0 0 0,0 0 0,0 0 0,-1 1 0,1-1 0,-1 0 0,-1 6 0,0 27 0,-12 61 0,9-73 0,-2 10 0,-15 54 0,15-64 0,1 1 0,1-1 0,2 1 0,0 0 0,2 0 0,3 27 0,-1-11 0,-4 46 0,-7-37 0,-1 12 0,10-60 0,0 0 0,0 0 0,-1 0 0,1 0 0,-1 0 0,0 0 0,0 0 0,0 0 0,0-1 0,0 1 0,-1 0 0,1 0 0,-1-1 0,0 1 0,0-1 0,0 1 0,-3 2 0,2-3 0,-1 1 0,0-1 0,0 1 0,0-1 0,0 0 0,0-1 0,0 1 0,-1-1 0,1 1 0,0-1 0,-8 0 0,-16 1-44,-44-2 0,39 0-1233,16-1-5549</inkml:trace>
+</inkml:ink>
+</file>
+
+<file path=customXml/item32.xml><?xml version="1.0" encoding="utf-8"?>
 <inkml:ink xmlns:inkml="http://www.w3.org/2003/InkML">
   <inkml:definitions>
     <inkml:context xml:id="ctx0">
@@ -18552,114 +18615,6 @@
 </inkml:ink>
 </file>
 
-<file path=customXml/item3.xml><?xml version="1.0" encoding="utf-8"?>
-<inkml:ink xmlns:inkml="http://www.w3.org/2003/InkML">
-  <inkml:definitions>
-    <inkml:context xml:id="ctx0">
-      <inkml:inkSource xml:id="inkSrc0">
-        <inkml:traceFormat>
-          <inkml:channel name="X" type="integer" min="-2.14748E9" max="2.14748E9" units="cm"/>
-          <inkml:channel name="Y" type="integer" min="-2.14748E9" max="2.14748E9" units="cm"/>
-          <inkml:channel name="F" type="integer" max="32767" units="dev"/>
-        </inkml:traceFormat>
-        <inkml:channelProperties>
-          <inkml:channelProperty channel="X" name="resolution" value="1000" units="1/cm"/>
-          <inkml:channelProperty channel="Y" name="resolution" value="1000" units="1/cm"/>
-          <inkml:channelProperty channel="F" name="resolution" value="0" units="1/dev"/>
-        </inkml:channelProperties>
-      </inkml:inkSource>
-      <inkml:timestamp xml:id="ts0" timeString="2023-10-27T07:55:48.434"/>
-    </inkml:context>
-    <inkml:brush xml:id="br0">
-      <inkml:brushProperty name="width" value="0.035" units="cm"/>
-      <inkml:brushProperty name="height" value="0.035" units="cm"/>
-    </inkml:brush>
-  </inkml:definitions>
-  <inkml:trace contextRef="#ctx0" brushRef="#br0">0 0 24575,'0'0'-8191</inkml:trace>
-</inkml:ink>
-</file>
-
-<file path=customXml/item30.xml><?xml version="1.0" encoding="utf-8"?>
-<inkml:ink xmlns:inkml="http://www.w3.org/2003/InkML">
-  <inkml:definitions>
-    <inkml:context xml:id="ctx0">
-      <inkml:inkSource xml:id="inkSrc0">
-        <inkml:traceFormat>
-          <inkml:channel name="X" type="integer" min="-2.14748E9" max="2.14748E9" units="cm"/>
-          <inkml:channel name="Y" type="integer" min="-2.14748E9" max="2.14748E9" units="cm"/>
-          <inkml:channel name="F" type="integer" max="32767" units="dev"/>
-        </inkml:traceFormat>
-        <inkml:channelProperties>
-          <inkml:channelProperty channel="X" name="resolution" value="1000" units="1/cm"/>
-          <inkml:channelProperty channel="Y" name="resolution" value="1000" units="1/cm"/>
-          <inkml:channelProperty channel="F" name="resolution" value="0" units="1/dev"/>
-        </inkml:channelProperties>
-      </inkml:inkSource>
-      <inkml:timestamp xml:id="ts0" timeString="2023-10-27T07:55:56.753"/>
-    </inkml:context>
-    <inkml:brush xml:id="br0">
-      <inkml:brushProperty name="width" value="0.035" units="cm"/>
-      <inkml:brushProperty name="height" value="0.035" units="cm"/>
-    </inkml:brush>
-  </inkml:definitions>
-  <inkml:trace contextRef="#ctx0" brushRef="#br0">1 0 24575,'0'0'-8191</inkml:trace>
-</inkml:ink>
-</file>
-
-<file path=customXml/item31.xml><?xml version="1.0" encoding="utf-8"?>
-<inkml:ink xmlns:inkml="http://www.w3.org/2003/InkML">
-  <inkml:definitions>
-    <inkml:context xml:id="ctx0">
-      <inkml:inkSource xml:id="inkSrc0">
-        <inkml:traceFormat>
-          <inkml:channel name="X" type="integer" min="-2.14748E9" max="2.14748E9" units="cm"/>
-          <inkml:channel name="Y" type="integer" min="-2.14748E9" max="2.14748E9" units="cm"/>
-          <inkml:channel name="F" type="integer" max="32767" units="dev"/>
-        </inkml:traceFormat>
-        <inkml:channelProperties>
-          <inkml:channelProperty channel="X" name="resolution" value="1000" units="1/cm"/>
-          <inkml:channelProperty channel="Y" name="resolution" value="1000" units="1/cm"/>
-          <inkml:channelProperty channel="F" name="resolution" value="0" units="1/dev"/>
-        </inkml:channelProperties>
-      </inkml:inkSource>
-      <inkml:timestamp xml:id="ts0" timeString="2023-10-27T07:55:52.191"/>
-    </inkml:context>
-    <inkml:brush xml:id="br0">
-      <inkml:brushProperty name="width" value="0.035" units="cm"/>
-      <inkml:brushProperty name="height" value="0.035" units="cm"/>
-    </inkml:brush>
-  </inkml:definitions>
-  <inkml:trace contextRef="#ctx0" brushRef="#br0">0 1 24575,'0'0'-8191</inkml:trace>
-</inkml:ink>
-</file>
-
-<file path=customXml/item32.xml><?xml version="1.0" encoding="utf-8"?>
-<inkml:ink xmlns:inkml="http://www.w3.org/2003/InkML">
-  <inkml:definitions>
-    <inkml:context xml:id="ctx0">
-      <inkml:inkSource xml:id="inkSrc0">
-        <inkml:traceFormat>
-          <inkml:channel name="X" type="integer" min="-2.14748E9" max="2.14748E9" units="cm"/>
-          <inkml:channel name="Y" type="integer" min="-2.14748E9" max="2.14748E9" units="cm"/>
-          <inkml:channel name="F" type="integer" max="32767" units="dev"/>
-        </inkml:traceFormat>
-        <inkml:channelProperties>
-          <inkml:channelProperty channel="X" name="resolution" value="1000" units="1/cm"/>
-          <inkml:channelProperty channel="Y" name="resolution" value="1000" units="1/cm"/>
-          <inkml:channelProperty channel="F" name="resolution" value="0" units="1/dev"/>
-        </inkml:channelProperties>
-      </inkml:inkSource>
-      <inkml:timestamp xml:id="ts0" timeString="2023-10-27T07:46:02.956"/>
-    </inkml:context>
-    <inkml:brush xml:id="br0">
-      <inkml:brushProperty name="width" value="0.035" units="cm"/>
-      <inkml:brushProperty name="height" value="0.035" units="cm"/>
-    </inkml:brush>
-  </inkml:definitions>
-  <inkml:trace contextRef="#ctx0" brushRef="#br0">1 0 24575,'5'0'0,"6"0"0,1 0 0,-1 1 0,18 3 0,-27-3 0,-1-1 0,1 0 0,-1 1 0,1 0 0,-1-1 0,1 1 0,-1 0 0,1 0 0,-1 0 0,1 0 0,-1 0 0,0 0 0,0 0 0,2 1 0,-3-1 0,1 0 0,-1 0 0,0 0 0,1 0 0,-1 0 0,0 0 0,0 0 0,0 0 0,0 0 0,0 0 0,0 0 0,0 0 0,0 0 0,0 0 0,0 0 0,0 0 0,-1 0 0,1 0 0,0 0 0,-1 0 0,1 0 0,-1 0 0,1 0 0,-1-1 0,0 2 0,-3 3 0,0-2 0,0 1 0,0 0 0,0-1 0,0 0 0,0 0 0,-1 0 0,0 0 0,1-1 0,-1 0 0,0 0 0,-6 2 0,-9 5 0,67-6 0,-7-4-1365,-22 1-5461</inkml:trace>
-</inkml:ink>
-</file>
-
 <file path=customXml/item33.xml><?xml version="1.0" encoding="utf-8"?>
 <inkml:ink xmlns:inkml="http://www.w3.org/2003/InkML">
   <inkml:definitions>
@@ -18676,14 +18631,14 @@
           <inkml:channelProperty channel="F" name="resolution" value="0" units="1/dev"/>
         </inkml:channelProperties>
       </inkml:inkSource>
-      <inkml:timestamp xml:id="ts0" timeString="2023-10-27T07:46:04.984"/>
+      <inkml:timestamp xml:id="ts0" timeString="2023-10-27T07:45:52.410"/>
     </inkml:context>
     <inkml:brush xml:id="br0">
       <inkml:brushProperty name="width" value="0.035" units="cm"/>
       <inkml:brushProperty name="height" value="0.035" units="cm"/>
     </inkml:brush>
   </inkml:definitions>
-  <inkml:trace contextRef="#ctx0" brushRef="#br0">0 0 24575,'0'0'-8191</inkml:trace>
+  <inkml:trace contextRef="#ctx0" brushRef="#br0">340 1 24575,'-9'1'0,"0"0"0,0 1 0,0 1 0,1-1 0,-1 2 0,1-1 0,0 1 0,-12 7 0,-29 12 0,34-17 0,0 0 0,1 1 0,-21 15 0,-12 5 0,26-17 0,-21 13 0,30-12 0,13-5 0,24-4 0,-6-2 0,-6 3 0,0 0 0,0 1 0,0 0 0,-1 1 0,1 0 0,-1 1 0,13 8 0,22 10 0,52 26-1365,-86-43-5461</inkml:trace>
 </inkml:ink>
 </file>
 
@@ -18703,14 +18658,14 @@
           <inkml:channelProperty channel="F" name="resolution" value="0" units="1/dev"/>
         </inkml:channelProperties>
       </inkml:inkSource>
-      <inkml:timestamp xml:id="ts0" timeString="2023-10-27T07:47:00.979"/>
+      <inkml:timestamp xml:id="ts0" timeString="2023-10-27T07:47:17.805"/>
     </inkml:context>
     <inkml:brush xml:id="br0">
       <inkml:brushProperty name="width" value="0.035" units="cm"/>
       <inkml:brushProperty name="height" value="0.035" units="cm"/>
     </inkml:brush>
   </inkml:definitions>
-  <inkml:trace contextRef="#ctx0" brushRef="#br0">777 852 24575,'-31'0'0,"-14"0"0,-57 6 0,87-4 0,0 1 0,-1 0 0,1 2 0,1-1 0,-1 2 0,1 0 0,-21 12 0,20-11 0,1-1 0,-1-1 0,-1-1 0,1 0 0,-1 0 0,1-2 0,-27 2 0,5 0 0,-11 0 0,0-1 0,-86-7 0,131 3 0,1 1 0,0-1 0,0 0 0,0 1 0,0-1 0,0 0 0,0-1 0,0 1 0,0 0 0,0 0 0,0-1 0,0 1 0,1-1 0,-1 0 0,1 1 0,-1-1 0,1 0 0,0 0 0,-1 0 0,1 0 0,0 0 0,0 0 0,1 0 0,-1-1 0,0 1 0,1 0 0,-1 0 0,1-1 0,0 1 0,0 0 0,0-4 0,-1-10 0,1-1 0,0 1 0,4-22 0,-3 28 0,8-51 0,-4 32 0,2-56 0,-9 12 0,4-84 0,7 100 0,-6 39 0,0 1 0,1-25 0,-2 1 0,9-45 0,-5 39 0,-5 44 0,-1-1 0,1 0 0,0 1 0,0-1 0,0 1 0,1-1 0,-1 1 0,1 0 0,0-1 0,0 1 0,0 0 0,0 0 0,0 1 0,1-1 0,-1 0 0,1 1 0,0-1 0,0 1 0,0 0 0,0 0 0,0 0 0,0 0 0,1 1 0,-1-1 0,0 1 0,1 0 0,-1 0 0,6-1 0,10-1 0,0 1 0,0 1 0,-1 1 0,29 3 0,-6-1 0,571-2 0,-609-1 0,-1 1 0,0 0 0,1 0 0,-1 0 0,1 1 0,-1-1 0,0 1 0,0-1 0,1 1 0,-1 0 0,0-1 0,0 1 0,0 0 0,0 1 0,0-1 0,0 0 0,0 1 0,0-1 0,0 1 0,0-1 0,1 3 0,-1 0 0,0 0 0,0 0 0,-1 0 0,0 0 0,0 0 0,0 0 0,0 0 0,-1 1 0,1-1 0,-1 0 0,-1 6 0,0 27 0,-12 61 0,9-73 0,-2 10 0,-15 54 0,15-64 0,1 1 0,1-1 0,2 1 0,0 0 0,2 0 0,3 27 0,-1-11 0,-4 46 0,-7-37 0,-1 12 0,10-60 0,0 0 0,0 0 0,-1 0 0,1 0 0,-1 0 0,0 0 0,0 0 0,0 0 0,0-1 0,0 1 0,-1 0 0,1 0 0,-1-1 0,0 1 0,0-1 0,0 1 0,-3 2 0,2-3 0,-1 1 0,0-1 0,0 1 0,0-1 0,0 0 0,0-1 0,0 1 0,-1-1 0,1 1 0,0-1 0,-8 0 0,-16 1-44,-44-2 0,39 0-1233,16-1-5549</inkml:trace>
+  <inkml:trace contextRef="#ctx0" brushRef="#br0">194 0 24575,'1'14'0,"-2"0"0,0 0 0,0 0 0,-1 0 0,-1 0 0,0 0 0,-1-1 0,-1 1 0,0-1 0,0 0 0,-2-1 0,-13 22 0,7-16 0,1 1 0,1 0 0,1 1 0,0 0 0,2 0 0,-10 33 0,16-45 0,-7 25 0,-19 47 0,25-73 0,0 0 0,1 0 0,-1 1 0,2-1 0,-1 1 0,1-1 0,0 1 0,1 0 0,0 8 0,0-15 0,0-1 0,0 0 0,0 0 0,0 1 0,0-1 0,0 0 0,0 0 0,0 1 0,0-1 0,0 0 0,0 0 0,0 1 0,0-1 0,0 0 0,0 0 0,0 0 0,0 1 0,1-1 0,-1 0 0,0 0 0,0 0 0,0 1 0,0-1 0,1 0 0,-1 0 0,0 0 0,0 0 0,0 0 0,1 1 0,-1-1 0,0 0 0,0 0 0,0 0 0,1 0 0,-1 0 0,0 0 0,0 0 0,1 0 0,-1 0 0,0 0 0,0 0 0,1 0 0,-1 0 0,0 0 0,12-9 0,8-15 0,14-33 0,-27 43 0,0 0 0,2 0 0,-1 1 0,2 1 0,-1-1 0,2 2 0,0-1 0,16-12 0,49-14-1365,-66 32-5461</inkml:trace>
 </inkml:ink>
 </file>
 
@@ -18730,14 +18685,14 @@
           <inkml:channelProperty channel="F" name="resolution" value="0" units="1/dev"/>
         </inkml:channelProperties>
       </inkml:inkSource>
-      <inkml:timestamp xml:id="ts0" timeString="2023-10-27T07:55:47.408"/>
+      <inkml:timestamp xml:id="ts0" timeString="2023-10-27T07:46:03.869"/>
     </inkml:context>
     <inkml:brush xml:id="br0">
       <inkml:brushProperty name="width" value="0.035" units="cm"/>
       <inkml:brushProperty name="height" value="0.035" units="cm"/>
     </inkml:brush>
   </inkml:definitions>
-  <inkml:trace contextRef="#ctx0" brushRef="#br0">1 0 24575,'0'0'-8191</inkml:trace>
+  <inkml:trace contextRef="#ctx0" brushRef="#br0">0 1 24575,'0'0'-8191</inkml:trace>
 </inkml:ink>
 </file>
 
@@ -18811,43 +18766,35 @@
           <inkml:channelProperty channel="F" name="resolution" value="0" units="1/dev"/>
         </inkml:channelProperties>
       </inkml:inkSource>
-      <inkml:timestamp xml:id="ts0" timeString="2023-10-27T07:55:43.910"/>
+      <inkml:timestamp xml:id="ts0" timeString="2023-10-27T07:43:16.355"/>
     </inkml:context>
     <inkml:brush xml:id="br0">
       <inkml:brushProperty name="width" value="0.035" units="cm"/>
       <inkml:brushProperty name="height" value="0.035" units="cm"/>
     </inkml:brush>
   </inkml:definitions>
-  <inkml:trace contextRef="#ctx0" brushRef="#br0">169 0 24575,'-2'1'0,"-1"-1"0,0 0 0,0 1 0,1-1 0,-1 1 0,0 0 0,1 0 0,-1 0 0,1 0 0,-1 0 0,1 1 0,0-1 0,-1 1 0,1 0 0,0-1 0,0 1 0,0 0 0,-2 2 0,-3 6 0,0 0 0,0 0 0,-5 12 0,-17 23 0,12-28 0,11-12 0,1 1 0,0-1 0,0 1 0,0 0 0,1 0 0,-7 12 0,11-17 0,0-1 0,0 1 0,0 0 0,0 0 0,0 0 0,0 0 0,0 0 0,0 0 0,1 0 0,-1 0 0,0 0 0,1 0 0,-1-1 0,1 1 0,-1 0 0,1 0 0,-1 0 0,1-1 0,-1 1 0,1 0 0,0-1 0,-1 1 0,1 0 0,0-1 0,0 1 0,-1-1 0,1 1 0,0-1 0,1 1 0,32 16 0,-26-13 0,31 10 0,-31-12 0,0 0 0,-1 1 0,1 0 0,-1 1 0,10 5 0,24 11-1365,-27-14-5461</inkml:trace>
-  <inkml:trace contextRef="#ctx0" brushRef="#br0" timeOffset="1242.67">400 57 24575,'7'1'0,"0"0"0,0 1 0,0 0 0,0 0 0,0 1 0,-1 0 0,1 0 0,-1 0 0,10 8 0,24 11 0,-33-19 0,0 1 0,0 0 0,0 0 0,-1 1 0,7 5 0,-10-6 0,2-1 0,-1 0 0,0 1 0,1-2 0,-1 1 0,1 0 0,0-1 0,0 0 0,0 0 0,0 0 0,0-1 0,7 2 0,0-2 0,-18 0 0,-22 7 0,0 8 0,8-5 0,1 1 0,-24 19 0,2 1-14,24-19-324,1 0 1,0 1-1,-14 16 0,20-18-6488</inkml:trace>
+  <inkml:trace contextRef="#ctx0" brushRef="#br0">17 133 24575,'8'0'0,"422"4"-409,-2 24 9,907 54 400,3329-84 809,-4285 12-809,-30-2 0,1207-7 38,-746-2-684,-412-8 646,-14-1 0,-144 10 79,597-11 450,-477 6-529,-91 2 0,-213 1 0,0-4 0,0-2 0,0-3 0,-1-1 0,69-27 0,-104 34 0,1 0 0,1 2 0,-2 0 0,1 1 0,23 1 0,-14 0 0,49-8 0,112-14 0,12-3 0,-106 4 0,-39 8 0,-1 2 0,2 4 0,81-4 0,1031 14-1365,-1155-2-5461</inkml:trace>
+  <inkml:trace contextRef="#ctx0" brushRef="#br0" timeOffset="2478.88">94 932 24575,'0'1'0,"1"0"0,-1 0 0,0-1 0,1 1 0,0 0 0,-1 0 0,1 0 0,-1 0 0,1-1 0,0 1 0,0 0 0,-1-1 0,1 1 0,0-1 0,0 0 0,0 1 0,0-1 0,-1 0 0,0 1 0,1-1 0,0 1 0,0-1 0,0 0 0,0 0 0,0 0 0,0 0 0,0 0 0,2 0 0,34 3 0,-31-3 0,164 5 0,133 6 0,635-2-2439,1276-52 2123,-1704 45 123,797-4-620,-1165 0 829,0-6-1,192-36 1,-179 20 1222,2 5 0,228 5 0,1077 13-1238,-670 2 0,-574-11 0,-7 0 0,973 11 0,-986 9 0,1 0 0,1701-11 0,-1700 10 0,13 1 0,1302-11 0,-1504 1 32,-1-1 0,1-1 0,14-4 0,13-1-1525,-24 6-5333</inkml:trace>
+  <inkml:trace contextRef="#ctx0" brushRef="#br0" timeOffset="6898.72">38 170 24575,'-2'0'0,"0"0"0,1 0 0,-1 0 0,1 0 0,-1 0 0,1 0 0,-1 1 0,1-1 0,-1 1 0,1-1 0,0 1 0,-1 0 0,1 0 0,0-1 0,0 1 0,0 0 0,0 0 0,0 0 0,0 0 0,0 0 0,0 1 0,0-1 0,0 0 0,0 0 0,0 1 0,0-1 0,1 0 0,-1 1 0,1-1 0,-1 1 0,1-2 0,-1 2 0,1-1 0,0 1 0,0-1 0,0 1 0,0 3 0,0 6 0,1 0 0,0 0 0,1 1 0,4 13 0,-1 0 0,-3 19 0,-2-33 0,0 0 0,1-1 0,3 18 0,-3-24 0,1-1 0,-1 1 0,0-1 0,1 1 0,0-1 0,0 1 0,0-1 0,0-1 0,0 1 0,1 0 0,-1 0 0,0-1 0,1 1 0,4 3 0,-3-3 0,5 1 0,-2 2 0,1 0 0,0 1 0,-1 0 0,-1-1 0,8 10 0,-13-13 0,1-1 0,-1 1 0,0-1 0,0 0 0,0 1 0,0-1 0,0 1 0,0 0 0,-1 0 0,0 0 0,1 0 0,-1 0 0,0 0 0,0-1 0,0 0 0,-1 1 0,1 0 0,-1 0 0,0 0 0,0-1 0,1 1 0,-2 0 0,1-1 0,0 1 0,-1 0 0,-1 1 0,-2 3 0,0 0 0,0-1 0,-1 0 0,0-1 0,0 1 0,0-1 0,-10 7 0,-4 3 0,18-13 0,-1-1 0,1 2 0,0-1 0,0 0 0,0 0 0,0 1 0,0-1 0,0 0 0,1 0 0,-1 1 0,1 0 0,-1 0 0,1 0 0,0 0 0,1 0 0,0 0 0,-1 0 0,1 0 0,-1-1 0,1 1 0,0 0 0,0 0 0,0 0 0,1 1 0,-1-1 0,1 0 0,-1 0 0,2 3 0,4 8 0,0-1 0,1-1 0,0 0 0,17 23 0,0-2 0,-17-18-124,-1-1 0,-1 1 0,0-1 0,0 2 0,-1-2 0,-1 2-1,-1-1 1,0 1 0,-1-1 0,-1 23 0,0-20-6702</inkml:trace>
+  <inkml:trace contextRef="#ctx0" brushRef="#br0" timeOffset="9351.64">15119 3 24575,'2'3'0,"0"-1"0,0 1 0,0 0 0,0-1 0,-1 2 0,1-1 0,-1 0 0,0 0 0,0 1 0,0-1 0,0 0 0,-1 1 0,1-1 0,-1 7 0,-1-8 0,1 1 0,0-1 0,0 1 0,0-1 0,1 1 0,-1-1 0,0 0 0,1 0 0,0 0 0,-1 0 0,1 1 0,0-1 0,0 0 0,0 0 0,0 0 0,0 1 0,1-1 0,-1-1 0,1 1 0,-1 0 0,1 0 0,0-1 0,0 0 0,0 0 0,0 1 0,0-1 0,0 0 0,0 0 0,1 0 0,1 1 0,1 0 0,1 0 0,1 0 0,-1 0 0,0 1 0,0-1 0,0 2 0,9 4 0,-14-7 0,-1-1 0,0 1 0,1 0 0,0 0 0,0 0 0,-1 0 0,1 0 0,0 0 0,-1 0 0,1 0 0,-1 0 0,1 0 0,-1 0 0,0 0 0,0 0 0,1 1 0,-1-1 0,0 1 0,0 0 0,-1 0 0,1-1 0,-1 1 0,1 0 0,-1 0 0,0 0 0,0 0 0,1 0 0,-1 0 0,-1 0 0,2-1 0,-1 1 0,-3 2 0,-37 46 0,-51 84 0,91-132 0,0-1 0,0 0 0,0 1 0,0 0 0,0 0 0,0 0 0,0 0 0,1 0 0,-1 0 0,1 1 0,-1-1 0,1 0 0,0 0 0,0 0 0,0 0 0,0 0 0,0 0 0,1 0 0,-1 0 0,1 3 0,1-1 0,1 0 0,-1 0 0,1-1 0,0 1 0,-1-1 0,2 0 0,-1 1 0,4 2 0,-5-4 0,0 1 0,0-1 0,0 0 0,0 1 0,-1-2 0,1 2 0,-1-1 0,1 1 0,-1 0 0,0 0 0,0-1 0,0 1 0,0 0 0,0 0 0,-1 0 0,0-1 0,1 1 0,-1 0 0,0 0 0,-1 4 0,-1 4 0,0-1 0,-1 1 0,0-1 0,-7 13 0,6-14 0,2 1 0,-2-1 0,2 1 0,-3 14 0,4-15 0,1 1 0,0 0 0,1-1 0,1 1 0,-1 0 0,1-1 0,1 1 0,5 15 0,2-5 0,-1-2 0,1 0 0,14 18 0,-9-7-1365,-10-14-5461</inkml:trace>
+  <inkml:trace contextRef="#ctx0" brushRef="#br0" timeOffset="13602.41">1153 225 24575,'0'0'0,"0"-1"0,0 1 0,-1-1 0,1 0 0,0 0 0,0 1 0,0-1 0,0 0 0,0 0 0,1 1 0,-1-1 0,0 0 0,0 0 0,0 1 0,1-1 0,-1 0 0,0 1 0,1-1 0,-1 0 0,0 1 0,1-1 0,-1 1 0,1-1 0,-1 0 0,1 1 0,-1-1 0,1 1 0,0-1 0,0 1 0,0 1 0,0-1 0,-1 1 0,1-1 0,0 1 0,-1 0 0,1-1 0,-1 1 0,1 0 0,-1-1 0,1 1 0,-1 0 0,1 0 0,-1-1 0,0 1 0,0 0 0,1 0 0,-1 0 0,0-1 0,0 1 0,0 0 0,0 0 0,0 0 0,0 1 0,5 57 0,-5 99 0,-3-57 0,3 234-1365,0-320-5461</inkml:trace>
+  <inkml:trace contextRef="#ctx0" brushRef="#br0" timeOffset="14750.84">2382 355 24575,'2'92'0,"-4"97"0,-7-134 0,6-39 0,0 2 0,-1 22 0,4-21 0,-1-2 0,-1 2 0,-6 27 0,1 3-1365,6-34-5461</inkml:trace>
+  <inkml:trace contextRef="#ctx0" brushRef="#br0" timeOffset="16052.41">3593 432 24575,'-1'0'0,"1"0"0,-1 0 0,0 0 0,1 1 0,-1-1 0,0 0 0,1 1 0,-1-1 0,1 0 0,-1 1 0,0-1 0,1 0 0,-1 0 0,1 1 0,-1-1 0,1 1 0,0-1 0,-1 1 0,1 0 0,0-1 0,-1 1 0,1-1 0,0 1 0,-1 0 0,1-1 0,0 1 0,0 0 0,0 0 0,0-1 0,0 1 0,0 0 0,0-1 0,0 1 0,0 0 0,0-1 0,1 2 0,3 29 0,-3-28 0,14 60 0,-4 1 0,-2-1 0,0 85 0,-9-131 0,1-8 0,-1-1 0,0 2 0,-1-1 0,0-1 0,0 2 0,-1-1 0,0 0 0,-1-1 0,0 1 0,-4 7 0,0-1-1365,2-2-5461</inkml:trace>
+  <inkml:trace contextRef="#ctx0" brushRef="#br0" timeOffset="17126.74">4673 355 24575,'2'98'0,"-4"103"0,-1-182 0,-1-1 0,0-1 0,-14 36 0,8-25 0,-15 37-1365,20-46-5461</inkml:trace>
+  <inkml:trace contextRef="#ctx0" brushRef="#br0" timeOffset="18240.7">5660 432 24575,'2'77'0,"-4"88"0,-17-72 0,18-86 0,-1 0 0,0 0 0,0-1 0,-1 1 0,-4 6 0,4-6 0,-1-1 0,1 2 0,1-1 0,-3 12 0,-10 42-1365,11-48-5461</inkml:trace>
+  <inkml:trace contextRef="#ctx0" brushRef="#br0" timeOffset="20167.95">6869 523 24575,'2'81'0,"-4"92"0,2-170 0,0-1 0,-1 1 0,1 0 0,-1 0 0,1-1 0,-1 0 0,0 1 0,0-1 0,0 1 0,0-1 0,0 1 0,0-1 0,-1 0 0,1 0 0,-1 1 0,0-1 0,0 0 0,0 0 0,-3 1 0,4-3 0,1 0 0,-1 0 0,1-1 0,0 1 0,-1 0 0,1 0 0,-1 0 0,1 0 0,-1-1 0,1 1 0,-1 0 0,1 0 0,0-1 0,-1 1 0,1 0 0,-1 0 0,1 0 0,0 0 0,-1-1 0,1 1 0,0-1 0,0 1 0,-1 0 0,1-1 0,0 1 0,0-1 0,0 1 0,-1-1 0,1 1 0,0-1 0,0 1 0,0-1 0,0 1 0,0-1 0,0 1 0,0-2 0,-1-21 0,1 22 0,0-248 0,1 235 0,1 0 0,5-25 0,3-24 0,-10 60 0,-1-1 0,1-1 0,1 0 0,-1 0 0,0 0 0,1 0 0,0 1 0,1-1 0,-1 0 0,1 0 0,-1 0 0,1 1 0,0-1 0,4-4 0,1-2-1365,-1 1-5461</inkml:trace>
+  <inkml:trace contextRef="#ctx0" brushRef="#br0" timeOffset="21561.06">7746 821 24575,'-2'-91'0,"4"-98"0,1 176 21,-1 2 0,1-1 1,1 0-1,-1 0 0,10-16 0,-7 16-320,-1 1 1,-1-1 0,-1 0-1,5-21 1,-6 18-6528</inkml:trace>
+  <inkml:trace contextRef="#ctx0" brushRef="#br0" timeOffset="22952.15">8824 821 24575,'2'0'0,"0"-1"0,0 1 0,-1-1 0,1 1 0,0-1 0,-2 0 0,2 0 0,-1 0 0,1 0 0,-1 0 0,1 0 0,-1 0 0,0 0 0,0 0 0,1-1 0,-1 1 0,0-1 0,0 1 0,0-1 0,-1 1 0,1-1 0,0 1 0,0-1 0,-1 0 0,1 1 0,-1 0 0,0-1 0,1-3 0,6-49 0,-7-124 108,-2 74-1581,2 88-5353</inkml:trace>
+  <inkml:trace contextRef="#ctx0" brushRef="#br0" timeOffset="24006">9980 766 24575,'-1'-73'0,"3"-79"0,7 85 0,-5 40 0,2-46 0,-7-1-1365,1 58-5461</inkml:trace>
+  <inkml:trace contextRef="#ctx0" brushRef="#br0" timeOffset="25016.06">11152 784 24575,'1'-73'0,"-3"-79"0,1 145 0,0 0 0,-1 0 0,0-1 0,-1 2 0,0-1 0,-2-6 0,1 6 0,1 1 0,0-2 0,0 1 0,1-1 0,-2-13 0,2-51-1365,3 55-5461</inkml:trace>
+  <inkml:trace contextRef="#ctx0" brushRef="#br0" timeOffset="26243.6">12102 839 24575,'0'-336'0,"-1"326"-117,-1-1 0,0 0 0,-1 1 0,1-1-1,-1 0 1,-1 2 0,0-1 0,-1 0 0,0 1 0,-7-12-1,11 20 42,-5-8-6750</inkml:trace>
+  <inkml:trace contextRef="#ctx0" brushRef="#br0" timeOffset="27302.6">13051 784 24575,'0'-597'-1365,"0"581"-5461</inkml:trace>
+  <inkml:trace contextRef="#ctx0" brushRef="#br0" timeOffset="29334.54">14076 673 24575,'0'-36'0,"1"19"0,0 2 0,-1-1 0,-1 0 0,-1 0 0,0 1 0,-1-1 0,-9-28 0,7 31 0,1 1 0,1-1 0,-3-15 0,4 17 0,1 0 0,-2 0 0,0 1 0,-9-19 0,8 20 0,1 0 0,-1-1 0,3 2 0,-2-2 0,1 1 0,1 0 0,-1-13 0,3-70 0,1 38 0,-1 49 0,-1 1 0,1-1 0,0 1 0,0-1 0,0 0 0,4-8 0,-5 13 0,0-1 0,1 0 0,-1 0 0,0 1 0,0-1 0,1 0 0,-1 1 0,1-1 0,-1 0 0,1 1 0,-1-1 0,1 0 0,-1 1 0,1-1 0,-1 1 0,1-1 0,0 1 0,-1-1 0,1 1 0,0 0 0,-1-1 0,1 1 0,0 0 0,0 0 0,-1-1 0,1 1 0,0 0 0,0 0 0,-1 0 0,1 0 0,0 0 0,0 0 0,0 0 0,-1 0 0,1 0 0,0 0 0,0 1 0,-1-1 0,1 0 0,0 0 0,-1 1 0,0-1 0,1 1 0,0-1 0,-1 0 0,1 1 0,0-1 0,-1 1 0,1-1 0,-1 1 0,1 0 0,0 0 0,1 2 0,0 0 0,0 0 0,-1-1 0,1 1 0,-1 0 0,1 0 0,-1 0 0,0 1 0,0-1 0,-1 0 0,1 1 0,-1-1 0,1 3 0,-2 50 0,0-36 0,0 11 0,0-1 0,0 0 0,2 0 0,1 0 0,7 34 0,-4-32 0,-1-1 0,-1 1 0,-2 1 0,-4 35 0,1 8 0,2-21-1365,0-40-5461</inkml:trace>
 </inkml:ink>
 </file>
 
 <file path=customXml/item39.xml><?xml version="1.0" encoding="utf-8"?>
-<inkml:ink xmlns:inkml="http://www.w3.org/2003/InkML">
-  <inkml:definitions>
-    <inkml:context xml:id="ctx0">
-      <inkml:inkSource xml:id="inkSrc0">
-        <inkml:traceFormat>
-          <inkml:channel name="X" type="integer" min="-2.14748E9" max="2.14748E9" units="cm"/>
-          <inkml:channel name="Y" type="integer" min="-2.14748E9" max="2.14748E9" units="cm"/>
-          <inkml:channel name="F" type="integer" max="32767" units="dev"/>
-        </inkml:traceFormat>
-        <inkml:channelProperties>
-          <inkml:channelProperty channel="X" name="resolution" value="1000" units="1/cm"/>
-          <inkml:channelProperty channel="Y" name="resolution" value="1000" units="1/cm"/>
-          <inkml:channelProperty channel="F" name="resolution" value="0" units="1/dev"/>
-        </inkml:channelProperties>
-      </inkml:inkSource>
-      <inkml:timestamp xml:id="ts0" timeString="2023-10-27T07:55:50.835"/>
-    </inkml:context>
-    <inkml:brush xml:id="br0">
-      <inkml:brushProperty name="width" value="0.035" units="cm"/>
-      <inkml:brushProperty name="height" value="0.035" units="cm"/>
-    </inkml:brush>
-  </inkml:definitions>
-  <inkml:trace contextRef="#ctx0" brushRef="#br0">1 1 24575,'0'0'-8191</inkml:trace>
-</inkml:ink>
+<b:Sources xmlns:b="http://schemas.openxmlformats.org/officeDocument/2006/bibliography" xmlns="http://schemas.openxmlformats.org/officeDocument/2006/bibliography" SelectedStyle="\APASixthEditionOfficeOnline.xsl" StyleName="APA" Version="6"/>
 </file>
 
 <file path=customXml/item4.xml><?xml version="1.0" encoding="utf-8"?>
@@ -18866,18 +18813,261 @@
           <inkml:channelProperty channel="F" name="resolution" value="0" units="1/dev"/>
         </inkml:channelProperties>
       </inkml:inkSource>
-      <inkml:timestamp xml:id="ts0" timeString="2023-10-27T07:46:01.026"/>
+      <inkml:timestamp xml:id="ts0" timeString="2023-10-27T07:55:57.375"/>
     </inkml:context>
     <inkml:brush xml:id="br0">
       <inkml:brushProperty name="width" value="0.035" units="cm"/>
       <inkml:brushProperty name="height" value="0.035" units="cm"/>
     </inkml:brush>
   </inkml:definitions>
-  <inkml:trace contextRef="#ctx0" brushRef="#br0">25 350 24575,'-1'-8'0,"1"0"0,-2 0 0,1 0 0,-5-10 0,-4-28 0,9 26 0,-1 3 0,1-1 0,1 1 0,0 0 0,1-1 0,6-30 0,-5 43 0,1 0 0,-1 1 0,1-1 0,0 1 0,1-1 0,-1 1 0,1 0 0,-1 1 0,1-1 0,0 1 0,0-1 0,1 1 0,-1 0 0,1 1 0,7-4 0,0 0 0,1 1 0,0 0 0,0 1 0,26-5 0,-12 6 0,0 1 0,0 1 0,42 4 0,-68-3 0,1 0 0,0 1 0,-1-1 0,1 0 0,0 0 0,0 1 0,-1-1 0,1 1 0,-1-1 0,1 1 0,0 0 0,-1 0 0,1 0 0,-1-1 0,0 1 0,1 1 0,-1-1 0,0 0 0,0 0 0,1 0 0,-1 1 0,0-1 0,0 1 0,1 1 0,-2 0 0,1-1 0,-1 1 0,1 0 0,-1-1 0,0 1 0,0-1 0,0 1 0,-1 0 0,1-1 0,-1 1 0,1-1 0,-1 1 0,0-1 0,-1 4 0,-3 5 0,-1 0 0,0 0 0,0-1 0,-1 0 0,-13 15 0,-50 58 0,65-77 0,-1-1 0,-1 0 0,1 0 0,-1 0 0,1-1 0,-2 0 0,1 0 0,0 0 0,-12 3 0,-16 9 0,28-13-227,1 0-1,-1 0 1,1-1-1,-1 0 1,-11 2-1,2-2-6598</inkml:trace>
+  <inkml:trace contextRef="#ctx0" brushRef="#br0">0 0 24575,'0'0'-8191</inkml:trace>
 </inkml:ink>
 </file>
 
 <file path=customXml/item40.xml><?xml version="1.0" encoding="utf-8"?>
+<inkml:ink xmlns:inkml="http://www.w3.org/2003/InkML">
+  <inkml:definitions>
+    <inkml:context xml:id="ctx0">
+      <inkml:inkSource xml:id="inkSrc0">
+        <inkml:traceFormat>
+          <inkml:channel name="X" type="integer" min="-2.14748E9" max="2.14748E9" units="cm"/>
+          <inkml:channel name="Y" type="integer" min="-2.14748E9" max="2.14748E9" units="cm"/>
+          <inkml:channel name="F" type="integer" max="32767" units="dev"/>
+        </inkml:traceFormat>
+        <inkml:channelProperties>
+          <inkml:channelProperty channel="X" name="resolution" value="1000" units="1/cm"/>
+          <inkml:channelProperty channel="Y" name="resolution" value="1000" units="1/cm"/>
+          <inkml:channelProperty channel="F" name="resolution" value="0" units="1/dev"/>
+        </inkml:channelProperties>
+      </inkml:inkSource>
+      <inkml:timestamp xml:id="ts0" timeString="2023-10-27T07:45:55.177"/>
+    </inkml:context>
+    <inkml:brush xml:id="br0">
+      <inkml:brushProperty name="width" value="0.035" units="cm"/>
+      <inkml:brushProperty name="height" value="0.035" units="cm"/>
+    </inkml:brush>
+  </inkml:definitions>
+  <inkml:trace contextRef="#ctx0" brushRef="#br0">42 268 24575,'-1'-1'0,"-1"1"0,1 0 0,-1 0 0,1 0 0,0-1 0,-1 1 0,1 0 0,0-1 0,-1 1 0,1-1 0,0 0 0,0 1 0,-1-1 0,1 0 0,0 0 0,0 0 0,0 0 0,0 0 0,0 0 0,0 0 0,-1-2 0,0-1 0,0 1 0,1-1 0,-1 1 0,1-1 0,0 0 0,0 0 0,0 0 0,0-3 0,0-4 0,0 1 0,1 0 0,1 0 0,0 0 0,3-17 0,-2 21 0,1-1 0,0 1 0,0 0 0,0 1 0,1-1 0,0 1 0,0-1 0,1 1 0,-1 0 0,1 1 0,0-1 0,0 1 0,0 0 0,1 0 0,10-5 0,1 0 0,1 0 0,-1 2 0,1 0 0,25-6 0,-39 12 0,-1 0 0,1 0 0,0 1 0,-1-1 0,1 1 0,0 0 0,-1 0 0,1 0 0,0 0 0,-1 1 0,1-1 0,0 1 0,4 1 0,-6 0 0,-1-1 0,1 0 0,0 1 0,-1-1 0,1 1 0,0-1 0,-1 1 0,0 0 0,1-1 0,-1 1 0,0 0 0,0 0 0,0 0 0,0 0 0,-1 0 0,1 0 0,0 0 0,-1 1 0,1-1 0,-1 0 0,0 0 0,0 0 0,0 4 0,1 3 0,-1 0 0,0 0 0,0-1 0,-1 1 0,0 0 0,-1 0 0,-3 11 0,3-16 0,1 0 0,-1 0 0,0-1 0,0 1 0,-1-1 0,1 1 0,-1-1 0,0 0 0,0 1 0,0-1 0,0-1 0,0 1 0,-1 0 0,1-1 0,-1 0 0,1 0 0,-6 3 0,-120 51-1365,117-49-5461</inkml:trace>
+</inkml:ink>
+</file>
+
+<file path=customXml/item41.xml><?xml version="1.0" encoding="utf-8"?>
+<inkml:ink xmlns:inkml="http://www.w3.org/2003/InkML">
+  <inkml:definitions>
+    <inkml:context xml:id="ctx0">
+      <inkml:inkSource xml:id="inkSrc0">
+        <inkml:traceFormat>
+          <inkml:channel name="X" type="integer" min="-2.14748E9" max="2.14748E9" units="cm"/>
+          <inkml:channel name="Y" type="integer" min="-2.14748E9" max="2.14748E9" units="cm"/>
+          <inkml:channel name="F" type="integer" max="32767" units="dev"/>
+        </inkml:traceFormat>
+        <inkml:channelProperties>
+          <inkml:channelProperty channel="X" name="resolution" value="1000" units="1/cm"/>
+          <inkml:channelProperty channel="Y" name="resolution" value="1000" units="1/cm"/>
+          <inkml:channelProperty channel="F" name="resolution" value="0" units="1/dev"/>
+        </inkml:channelProperties>
+      </inkml:inkSource>
+      <inkml:timestamp xml:id="ts0" timeString="2023-10-27T07:46:02.956"/>
+    </inkml:context>
+    <inkml:brush xml:id="br0">
+      <inkml:brushProperty name="width" value="0.035" units="cm"/>
+      <inkml:brushProperty name="height" value="0.035" units="cm"/>
+    </inkml:brush>
+  </inkml:definitions>
+  <inkml:trace contextRef="#ctx0" brushRef="#br0">1 0 24575,'5'0'0,"6"0"0,1 0 0,-1 1 0,18 3 0,-27-3 0,-1-1 0,1 0 0,-1 1 0,1 0 0,-1-1 0,1 1 0,-1 0 0,1 0 0,-1 0 0,1 0 0,-1 0 0,0 0 0,0 0 0,2 1 0,-3-1 0,1 0 0,-1 0 0,0 0 0,1 0 0,-1 0 0,0 0 0,0 0 0,0 0 0,0 0 0,0 0 0,0 0 0,0 0 0,0 0 0,0 0 0,0 0 0,0 0 0,-1 0 0,1 0 0,0 0 0,-1 0 0,1 0 0,-1 0 0,1 0 0,-1-1 0,0 2 0,-3 3 0,0-2 0,0 1 0,0 0 0,0-1 0,0 0 0,0 0 0,-1 0 0,0 0 0,1-1 0,-1 0 0,0 0 0,-6 2 0,-9 5 0,67-6 0,-7-4-1365,-22 1-5461</inkml:trace>
+</inkml:ink>
+</file>
+
+<file path=customXml/item42.xml><?xml version="1.0" encoding="utf-8"?>
+<inkml:ink xmlns:inkml="http://www.w3.org/2003/InkML">
+  <inkml:definitions>
+    <inkml:context xml:id="ctx0">
+      <inkml:inkSource xml:id="inkSrc0">
+        <inkml:traceFormat>
+          <inkml:channel name="X" type="integer" min="-2.14748E9" max="2.14748E9" units="cm"/>
+          <inkml:channel name="Y" type="integer" min="-2.14748E9" max="2.14748E9" units="cm"/>
+          <inkml:channel name="F" type="integer" max="32767" units="dev"/>
+        </inkml:traceFormat>
+        <inkml:channelProperties>
+          <inkml:channelProperty channel="X" name="resolution" value="1000" units="1/cm"/>
+          <inkml:channelProperty channel="Y" name="resolution" value="1000" units="1/cm"/>
+          <inkml:channelProperty channel="F" name="resolution" value="0" units="1/dev"/>
+        </inkml:channelProperties>
+      </inkml:inkSource>
+      <inkml:timestamp xml:id="ts0" timeString="2023-10-27T07:55:51.819"/>
+    </inkml:context>
+    <inkml:brush xml:id="br0">
+      <inkml:brushProperty name="width" value="0.035" units="cm"/>
+      <inkml:brushProperty name="height" value="0.035" units="cm"/>
+    </inkml:brush>
+  </inkml:definitions>
+  <inkml:trace contextRef="#ctx0" brushRef="#br0">0 1 24575,'4'0'0</inkml:trace>
+</inkml:ink>
+</file>
+
+<file path=customXml/item43.xml><?xml version="1.0" encoding="utf-8"?>
+<inkml:ink xmlns:inkml="http://www.w3.org/2003/InkML">
+  <inkml:definitions>
+    <inkml:context xml:id="ctx0">
+      <inkml:inkSource xml:id="inkSrc0">
+        <inkml:traceFormat>
+          <inkml:channel name="X" type="integer" min="-2.14748E9" max="2.14748E9" units="cm"/>
+          <inkml:channel name="Y" type="integer" min="-2.14748E9" max="2.14748E9" units="cm"/>
+          <inkml:channel name="F" type="integer" max="32767" units="dev"/>
+        </inkml:traceFormat>
+        <inkml:channelProperties>
+          <inkml:channelProperty channel="X" name="resolution" value="1000" units="1/cm"/>
+          <inkml:channelProperty channel="Y" name="resolution" value="1000" units="1/cm"/>
+          <inkml:channelProperty channel="F" name="resolution" value="0" units="1/dev"/>
+        </inkml:channelProperties>
+      </inkml:inkSource>
+      <inkml:timestamp xml:id="ts0" timeString="2023-10-27T07:55:56.753"/>
+    </inkml:context>
+    <inkml:brush xml:id="br0">
+      <inkml:brushProperty name="width" value="0.035" units="cm"/>
+      <inkml:brushProperty name="height" value="0.035" units="cm"/>
+    </inkml:brush>
+  </inkml:definitions>
+  <inkml:trace contextRef="#ctx0" brushRef="#br0">1 0 24575,'0'0'-8191</inkml:trace>
+</inkml:ink>
+</file>
+
+<file path=customXml/item44.xml><?xml version="1.0" encoding="utf-8"?>
+<inkml:ink xmlns:inkml="http://www.w3.org/2003/InkML">
+  <inkml:definitions>
+    <inkml:context xml:id="ctx0">
+      <inkml:inkSource xml:id="inkSrc0">
+        <inkml:traceFormat>
+          <inkml:channel name="X" type="integer" min="-2.14748E9" max="2.14748E9" units="cm"/>
+          <inkml:channel name="Y" type="integer" min="-2.14748E9" max="2.14748E9" units="cm"/>
+          <inkml:channel name="F" type="integer" max="32767" units="dev"/>
+        </inkml:traceFormat>
+        <inkml:channelProperties>
+          <inkml:channelProperty channel="X" name="resolution" value="1000" units="1/cm"/>
+          <inkml:channelProperty channel="Y" name="resolution" value="1000" units="1/cm"/>
+          <inkml:channelProperty channel="F" name="resolution" value="0" units="1/dev"/>
+        </inkml:channelProperties>
+      </inkml:inkSource>
+      <inkml:timestamp xml:id="ts0" timeString="2023-10-27T07:46:04.984"/>
+    </inkml:context>
+    <inkml:brush xml:id="br0">
+      <inkml:brushProperty name="width" value="0.035" units="cm"/>
+      <inkml:brushProperty name="height" value="0.035" units="cm"/>
+    </inkml:brush>
+  </inkml:definitions>
+  <inkml:trace contextRef="#ctx0" brushRef="#br0">0 0 24575,'0'0'-8191</inkml:trace>
+</inkml:ink>
+</file>
+
+<file path=customXml/item45.xml><?xml version="1.0" encoding="utf-8"?>
+<inkml:ink xmlns:inkml="http://www.w3.org/2003/InkML">
+  <inkml:definitions>
+    <inkml:context xml:id="ctx0">
+      <inkml:inkSource xml:id="inkSrc0">
+        <inkml:traceFormat>
+          <inkml:channel name="X" type="integer" min="-2.14748E9" max="2.14748E9" units="cm"/>
+          <inkml:channel name="Y" type="integer" min="-2.14748E9" max="2.14748E9" units="cm"/>
+          <inkml:channel name="F" type="integer" max="32767" units="dev"/>
+        </inkml:traceFormat>
+        <inkml:channelProperties>
+          <inkml:channelProperty channel="X" name="resolution" value="1000" units="1/cm"/>
+          <inkml:channelProperty channel="Y" name="resolution" value="1000" units="1/cm"/>
+          <inkml:channelProperty channel="F" name="resolution" value="0" units="1/dev"/>
+        </inkml:channelProperties>
+      </inkml:inkSource>
+      <inkml:timestamp xml:id="ts0" timeString="2023-10-27T07:55:51.383"/>
+    </inkml:context>
+    <inkml:brush xml:id="br0">
+      <inkml:brushProperty name="width" value="0.035" units="cm"/>
+      <inkml:brushProperty name="height" value="0.035" units="cm"/>
+    </inkml:brush>
+  </inkml:definitions>
+  <inkml:trace contextRef="#ctx0" brushRef="#br0">0 1 24575,'3'0'0,"2"3"0</inkml:trace>
+</inkml:ink>
+</file>
+
+<file path=customXml/item46.xml><?xml version="1.0" encoding="utf-8"?>
+<inkml:ink xmlns:inkml="http://www.w3.org/2003/InkML">
+  <inkml:definitions>
+    <inkml:context xml:id="ctx0">
+      <inkml:inkSource xml:id="inkSrc0">
+        <inkml:traceFormat>
+          <inkml:channel name="X" type="integer" min="-2.14748E9" max="2.14748E9" units="cm"/>
+          <inkml:channel name="Y" type="integer" min="-2.14748E9" max="2.14748E9" units="cm"/>
+          <inkml:channel name="F" type="integer" max="32767" units="dev"/>
+        </inkml:traceFormat>
+        <inkml:channelProperties>
+          <inkml:channelProperty channel="X" name="resolution" value="1000" units="1/cm"/>
+          <inkml:channelProperty channel="Y" name="resolution" value="1000" units="1/cm"/>
+          <inkml:channelProperty channel="F" name="resolution" value="0" units="1/dev"/>
+        </inkml:channelProperties>
+      </inkml:inkSource>
+      <inkml:timestamp xml:id="ts0" timeString="2023-10-27T07:55:58.057"/>
+    </inkml:context>
+    <inkml:brush xml:id="br0">
+      <inkml:brushProperty name="width" value="0.035" units="cm"/>
+      <inkml:brushProperty name="height" value="0.035" units="cm"/>
+    </inkml:brush>
+  </inkml:definitions>
+  <inkml:trace contextRef="#ctx0" brushRef="#br0">1 0 24575,'0'0'-8191</inkml:trace>
+</inkml:ink>
+</file>
+
+<file path=customXml/item5.xml><?xml version="1.0" encoding="utf-8"?>
+<inkml:ink xmlns:inkml="http://www.w3.org/2003/InkML">
+  <inkml:definitions>
+    <inkml:context xml:id="ctx0">
+      <inkml:inkSource xml:id="inkSrc0">
+        <inkml:traceFormat>
+          <inkml:channel name="X" type="integer" min="-2.14748E9" max="2.14748E9" units="cm"/>
+          <inkml:channel name="Y" type="integer" min="-2.14748E9" max="2.14748E9" units="cm"/>
+          <inkml:channel name="F" type="integer" max="32767" units="dev"/>
+        </inkml:traceFormat>
+        <inkml:channelProperties>
+          <inkml:channelProperty channel="X" name="resolution" value="1000" units="1/cm"/>
+          <inkml:channelProperty channel="Y" name="resolution" value="1000" units="1/cm"/>
+          <inkml:channelProperty channel="F" name="resolution" value="0" units="1/dev"/>
+        </inkml:channelProperties>
+      </inkml:inkSource>
+      <inkml:timestamp xml:id="ts0" timeString="2023-10-27T07:55:49.866"/>
+    </inkml:context>
+    <inkml:brush xml:id="br0">
+      <inkml:brushProperty name="width" value="0.035" units="cm"/>
+      <inkml:brushProperty name="height" value="0.035" units="cm"/>
+    </inkml:brush>
+  </inkml:definitions>
+  <inkml:trace contextRef="#ctx0" brushRef="#br0">20 0 24575,'-3'0'0,"-5"0"0,0 0-8191</inkml:trace>
+</inkml:ink>
+</file>
+
+<file path=customXml/item6.xml><?xml version="1.0" encoding="utf-8"?>
+<inkml:ink xmlns:inkml="http://www.w3.org/2003/InkML">
+  <inkml:definitions>
+    <inkml:context xml:id="ctx0">
+      <inkml:inkSource xml:id="inkSrc0">
+        <inkml:traceFormat>
+          <inkml:channel name="X" type="integer" min="-2.14748E9" max="2.14748E9" units="cm"/>
+          <inkml:channel name="Y" type="integer" min="-2.14748E9" max="2.14748E9" units="cm"/>
+          <inkml:channel name="F" type="integer" max="32767" units="dev"/>
+        </inkml:traceFormat>
+        <inkml:channelProperties>
+          <inkml:channelProperty channel="X" name="resolution" value="1000" units="1/cm"/>
+          <inkml:channelProperty channel="Y" name="resolution" value="1000" units="1/cm"/>
+          <inkml:channelProperty channel="F" name="resolution" value="0" units="1/dev"/>
+        </inkml:channelProperties>
+      </inkml:inkSource>
+      <inkml:timestamp xml:id="ts0" timeString="2023-10-27T07:56:02.701"/>
+    </inkml:context>
+    <inkml:brush xml:id="br0">
+      <inkml:brushProperty name="width" value="0.035" units="cm"/>
+      <inkml:brushProperty name="height" value="0.035" units="cm"/>
+    </inkml:brush>
+  </inkml:definitions>
+  <inkml:trace contextRef="#ctx0" brushRef="#br0">1 0 24575,'0'0'-8191</inkml:trace>
+</inkml:ink>
+</file>
+
+<file path=customXml/item7.xml><?xml version="1.0" encoding="utf-8"?>
 <inkml:ink xmlns:inkml="http://www.w3.org/2003/InkML">
   <inkml:definitions>
     <inkml:context xml:id="ctx0">
@@ -18904,249 +19094,6 @@
 </inkml:ink>
 </file>
 
-<file path=customXml/item41.xml><?xml version="1.0" encoding="utf-8"?>
-<inkml:ink xmlns:inkml="http://www.w3.org/2003/InkML">
-  <inkml:definitions>
-    <inkml:context xml:id="ctx0">
-      <inkml:inkSource xml:id="inkSrc0">
-        <inkml:traceFormat>
-          <inkml:channel name="X" type="integer" min="-2.14748E9" max="2.14748E9" units="cm"/>
-          <inkml:channel name="Y" type="integer" min="-2.14748E9" max="2.14748E9" units="cm"/>
-          <inkml:channel name="F" type="integer" max="32767" units="dev"/>
-        </inkml:traceFormat>
-        <inkml:channelProperties>
-          <inkml:channelProperty channel="X" name="resolution" value="1000" units="1/cm"/>
-          <inkml:channelProperty channel="Y" name="resolution" value="1000" units="1/cm"/>
-          <inkml:channelProperty channel="F" name="resolution" value="0" units="1/dev"/>
-        </inkml:channelProperties>
-      </inkml:inkSource>
-      <inkml:timestamp xml:id="ts0" timeString="2023-10-27T07:45:56.216"/>
-    </inkml:context>
-    <inkml:brush xml:id="br0">
-      <inkml:brushProperty name="width" value="0.035" units="cm"/>
-      <inkml:brushProperty name="height" value="0.035" units="cm"/>
-    </inkml:brush>
-  </inkml:definitions>
-  <inkml:trace contextRef="#ctx0" brushRef="#br0">117 1 24575,'-3'0'0,"0"0"0,0 0 0,0 0 0,0 0 0,0 1 0,0-1 0,0 1 0,0 0 0,0 0 0,0 0 0,0 0 0,0 0 0,1 1 0,-1-1 0,0 1 0,1 0 0,-1 0 0,1 0 0,0 0 0,-4 4 0,3-1 0,1-1 0,0 1 0,0 0 0,0 0 0,0 0 0,1 0 0,0 0 0,0 0 0,1 1 0,-1-1 0,2 9 0,-3 0 0,1 1 0,-2-1 0,0 0 0,-7 22 0,5-20 0,1 0 0,-5 33 0,7 11-1365,3-44-5461</inkml:trace>
-</inkml:ink>
-</file>
-
-<file path=customXml/item42.xml><?xml version="1.0" encoding="utf-8"?>
-<inkml:ink xmlns:inkml="http://www.w3.org/2003/InkML">
-  <inkml:definitions>
-    <inkml:context xml:id="ctx0">
-      <inkml:inkSource xml:id="inkSrc0">
-        <inkml:traceFormat>
-          <inkml:channel name="X" type="integer" min="-2.14748E9" max="2.14748E9" units="cm"/>
-          <inkml:channel name="Y" type="integer" min="-2.14748E9" max="2.14748E9" units="cm"/>
-          <inkml:channel name="F" type="integer" max="32767" units="dev"/>
-        </inkml:traceFormat>
-        <inkml:channelProperties>
-          <inkml:channelProperty channel="X" name="resolution" value="1000" units="1/cm"/>
-          <inkml:channelProperty channel="Y" name="resolution" value="1000" units="1/cm"/>
-          <inkml:channelProperty channel="F" name="resolution" value="0" units="1/dev"/>
-        </inkml:channelProperties>
-      </inkml:inkSource>
-      <inkml:timestamp xml:id="ts0" timeString="2023-10-27T07:55:57.375"/>
-    </inkml:context>
-    <inkml:brush xml:id="br0">
-      <inkml:brushProperty name="width" value="0.035" units="cm"/>
-      <inkml:brushProperty name="height" value="0.035" units="cm"/>
-    </inkml:brush>
-  </inkml:definitions>
-  <inkml:trace contextRef="#ctx0" brushRef="#br0">0 0 24575,'0'0'-8191</inkml:trace>
-</inkml:ink>
-</file>
-
-<file path=customXml/item43.xml><?xml version="1.0" encoding="utf-8"?>
-<inkml:ink xmlns:inkml="http://www.w3.org/2003/InkML">
-  <inkml:definitions>
-    <inkml:context xml:id="ctx0">
-      <inkml:inkSource xml:id="inkSrc0">
-        <inkml:traceFormat>
-          <inkml:channel name="X" type="integer" min="-2.14748E9" max="2.14748E9" units="cm"/>
-          <inkml:channel name="Y" type="integer" min="-2.14748E9" max="2.14748E9" units="cm"/>
-          <inkml:channel name="F" type="integer" max="32767" units="dev"/>
-        </inkml:traceFormat>
-        <inkml:channelProperties>
-          <inkml:channelProperty channel="X" name="resolution" value="1000" units="1/cm"/>
-          <inkml:channelProperty channel="Y" name="resolution" value="1000" units="1/cm"/>
-          <inkml:channelProperty channel="F" name="resolution" value="0" units="1/dev"/>
-        </inkml:channelProperties>
-      </inkml:inkSource>
-      <inkml:timestamp xml:id="ts0" timeString="2023-10-27T07:55:53.765"/>
-    </inkml:context>
-    <inkml:brush xml:id="br0">
-      <inkml:brushProperty name="width" value="0.035" units="cm"/>
-      <inkml:brushProperty name="height" value="0.035" units="cm"/>
-    </inkml:brush>
-  </inkml:definitions>
-  <inkml:trace contextRef="#ctx0" brushRef="#br0">1 0 24575</inkml:trace>
-</inkml:ink>
-</file>
-
-<file path=customXml/item44.xml><?xml version="1.0" encoding="utf-8"?>
-<inkml:ink xmlns:inkml="http://www.w3.org/2003/InkML">
-  <inkml:definitions>
-    <inkml:context xml:id="ctx0">
-      <inkml:inkSource xml:id="inkSrc0">
-        <inkml:traceFormat>
-          <inkml:channel name="X" type="integer" min="-2.14748E9" max="2.14748E9" units="cm"/>
-          <inkml:channel name="Y" type="integer" min="-2.14748E9" max="2.14748E9" units="cm"/>
-          <inkml:channel name="F" type="integer" max="32767" units="dev"/>
-        </inkml:traceFormat>
-        <inkml:channelProperties>
-          <inkml:channelProperty channel="X" name="resolution" value="1000" units="1/cm"/>
-          <inkml:channelProperty channel="Y" name="resolution" value="1000" units="1/cm"/>
-          <inkml:channelProperty channel="F" name="resolution" value="0" units="1/dev"/>
-        </inkml:channelProperties>
-      </inkml:inkSource>
-      <inkml:timestamp xml:id="ts0" timeString="2023-10-27T07:55:51.383"/>
-    </inkml:context>
-    <inkml:brush xml:id="br0">
-      <inkml:brushProperty name="width" value="0.035" units="cm"/>
-      <inkml:brushProperty name="height" value="0.035" units="cm"/>
-    </inkml:brush>
-  </inkml:definitions>
-  <inkml:trace contextRef="#ctx0" brushRef="#br0">0 1 24575,'3'0'0,"2"3"0</inkml:trace>
-</inkml:ink>
-</file>
-
-<file path=customXml/item45.xml><?xml version="1.0" encoding="utf-8"?>
-<inkml:ink xmlns:inkml="http://www.w3.org/2003/InkML">
-  <inkml:definitions>
-    <inkml:context xml:id="ctx0">
-      <inkml:inkSource xml:id="inkSrc0">
-        <inkml:traceFormat>
-          <inkml:channel name="X" type="integer" min="-2.14748E9" max="2.14748E9" units="cm"/>
-          <inkml:channel name="Y" type="integer" min="-2.14748E9" max="2.14748E9" units="cm"/>
-          <inkml:channel name="F" type="integer" max="32767" units="dev"/>
-        </inkml:traceFormat>
-        <inkml:channelProperties>
-          <inkml:channelProperty channel="X" name="resolution" value="1000" units="1/cm"/>
-          <inkml:channelProperty channel="Y" name="resolution" value="1000" units="1/cm"/>
-          <inkml:channelProperty channel="F" name="resolution" value="0" units="1/dev"/>
-        </inkml:channelProperties>
-      </inkml:inkSource>
-      <inkml:timestamp xml:id="ts0" timeString="2023-10-27T07:55:47.750"/>
-    </inkml:context>
-    <inkml:brush xml:id="br0">
-      <inkml:brushProperty name="width" value="0.035" units="cm"/>
-      <inkml:brushProperty name="height" value="0.035" units="cm"/>
-    </inkml:brush>
-  </inkml:definitions>
-  <inkml:trace contextRef="#ctx0" brushRef="#br0">1 0 24575,'0'0'-8191</inkml:trace>
-</inkml:ink>
-</file>
-
-<file path=customXml/item46.xml><?xml version="1.0" encoding="utf-8"?>
-<inkml:ink xmlns:inkml="http://www.w3.org/2003/InkML">
-  <inkml:definitions>
-    <inkml:context xml:id="ctx0">
-      <inkml:inkSource xml:id="inkSrc0">
-        <inkml:traceFormat>
-          <inkml:channel name="X" type="integer" min="-2.14748E9" max="2.14748E9" units="cm"/>
-          <inkml:channel name="Y" type="integer" min="-2.14748E9" max="2.14748E9" units="cm"/>
-          <inkml:channel name="F" type="integer" max="32767" units="dev"/>
-        </inkml:traceFormat>
-        <inkml:channelProperties>
-          <inkml:channelProperty channel="X" name="resolution" value="1000" units="1/cm"/>
-          <inkml:channelProperty channel="Y" name="resolution" value="1000" units="1/cm"/>
-          <inkml:channelProperty channel="F" name="resolution" value="0" units="1/dev"/>
-        </inkml:channelProperties>
-      </inkml:inkSource>
-      <inkml:timestamp xml:id="ts0" timeString="2023-10-27T07:46:03.869"/>
-    </inkml:context>
-    <inkml:brush xml:id="br0">
-      <inkml:brushProperty name="width" value="0.035" units="cm"/>
-      <inkml:brushProperty name="height" value="0.035" units="cm"/>
-    </inkml:brush>
-  </inkml:definitions>
-  <inkml:trace contextRef="#ctx0" brushRef="#br0">0 1 24575,'0'0'-8191</inkml:trace>
-</inkml:ink>
-</file>
-
-<file path=customXml/item5.xml><?xml version="1.0" encoding="utf-8"?>
-<inkml:ink xmlns:inkml="http://www.w3.org/2003/InkML">
-  <inkml:definitions>
-    <inkml:context xml:id="ctx0">
-      <inkml:inkSource xml:id="inkSrc0">
-        <inkml:traceFormat>
-          <inkml:channel name="X" type="integer" min="-2.14748E9" max="2.14748E9" units="cm"/>
-          <inkml:channel name="Y" type="integer" min="-2.14748E9" max="2.14748E9" units="cm"/>
-          <inkml:channel name="F" type="integer" max="32767" units="dev"/>
-        </inkml:traceFormat>
-        <inkml:channelProperties>
-          <inkml:channelProperty channel="X" name="resolution" value="1000" units="1/cm"/>
-          <inkml:channelProperty channel="Y" name="resolution" value="1000" units="1/cm"/>
-          <inkml:channelProperty channel="F" name="resolution" value="0" units="1/dev"/>
-        </inkml:channelProperties>
-      </inkml:inkSource>
-      <inkml:timestamp xml:id="ts0" timeString="2023-10-27T07:55:51.819"/>
-    </inkml:context>
-    <inkml:brush xml:id="br0">
-      <inkml:brushProperty name="width" value="0.035" units="cm"/>
-      <inkml:brushProperty name="height" value="0.035" units="cm"/>
-    </inkml:brush>
-  </inkml:definitions>
-  <inkml:trace contextRef="#ctx0" brushRef="#br0">0 1 24575,'4'0'0</inkml:trace>
-</inkml:ink>
-</file>
-
-<file path=customXml/item6.xml><?xml version="1.0" encoding="utf-8"?>
-<inkml:ink xmlns:inkml="http://www.w3.org/2003/InkML">
-  <inkml:definitions>
-    <inkml:context xml:id="ctx0">
-      <inkml:inkSource xml:id="inkSrc0">
-        <inkml:traceFormat>
-          <inkml:channel name="X" type="integer" min="-2.14748E9" max="2.14748E9" units="cm"/>
-          <inkml:channel name="Y" type="integer" min="-2.14748E9" max="2.14748E9" units="cm"/>
-          <inkml:channel name="F" type="integer" max="32767" units="dev"/>
-        </inkml:traceFormat>
-        <inkml:channelProperties>
-          <inkml:channelProperty channel="X" name="resolution" value="1000" units="1/cm"/>
-          <inkml:channelProperty channel="Y" name="resolution" value="1000" units="1/cm"/>
-          <inkml:channelProperty channel="F" name="resolution" value="0" units="1/dev"/>
-        </inkml:channelProperties>
-      </inkml:inkSource>
-      <inkml:timestamp xml:id="ts0" timeString="2023-10-27T07:56:01.394"/>
-    </inkml:context>
-    <inkml:brush xml:id="br0">
-      <inkml:brushProperty name="width" value="0.035" units="cm"/>
-      <inkml:brushProperty name="height" value="0.035" units="cm"/>
-    </inkml:brush>
-  </inkml:definitions>
-  <inkml:trace contextRef="#ctx0" brushRef="#br0">1 1 24575</inkml:trace>
-</inkml:ink>
-</file>
-
-<file path=customXml/item7.xml><?xml version="1.0" encoding="utf-8"?>
-<inkml:ink xmlns:inkml="http://www.w3.org/2003/InkML">
-  <inkml:definitions>
-    <inkml:context xml:id="ctx0">
-      <inkml:inkSource xml:id="inkSrc0">
-        <inkml:traceFormat>
-          <inkml:channel name="X" type="integer" min="-2.14748E9" max="2.14748E9" units="cm"/>
-          <inkml:channel name="Y" type="integer" min="-2.14748E9" max="2.14748E9" units="cm"/>
-          <inkml:channel name="F" type="integer" max="32767" units="dev"/>
-        </inkml:traceFormat>
-        <inkml:channelProperties>
-          <inkml:channelProperty channel="X" name="resolution" value="1000" units="1/cm"/>
-          <inkml:channelProperty channel="Y" name="resolution" value="1000" units="1/cm"/>
-          <inkml:channelProperty channel="F" name="resolution" value="0" units="1/dev"/>
-        </inkml:channelProperties>
-      </inkml:inkSource>
-      <inkml:timestamp xml:id="ts0" timeString="2023-10-27T07:46:03.515"/>
-    </inkml:context>
-    <inkml:brush xml:id="br0">
-      <inkml:brushProperty name="width" value="0.035" units="cm"/>
-      <inkml:brushProperty name="height" value="0.035" units="cm"/>
-    </inkml:brush>
-  </inkml:definitions>
-  <inkml:trace contextRef="#ctx0" brushRef="#br0">0 1 24575,'0'3'0</inkml:trace>
-</inkml:ink>
-</file>
-
 <file path=customXml/item8.xml><?xml version="1.0" encoding="utf-8"?>
 <inkml:ink xmlns:inkml="http://www.w3.org/2003/InkML">
   <inkml:definitions>
@@ -19163,7 +19110,7 @@
           <inkml:channelProperty channel="F" name="resolution" value="0" units="1/dev"/>
         </inkml:channelProperties>
       </inkml:inkSource>
-      <inkml:timestamp xml:id="ts0" timeString="2023-10-27T07:55:58.057"/>
+      <inkml:timestamp xml:id="ts0" timeString="2023-10-27T07:55:56.191"/>
     </inkml:context>
     <inkml:brush xml:id="br0">
       <inkml:brushProperty name="width" value="0.035" units="cm"/>
@@ -19190,14 +19137,14 @@
           <inkml:channelProperty channel="F" name="resolution" value="0" units="1/dev"/>
         </inkml:channelProperties>
       </inkml:inkSource>
-      <inkml:timestamp xml:id="ts0" timeString="2023-10-27T07:46:05.463"/>
+      <inkml:timestamp xml:id="ts0" timeString="2023-10-27T07:56:01.394"/>
     </inkml:context>
     <inkml:brush xml:id="br0">
       <inkml:brushProperty name="width" value="0.035" units="cm"/>
       <inkml:brushProperty name="height" value="0.035" units="cm"/>
     </inkml:brush>
   </inkml:definitions>
-  <inkml:trace contextRef="#ctx0" brushRef="#br0">1 0 24575,'0'0'-8191</inkml:trace>
+  <inkml:trace contextRef="#ctx0" brushRef="#br0">1 1 24575</inkml:trace>
 </inkml:ink>
 </file>
 
@@ -19346,9 +19293,9 @@
 </file>
 
 <file path=customXml/itemProps26.xml><?xml version="1.0" encoding="utf-8"?>
-<ds:datastoreItem xmlns:ds="http://schemas.openxmlformats.org/officeDocument/2006/customXml" ds:itemID="{26162238-26AD-465C-8045-38C5FE294426}">
+<ds:datastoreItem xmlns:ds="http://schemas.openxmlformats.org/officeDocument/2006/customXml" ds:itemID="{00000052-0000-0000-E0BE-8112FE7F0000}">
   <ds:schemaRefs>
-    <ds:schemaRef ds:uri="http://schemas.openxmlformats.org/officeDocument/2006/bibliography"/>
+    <ds:schemaRef ds:uri="http://www.w3.org/2003/InkML"/>
   </ds:schemaRefs>
 </ds:datastoreItem>
 </file>
@@ -19458,9 +19405,9 @@
 </file>
 
 <file path=customXml/itemProps39.xml><?xml version="1.0" encoding="utf-8"?>
-<ds:datastoreItem xmlns:ds="http://schemas.openxmlformats.org/officeDocument/2006/customXml" ds:itemID="{00000052-0000-0000-E0BE-8112FE7F0000}">
+<ds:datastoreItem xmlns:ds="http://schemas.openxmlformats.org/officeDocument/2006/customXml" ds:itemID="{26162238-26AD-465C-8045-38C5FE294426}">
   <ds:schemaRefs>
-    <ds:schemaRef ds:uri="http://www.w3.org/2003/InkML"/>
+    <ds:schemaRef ds:uri="http://schemas.openxmlformats.org/officeDocument/2006/bibliography"/>
   </ds:schemaRefs>
 </ds:datastoreItem>
 </file>

</xml_diff>